<commit_message>
update sertifikat mail merge
</commit_message>
<xml_diff>
--- a/tik/membuat-sertifikat/sertifikat.docx
+++ b/tik/membuat-sertifikat/sertifikat.docx
@@ -1,6 +1,6 @@
 
 <file path=word/document.xml><?xml version="1.0" encoding="utf-8"?>
-<w:document xmlns:wpc="http://schemas.microsoft.com/office/word/2010/wordprocessingCanvas" xmlns:cx="http://schemas.microsoft.com/office/drawing/2014/chartex" xmlns:cx1="http://schemas.microsoft.com/office/drawing/2015/9/8/chartex" xmlns:cx2="http://schemas.microsoft.com/office/drawing/2015/10/21/chartex" xmlns:cx3="http://schemas.microsoft.com/office/drawing/2016/5/9/chartex" xmlns:cx4="http://schemas.microsoft.com/office/drawing/2016/5/10/chartex" xmlns:cx5="http://schemas.microsoft.com/office/drawing/2016/5/11/chartex" xmlns:cx6="http://schemas.microsoft.com/office/drawing/2016/5/12/chartex" xmlns:cx7="http://schemas.microsoft.com/office/drawing/2016/5/13/chartex" xmlns:cx8="http://schemas.microsoft.com/office/drawing/2016/5/14/chartex" xmlns:mc="http://schemas.openxmlformats.org/markup-compatibility/2006" xmlns:aink="http://schemas.microsoft.com/office/drawing/2016/ink" xmlns:am3d="http://schemas.microsoft.com/office/drawing/2017/model3d" xmlns:o="urn:schemas-microsoft-com:office:office" xmlns:oel="http://schemas.microsoft.com/office/2019/extlst" xmlns:r="http://schemas.openxmlformats.org/officeDocument/2006/relationships" xmlns:m="http://schemas.openxmlformats.org/officeDocument/2006/math" xmlns:v="urn:schemas-microsoft-com:vml" xmlns:wp14="http://schemas.microsoft.com/office/word/2010/wordprocessingDrawing" xmlns:wp="http://schemas.openxmlformats.org/drawingml/2006/wordprocessingDrawing" xmlns:w10="urn:schemas-microsoft-com:office:word" xmlns:w="http://schemas.openxmlformats.org/wordprocessingml/2006/main" xmlns:w14="http://schemas.microsoft.com/office/word/2010/wordml" xmlns:w15="http://schemas.microsoft.com/office/word/2012/wordml" xmlns:w16cex="http://schemas.microsoft.com/office/word/2018/wordml/cex" xmlns:w16cid="http://schemas.microsoft.com/office/word/2016/wordml/cid" xmlns:w16="http://schemas.microsoft.com/office/word/2018/wordml" xmlns:w16sdtdh="http://schemas.microsoft.com/office/word/2020/wordml/sdtdatahash" xmlns:w16se="http://schemas.microsoft.com/office/word/2015/wordml/symex" xmlns:wpg="http://schemas.microsoft.com/office/word/2010/wordprocessingGroup" xmlns:wpi="http://schemas.microsoft.com/office/word/2010/wordprocessingInk" xmlns:wne="http://schemas.microsoft.com/office/word/2006/wordml" xmlns:wps="http://schemas.microsoft.com/office/word/2010/wordprocessingShape" mc:Ignorable="w14 w15 w16se w16cid w16 w16cex w16sdtdh wp14">
+<w:document xmlns:wpc="http://schemas.microsoft.com/office/word/2010/wordprocessingCanvas" xmlns:mc="http://schemas.openxmlformats.org/markup-compatibility/2006" xmlns:o="urn:schemas-microsoft-com:office:office" xmlns:r="http://schemas.openxmlformats.org/officeDocument/2006/relationships" xmlns:m="http://schemas.openxmlformats.org/officeDocument/2006/math" xmlns:v="urn:schemas-microsoft-com:vml" xmlns:wp14="http://schemas.microsoft.com/office/word/2010/wordprocessingDrawing" xmlns:wp="http://schemas.openxmlformats.org/drawingml/2006/wordprocessingDrawing" xmlns:w10="urn:schemas-microsoft-com:office:word" xmlns:w="http://schemas.openxmlformats.org/wordprocessingml/2006/main" xmlns:w14="http://schemas.microsoft.com/office/word/2010/wordml" xmlns:wpg="http://schemas.microsoft.com/office/word/2010/wordprocessingGroup" xmlns:wpi="http://schemas.microsoft.com/office/word/2010/wordprocessingInk" xmlns:wne="http://schemas.microsoft.com/office/word/2006/wordml" xmlns:wps="http://schemas.microsoft.com/office/word/2010/wordprocessingShape" mc:Ignorable="w14 wp14">
   <w:body>
     <w:p>
       <w:r>
@@ -77,7 +77,7 @@
               </wp:anchor>
             </w:drawing>
           </mc:Choice>
-          <mc:Fallback>
+          <mc:Fallback xmlns:w16se="http://schemas.microsoft.com/office/word/2015/wordml/symex" xmlns:w16sdtdh="http://schemas.microsoft.com/office/word/2020/wordml/sdtdatahash" xmlns:w16="http://schemas.microsoft.com/office/word/2018/wordml" xmlns:w16cid="http://schemas.microsoft.com/office/word/2016/wordml/cid" xmlns:w16cex="http://schemas.microsoft.com/office/word/2018/wordml/cex" xmlns:w15="http://schemas.microsoft.com/office/word/2012/wordml" xmlns:oel="http://schemas.microsoft.com/office/2019/extlst" xmlns:am3d="http://schemas.microsoft.com/office/drawing/2017/model3d" xmlns:aink="http://schemas.microsoft.com/office/drawing/2016/ink" xmlns:cx8="http://schemas.microsoft.com/office/drawing/2016/5/14/chartex" xmlns:cx7="http://schemas.microsoft.com/office/drawing/2016/5/13/chartex" xmlns:cx6="http://schemas.microsoft.com/office/drawing/2016/5/12/chartex" xmlns:cx5="http://schemas.microsoft.com/office/drawing/2016/5/11/chartex" xmlns:cx4="http://schemas.microsoft.com/office/drawing/2016/5/10/chartex" xmlns:cx3="http://schemas.microsoft.com/office/drawing/2016/5/9/chartex" xmlns:cx2="http://schemas.microsoft.com/office/drawing/2015/10/21/chartex" xmlns:cx1="http://schemas.microsoft.com/office/drawing/2015/9/8/chartex" xmlns:cx="http://schemas.microsoft.com/office/drawing/2014/chartex">
             <w:pict>
               <v:rect w14:anchorId="28B75B1E" id="Rectangle 37" o:spid="_x0000_s1026" style="position:absolute;margin-left:61.4pt;margin-top:18.4pt;width:146.45pt;height:25.95pt;rotation:-2934598fd;z-index:251946496;visibility:visible;mso-wrap-style:square;mso-width-percent:0;mso-height-percent:0;mso-wrap-distance-left:9pt;mso-wrap-distance-top:0;mso-wrap-distance-right:9pt;mso-wrap-distance-bottom:0;mso-position-horizontal:absolute;mso-position-horizontal-relative:text;mso-position-vertical:absolute;mso-position-vertical-relative:text;mso-width-percent:0;mso-height-percent:0;mso-width-relative:margin;mso-height-relative:margin;v-text-anchor:middle" o:gfxdata="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" fillcolor="#004a31" stroked="f" strokeweight="2pt"/>
             </w:pict>
@@ -158,7 +158,7 @@
               </wp:anchor>
             </w:drawing>
           </mc:Choice>
-          <mc:Fallback>
+          <mc:Fallback xmlns:w16se="http://schemas.microsoft.com/office/word/2015/wordml/symex" xmlns:w16sdtdh="http://schemas.microsoft.com/office/word/2020/wordml/sdtdatahash" xmlns:w16="http://schemas.microsoft.com/office/word/2018/wordml" xmlns:w16cid="http://schemas.microsoft.com/office/word/2016/wordml/cid" xmlns:w16cex="http://schemas.microsoft.com/office/word/2018/wordml/cex" xmlns:w15="http://schemas.microsoft.com/office/word/2012/wordml" xmlns:oel="http://schemas.microsoft.com/office/2019/extlst" xmlns:am3d="http://schemas.microsoft.com/office/drawing/2017/model3d" xmlns:aink="http://schemas.microsoft.com/office/drawing/2016/ink" xmlns:cx8="http://schemas.microsoft.com/office/drawing/2016/5/14/chartex" xmlns:cx7="http://schemas.microsoft.com/office/drawing/2016/5/13/chartex" xmlns:cx6="http://schemas.microsoft.com/office/drawing/2016/5/12/chartex" xmlns:cx5="http://schemas.microsoft.com/office/drawing/2016/5/11/chartex" xmlns:cx4="http://schemas.microsoft.com/office/drawing/2016/5/10/chartex" xmlns:cx3="http://schemas.microsoft.com/office/drawing/2016/5/9/chartex" xmlns:cx2="http://schemas.microsoft.com/office/drawing/2015/10/21/chartex" xmlns:cx1="http://schemas.microsoft.com/office/drawing/2015/9/8/chartex" xmlns:cx="http://schemas.microsoft.com/office/drawing/2014/chartex">
             <w:pict>
               <v:rect w14:anchorId="13EFD18D" id="Rectangle 38" o:spid="_x0000_s1026" style="position:absolute;margin-left:-105.85pt;margin-top:104.65pt;width:404pt;height:24.25pt;rotation:-2896170fd;z-index:252005888;visibility:visible;mso-wrap-style:square;mso-width-percent:0;mso-height-percent:0;mso-wrap-distance-left:9pt;mso-wrap-distance-top:0;mso-wrap-distance-right:9pt;mso-wrap-distance-bottom:0;mso-position-horizontal:absolute;mso-position-horizontal-relative:text;mso-position-vertical:absolute;mso-position-vertical-relative:text;mso-width-percent:0;mso-height-percent:0;mso-width-relative:margin;mso-height-relative:margin;v-text-anchor:middle" o:gfxdata="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" fillcolor="#cecece" stroked="f" strokeweight="2pt"/>
             </w:pict>
@@ -239,7 +239,7 @@
               </wp:anchor>
             </w:drawing>
           </mc:Choice>
-          <mc:Fallback>
+          <mc:Fallback xmlns:w16se="http://schemas.microsoft.com/office/word/2015/wordml/symex" xmlns:w16sdtdh="http://schemas.microsoft.com/office/word/2020/wordml/sdtdatahash" xmlns:w16="http://schemas.microsoft.com/office/word/2018/wordml" xmlns:w16cid="http://schemas.microsoft.com/office/word/2016/wordml/cid" xmlns:w16cex="http://schemas.microsoft.com/office/word/2018/wordml/cex" xmlns:w15="http://schemas.microsoft.com/office/word/2012/wordml" xmlns:oel="http://schemas.microsoft.com/office/2019/extlst" xmlns:am3d="http://schemas.microsoft.com/office/drawing/2017/model3d" xmlns:aink="http://schemas.microsoft.com/office/drawing/2016/ink" xmlns:cx8="http://schemas.microsoft.com/office/drawing/2016/5/14/chartex" xmlns:cx7="http://schemas.microsoft.com/office/drawing/2016/5/13/chartex" xmlns:cx6="http://schemas.microsoft.com/office/drawing/2016/5/12/chartex" xmlns:cx5="http://schemas.microsoft.com/office/drawing/2016/5/11/chartex" xmlns:cx4="http://schemas.microsoft.com/office/drawing/2016/5/10/chartex" xmlns:cx3="http://schemas.microsoft.com/office/drawing/2016/5/9/chartex" xmlns:cx2="http://schemas.microsoft.com/office/drawing/2015/10/21/chartex" xmlns:cx1="http://schemas.microsoft.com/office/drawing/2015/9/8/chartex" xmlns:cx="http://schemas.microsoft.com/office/drawing/2014/chartex">
             <w:pict>
               <v:rect w14:anchorId="31C70134" id="Rectangle 36" o:spid="_x0000_s1026" style="position:absolute;margin-left:-115.45pt;margin-top:-40.75pt;width:284.2pt;height:146.7pt;rotation:-2837047fd;z-index:251887104;visibility:visible;mso-wrap-style:square;mso-width-percent:0;mso-height-percent:0;mso-wrap-distance-left:9pt;mso-wrap-distance-top:0;mso-wrap-distance-right:9pt;mso-wrap-distance-bottom:0;mso-position-horizontal:absolute;mso-position-horizontal-relative:text;mso-position-vertical:absolute;mso-position-vertical-relative:text;mso-width-percent:0;mso-height-percent:0;mso-width-relative:margin;mso-height-relative:margin;v-text-anchor:middle" o:gfxdata="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" fillcolor="#ffe700" stroked="f" strokeweight="2pt"/>
             </w:pict>
@@ -322,7 +322,7 @@
               </wp:anchor>
             </w:drawing>
           </mc:Choice>
-          <mc:Fallback>
+          <mc:Fallback xmlns:w16se="http://schemas.microsoft.com/office/word/2015/wordml/symex" xmlns:w16sdtdh="http://schemas.microsoft.com/office/word/2020/wordml/sdtdatahash" xmlns:w16="http://schemas.microsoft.com/office/word/2018/wordml" xmlns:w16cid="http://schemas.microsoft.com/office/word/2016/wordml/cid" xmlns:w16cex="http://schemas.microsoft.com/office/word/2018/wordml/cex" xmlns:w15="http://schemas.microsoft.com/office/word/2012/wordml" xmlns:oel="http://schemas.microsoft.com/office/2019/extlst" xmlns:am3d="http://schemas.microsoft.com/office/drawing/2017/model3d" xmlns:aink="http://schemas.microsoft.com/office/drawing/2016/ink" xmlns:cx8="http://schemas.microsoft.com/office/drawing/2016/5/14/chartex" xmlns:cx7="http://schemas.microsoft.com/office/drawing/2016/5/13/chartex" xmlns:cx6="http://schemas.microsoft.com/office/drawing/2016/5/12/chartex" xmlns:cx5="http://schemas.microsoft.com/office/drawing/2016/5/11/chartex" xmlns:cx4="http://schemas.microsoft.com/office/drawing/2016/5/10/chartex" xmlns:cx3="http://schemas.microsoft.com/office/drawing/2016/5/9/chartex" xmlns:cx2="http://schemas.microsoft.com/office/drawing/2015/10/21/chartex" xmlns:cx1="http://schemas.microsoft.com/office/drawing/2015/9/8/chartex" xmlns:cx="http://schemas.microsoft.com/office/drawing/2014/chartex">
             <w:pict>
               <v:rect w14:anchorId="42822527" id="Rectangle 39" o:spid="_x0000_s1026" style="position:absolute;margin-left:10.55pt;margin-top:193.4pt;width:82.3pt;height:24.25pt;rotation:-2986559fd;z-index:252061184;visibility:visible;mso-wrap-style:square;mso-width-percent:0;mso-height-percent:0;mso-wrap-distance-left:9pt;mso-wrap-distance-top:0;mso-wrap-distance-right:9pt;mso-wrap-distance-bottom:0;mso-position-horizontal:absolute;mso-position-horizontal-relative:text;mso-position-vertical:absolute;mso-position-vertical-relative:text;mso-width-percent:0;mso-height-percent:0;mso-width-relative:margin;mso-height-relative:margin;v-text-anchor:middle" o:gfxdata="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" fillcolor="#cecece" stroked="f" strokeweight="2pt"/>
             </w:pict>
@@ -405,7 +405,7 @@
               </wp:anchor>
             </w:drawing>
           </mc:Choice>
-          <mc:Fallback>
+          <mc:Fallback xmlns:w16se="http://schemas.microsoft.com/office/word/2015/wordml/symex" xmlns:w16sdtdh="http://schemas.microsoft.com/office/word/2020/wordml/sdtdatahash" xmlns:w16="http://schemas.microsoft.com/office/word/2018/wordml" xmlns:w16cid="http://schemas.microsoft.com/office/word/2016/wordml/cid" xmlns:w16cex="http://schemas.microsoft.com/office/word/2018/wordml/cex" xmlns:w15="http://schemas.microsoft.com/office/word/2012/wordml" xmlns:oel="http://schemas.microsoft.com/office/2019/extlst" xmlns:am3d="http://schemas.microsoft.com/office/drawing/2017/model3d" xmlns:aink="http://schemas.microsoft.com/office/drawing/2016/ink" xmlns:cx8="http://schemas.microsoft.com/office/drawing/2016/5/14/chartex" xmlns:cx7="http://schemas.microsoft.com/office/drawing/2016/5/13/chartex" xmlns:cx6="http://schemas.microsoft.com/office/drawing/2016/5/12/chartex" xmlns:cx5="http://schemas.microsoft.com/office/drawing/2016/5/11/chartex" xmlns:cx4="http://schemas.microsoft.com/office/drawing/2016/5/10/chartex" xmlns:cx3="http://schemas.microsoft.com/office/drawing/2016/5/9/chartex" xmlns:cx2="http://schemas.microsoft.com/office/drawing/2015/10/21/chartex" xmlns:cx1="http://schemas.microsoft.com/office/drawing/2015/9/8/chartex" xmlns:cx="http://schemas.microsoft.com/office/drawing/2014/chartex">
             <w:pict>
               <v:rect w14:anchorId="5BF71D3F" id="Rectangle 41" o:spid="_x0000_s1026" style="position:absolute;margin-left:60.8pt;margin-top:15.35pt;width:146.45pt;height:25.95pt;rotation:-2934598fd;z-index:252230144;visibility:visible;mso-wrap-style:square;mso-width-percent:0;mso-height-percent:0;mso-wrap-distance-left:9pt;mso-wrap-distance-top:0;mso-wrap-distance-right:9pt;mso-wrap-distance-bottom:0;mso-position-horizontal:absolute;mso-position-horizontal-relative:text;mso-position-vertical:absolute;mso-position-vertical-relative:text;mso-width-percent:0;mso-height-percent:0;mso-width-relative:margin;mso-height-relative:margin;v-text-anchor:middle" o:gfxdata="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" fillcolor="#004a31" stroked="f" strokeweight="2pt"/>
             </w:pict>
@@ -486,7 +486,7 @@
               </wp:anchor>
             </w:drawing>
           </mc:Choice>
-          <mc:Fallback>
+          <mc:Fallback xmlns:w16se="http://schemas.microsoft.com/office/word/2015/wordml/symex" xmlns:w16sdtdh="http://schemas.microsoft.com/office/word/2020/wordml/sdtdatahash" xmlns:w16="http://schemas.microsoft.com/office/word/2018/wordml" xmlns:w16cid="http://schemas.microsoft.com/office/word/2016/wordml/cid" xmlns:w16cex="http://schemas.microsoft.com/office/word/2018/wordml/cex" xmlns:w15="http://schemas.microsoft.com/office/word/2012/wordml" xmlns:oel="http://schemas.microsoft.com/office/2019/extlst" xmlns:am3d="http://schemas.microsoft.com/office/drawing/2017/model3d" xmlns:aink="http://schemas.microsoft.com/office/drawing/2016/ink" xmlns:cx8="http://schemas.microsoft.com/office/drawing/2016/5/14/chartex" xmlns:cx7="http://schemas.microsoft.com/office/drawing/2016/5/13/chartex" xmlns:cx6="http://schemas.microsoft.com/office/drawing/2016/5/12/chartex" xmlns:cx5="http://schemas.microsoft.com/office/drawing/2016/5/11/chartex" xmlns:cx4="http://schemas.microsoft.com/office/drawing/2016/5/10/chartex" xmlns:cx3="http://schemas.microsoft.com/office/drawing/2016/5/9/chartex" xmlns:cx2="http://schemas.microsoft.com/office/drawing/2015/10/21/chartex" xmlns:cx1="http://schemas.microsoft.com/office/drawing/2015/9/8/chartex" xmlns:cx="http://schemas.microsoft.com/office/drawing/2014/chartex">
             <w:pict>
               <v:rect w14:anchorId="2027A311" id="Rectangle 42" o:spid="_x0000_s1026" style="position:absolute;margin-left:-106.3pt;margin-top:101.6pt;width:404pt;height:24.25pt;rotation:-2896170fd;z-index:252315136;visibility:visible;mso-wrap-style:square;mso-width-percent:0;mso-height-percent:0;mso-wrap-distance-left:9pt;mso-wrap-distance-top:0;mso-wrap-distance-right:9pt;mso-wrap-distance-bottom:0;mso-position-horizontal:absolute;mso-position-horizontal-relative:text;mso-position-vertical:absolute;mso-position-vertical-relative:text;mso-width-percent:0;mso-height-percent:0;mso-width-relative:margin;mso-height-relative:margin;v-text-anchor:middle" o:gfxdata="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" fillcolor="#cecece" stroked="f" strokeweight="2pt"/>
             </w:pict>
@@ -567,7 +567,7 @@
               </wp:anchor>
             </w:drawing>
           </mc:Choice>
-          <mc:Fallback>
+          <mc:Fallback xmlns:w16se="http://schemas.microsoft.com/office/word/2015/wordml/symex" xmlns:w16sdtdh="http://schemas.microsoft.com/office/word/2020/wordml/sdtdatahash" xmlns:w16="http://schemas.microsoft.com/office/word/2018/wordml" xmlns:w16cid="http://schemas.microsoft.com/office/word/2016/wordml/cid" xmlns:w16cex="http://schemas.microsoft.com/office/word/2018/wordml/cex" xmlns:w15="http://schemas.microsoft.com/office/word/2012/wordml" xmlns:oel="http://schemas.microsoft.com/office/2019/extlst" xmlns:am3d="http://schemas.microsoft.com/office/drawing/2017/model3d" xmlns:aink="http://schemas.microsoft.com/office/drawing/2016/ink" xmlns:cx8="http://schemas.microsoft.com/office/drawing/2016/5/14/chartex" xmlns:cx7="http://schemas.microsoft.com/office/drawing/2016/5/13/chartex" xmlns:cx6="http://schemas.microsoft.com/office/drawing/2016/5/12/chartex" xmlns:cx5="http://schemas.microsoft.com/office/drawing/2016/5/11/chartex" xmlns:cx4="http://schemas.microsoft.com/office/drawing/2016/5/10/chartex" xmlns:cx3="http://schemas.microsoft.com/office/drawing/2016/5/9/chartex" xmlns:cx2="http://schemas.microsoft.com/office/drawing/2015/10/21/chartex" xmlns:cx1="http://schemas.microsoft.com/office/drawing/2015/9/8/chartex" xmlns:cx="http://schemas.microsoft.com/office/drawing/2014/chartex">
             <w:pict>
               <v:rect w14:anchorId="3510945B" id="Rectangle 40" o:spid="_x0000_s1026" style="position:absolute;margin-left:-115.85pt;margin-top:-43.7pt;width:284.2pt;height:146.7pt;rotation:-2837047fd;z-index:252145152;visibility:visible;mso-wrap-style:square;mso-width-percent:0;mso-height-percent:0;mso-wrap-distance-left:9pt;mso-wrap-distance-top:0;mso-wrap-distance-right:9pt;mso-wrap-distance-bottom:0;mso-position-horizontal:absolute;mso-position-horizontal-relative:text;mso-position-vertical:absolute;mso-position-vertical-relative:text;mso-width-percent:0;mso-height-percent:0;mso-width-relative:margin;mso-height-relative:margin;v-text-anchor:middle" o:gfxdata="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" fillcolor="#ffe700" stroked="f" strokeweight="2pt"/>
             </w:pict>
@@ -648,7 +648,7 @@
               </wp:anchor>
             </w:drawing>
           </mc:Choice>
-          <mc:Fallback>
+          <mc:Fallback xmlns:w16se="http://schemas.microsoft.com/office/word/2015/wordml/symex" xmlns:w16sdtdh="http://schemas.microsoft.com/office/word/2020/wordml/sdtdatahash" xmlns:w16="http://schemas.microsoft.com/office/word/2018/wordml" xmlns:w16cid="http://schemas.microsoft.com/office/word/2016/wordml/cid" xmlns:w16cex="http://schemas.microsoft.com/office/word/2018/wordml/cex" xmlns:w15="http://schemas.microsoft.com/office/word/2012/wordml" xmlns:oel="http://schemas.microsoft.com/office/2019/extlst" xmlns:am3d="http://schemas.microsoft.com/office/drawing/2017/model3d" xmlns:aink="http://schemas.microsoft.com/office/drawing/2016/ink" xmlns:cx8="http://schemas.microsoft.com/office/drawing/2016/5/14/chartex" xmlns:cx7="http://schemas.microsoft.com/office/drawing/2016/5/13/chartex" xmlns:cx6="http://schemas.microsoft.com/office/drawing/2016/5/12/chartex" xmlns:cx5="http://schemas.microsoft.com/office/drawing/2016/5/11/chartex" xmlns:cx4="http://schemas.microsoft.com/office/drawing/2016/5/10/chartex" xmlns:cx3="http://schemas.microsoft.com/office/drawing/2016/5/9/chartex" xmlns:cx2="http://schemas.microsoft.com/office/drawing/2015/10/21/chartex" xmlns:cx1="http://schemas.microsoft.com/office/drawing/2015/9/8/chartex" xmlns:cx="http://schemas.microsoft.com/office/drawing/2014/chartex">
             <w:pict>
               <v:rect w14:anchorId="0C374FB6" id="Rectangle 43" o:spid="_x0000_s1026" style="position:absolute;margin-left:9.9pt;margin-top:215.8pt;width:82.3pt;height:24.25pt;rotation:-2986559fd;z-index:252400128;visibility:visible;mso-wrap-style:square;mso-width-percent:0;mso-height-percent:0;mso-wrap-distance-left:9pt;mso-wrap-distance-top:0;mso-wrap-distance-right:9pt;mso-wrap-distance-bottom:0;mso-position-horizontal:absolute;mso-position-horizontal-relative:text;mso-position-vertical:absolute;mso-position-vertical-relative:text;mso-width-percent:0;mso-height-percent:0;mso-width-relative:margin;mso-height-relative:margin;v-text-anchor:middle" o:gfxdata="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" fillcolor="#cecece" stroked="f" strokeweight="2pt"/>
             </w:pict>
@@ -731,7 +731,7 @@
               </wp:anchor>
             </w:drawing>
           </mc:Choice>
-          <mc:Fallback>
+          <mc:Fallback xmlns:w16se="http://schemas.microsoft.com/office/word/2015/wordml/symex" xmlns:w16sdtdh="http://schemas.microsoft.com/office/word/2020/wordml/sdtdatahash" xmlns:w16="http://schemas.microsoft.com/office/word/2018/wordml" xmlns:w16cid="http://schemas.microsoft.com/office/word/2016/wordml/cid" xmlns:w16cex="http://schemas.microsoft.com/office/word/2018/wordml/cex" xmlns:w15="http://schemas.microsoft.com/office/word/2012/wordml" xmlns:oel="http://schemas.microsoft.com/office/2019/extlst" xmlns:am3d="http://schemas.microsoft.com/office/drawing/2017/model3d" xmlns:aink="http://schemas.microsoft.com/office/drawing/2016/ink" xmlns:cx8="http://schemas.microsoft.com/office/drawing/2016/5/14/chartex" xmlns:cx7="http://schemas.microsoft.com/office/drawing/2016/5/13/chartex" xmlns:cx6="http://schemas.microsoft.com/office/drawing/2016/5/12/chartex" xmlns:cx5="http://schemas.microsoft.com/office/drawing/2016/5/11/chartex" xmlns:cx4="http://schemas.microsoft.com/office/drawing/2016/5/10/chartex" xmlns:cx3="http://schemas.microsoft.com/office/drawing/2016/5/9/chartex" xmlns:cx2="http://schemas.microsoft.com/office/drawing/2015/10/21/chartex" xmlns:cx1="http://schemas.microsoft.com/office/drawing/2015/9/8/chartex" xmlns:cx="http://schemas.microsoft.com/office/drawing/2014/chartex">
             <w:pict>
               <v:rect w14:anchorId="5CA7EB80" id="Rectangle 5" o:spid="_x0000_s1026" style="position:absolute;margin-left:87.65pt;margin-top:247.95pt;width:651.45pt;height:7.45pt;z-index:251190784;visibility:visible;mso-wrap-style:square;mso-width-percent:0;mso-height-percent:0;mso-wrap-distance-left:9pt;mso-wrap-distance-top:0;mso-wrap-distance-right:9pt;mso-wrap-distance-bottom:0;mso-position-horizontal:absolute;mso-position-horizontal-relative:text;mso-position-vertical:absolute;mso-position-vertical-relative:text;mso-width-percent:0;mso-height-percent:0;mso-width-relative:margin;mso-height-relative:margin;v-text-anchor:middle" o:gfxdata="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" fillcolor="black [3213]" strokecolor="white [3212]" strokeweight="2pt"/>
             </w:pict>
@@ -812,7 +812,7 @@
               </wp:anchor>
             </w:drawing>
           </mc:Choice>
-          <mc:Fallback>
+          <mc:Fallback xmlns:w16se="http://schemas.microsoft.com/office/word/2015/wordml/symex" xmlns:w16sdtdh="http://schemas.microsoft.com/office/word/2020/wordml/sdtdatahash" xmlns:w16="http://schemas.microsoft.com/office/word/2018/wordml" xmlns:w16cid="http://schemas.microsoft.com/office/word/2016/wordml/cid" xmlns:w16cex="http://schemas.microsoft.com/office/word/2018/wordml/cex" xmlns:w15="http://schemas.microsoft.com/office/word/2012/wordml" xmlns:oel="http://schemas.microsoft.com/office/2019/extlst" xmlns:am3d="http://schemas.microsoft.com/office/drawing/2017/model3d" xmlns:aink="http://schemas.microsoft.com/office/drawing/2016/ink" xmlns:cx8="http://schemas.microsoft.com/office/drawing/2016/5/14/chartex" xmlns:cx7="http://schemas.microsoft.com/office/drawing/2016/5/13/chartex" xmlns:cx6="http://schemas.microsoft.com/office/drawing/2016/5/12/chartex" xmlns:cx5="http://schemas.microsoft.com/office/drawing/2016/5/11/chartex" xmlns:cx4="http://schemas.microsoft.com/office/drawing/2016/5/10/chartex" xmlns:cx3="http://schemas.microsoft.com/office/drawing/2016/5/9/chartex" xmlns:cx2="http://schemas.microsoft.com/office/drawing/2015/10/21/chartex" xmlns:cx1="http://schemas.microsoft.com/office/drawing/2015/9/8/chartex" xmlns:cx="http://schemas.microsoft.com/office/drawing/2014/chartex">
             <w:pict>
               <v:rect w14:anchorId="370E2D82" id="Rectangle 35" o:spid="_x0000_s1026" style="position:absolute;margin-left:583.55pt;margin-top:418.75pt;width:425.65pt;height:181.5pt;rotation:-2837047fd;z-index:251843072;visibility:visible;mso-wrap-style:square;mso-width-percent:0;mso-height-percent:0;mso-wrap-distance-left:9pt;mso-wrap-distance-top:0;mso-wrap-distance-right:9pt;mso-wrap-distance-bottom:0;mso-position-horizontal:absolute;mso-position-horizontal-relative:text;mso-position-vertical:absolute;mso-position-vertical-relative:text;mso-width-percent:0;mso-height-percent:0;mso-width-relative:margin;mso-height-relative:margin;v-text-anchor:middle" o:gfxdata="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" fillcolor="#ffe700" stroked="f" strokeweight="2pt"/>
             </w:pict>
@@ -893,7 +893,7 @@
               </wp:anchor>
             </w:drawing>
           </mc:Choice>
-          <mc:Fallback>
+          <mc:Fallback xmlns:w16se="http://schemas.microsoft.com/office/word/2015/wordml/symex" xmlns:w16sdtdh="http://schemas.microsoft.com/office/word/2020/wordml/sdtdatahash" xmlns:w16="http://schemas.microsoft.com/office/word/2018/wordml" xmlns:w16cid="http://schemas.microsoft.com/office/word/2016/wordml/cid" xmlns:w16cex="http://schemas.microsoft.com/office/word/2018/wordml/cex" xmlns:w15="http://schemas.microsoft.com/office/word/2012/wordml" xmlns:oel="http://schemas.microsoft.com/office/2019/extlst" xmlns:am3d="http://schemas.microsoft.com/office/drawing/2017/model3d" xmlns:aink="http://schemas.microsoft.com/office/drawing/2016/ink" xmlns:cx8="http://schemas.microsoft.com/office/drawing/2016/5/14/chartex" xmlns:cx7="http://schemas.microsoft.com/office/drawing/2016/5/13/chartex" xmlns:cx6="http://schemas.microsoft.com/office/drawing/2016/5/12/chartex" xmlns:cx5="http://schemas.microsoft.com/office/drawing/2016/5/11/chartex" xmlns:cx4="http://schemas.microsoft.com/office/drawing/2016/5/10/chartex" xmlns:cx3="http://schemas.microsoft.com/office/drawing/2016/5/9/chartex" xmlns:cx2="http://schemas.microsoft.com/office/drawing/2015/10/21/chartex" xmlns:cx1="http://schemas.microsoft.com/office/drawing/2015/9/8/chartex" xmlns:cx="http://schemas.microsoft.com/office/drawing/2014/chartex">
             <w:pict>
               <v:rect w14:anchorId="1488FD62" id="Rectangle 33" o:spid="_x0000_s1026" style="position:absolute;margin-left:526.35pt;margin-top:447.35pt;width:311.3pt;height:14.45pt;rotation:-2896170fd;z-index:251702784;visibility:visible;mso-wrap-style:square;mso-width-percent:0;mso-height-percent:0;mso-wrap-distance-left:9pt;mso-wrap-distance-top:0;mso-wrap-distance-right:9pt;mso-wrap-distance-bottom:0;mso-position-horizontal:absolute;mso-position-horizontal-relative:text;mso-position-vertical:absolute;mso-position-vertical-relative:text;mso-width-percent:0;mso-height-percent:0;mso-width-relative:margin;mso-height-relative:margin;v-text-anchor:middle" o:gfxdata="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" fillcolor="#cecece" stroked="f" strokeweight="2pt"/>
             </w:pict>
@@ -974,7 +974,7 @@
               </wp:anchor>
             </w:drawing>
           </mc:Choice>
-          <mc:Fallback>
+          <mc:Fallback xmlns:w16se="http://schemas.microsoft.com/office/word/2015/wordml/symex" xmlns:w16sdtdh="http://schemas.microsoft.com/office/word/2020/wordml/sdtdatahash" xmlns:w16="http://schemas.microsoft.com/office/word/2018/wordml" xmlns:w16cid="http://schemas.microsoft.com/office/word/2016/wordml/cid" xmlns:w16cex="http://schemas.microsoft.com/office/word/2018/wordml/cex" xmlns:w15="http://schemas.microsoft.com/office/word/2012/wordml" xmlns:oel="http://schemas.microsoft.com/office/2019/extlst" xmlns:am3d="http://schemas.microsoft.com/office/drawing/2017/model3d" xmlns:aink="http://schemas.microsoft.com/office/drawing/2016/ink" xmlns:cx8="http://schemas.microsoft.com/office/drawing/2016/5/14/chartex" xmlns:cx7="http://schemas.microsoft.com/office/drawing/2016/5/13/chartex" xmlns:cx6="http://schemas.microsoft.com/office/drawing/2016/5/12/chartex" xmlns:cx5="http://schemas.microsoft.com/office/drawing/2016/5/11/chartex" xmlns:cx4="http://schemas.microsoft.com/office/drawing/2016/5/10/chartex" xmlns:cx3="http://schemas.microsoft.com/office/drawing/2016/5/9/chartex" xmlns:cx2="http://schemas.microsoft.com/office/drawing/2015/10/21/chartex" xmlns:cx1="http://schemas.microsoft.com/office/drawing/2015/9/8/chartex" xmlns:cx="http://schemas.microsoft.com/office/drawing/2014/chartex">
             <w:pict>
               <v:rect w14:anchorId="19FC1556" id="Rectangle 27" o:spid="_x0000_s1026" style="position:absolute;margin-left:667.65pt;margin-top:356.7pt;width:82.5pt;height:25.95pt;rotation:-2934598fd;z-index:251562496;visibility:visible;mso-wrap-style:square;mso-width-percent:0;mso-height-percent:0;mso-wrap-distance-left:9pt;mso-wrap-distance-top:0;mso-wrap-distance-right:9pt;mso-wrap-distance-bottom:0;mso-position-horizontal:absolute;mso-position-horizontal-relative:text;mso-position-vertical:absolute;mso-position-vertical-relative:text;mso-width-percent:0;mso-height-percent:0;mso-width-relative:margin;mso-height-relative:margin;v-text-anchor:middle" o:gfxdata="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" fillcolor="#cecece" stroked="f" strokeweight="2pt"/>
             </w:pict>
@@ -1055,7 +1055,7 @@
               </wp:anchor>
             </w:drawing>
           </mc:Choice>
-          <mc:Fallback>
+          <mc:Fallback xmlns:w16se="http://schemas.microsoft.com/office/word/2015/wordml/symex" xmlns:w16sdtdh="http://schemas.microsoft.com/office/word/2020/wordml/sdtdatahash" xmlns:w16="http://schemas.microsoft.com/office/word/2018/wordml" xmlns:w16cid="http://schemas.microsoft.com/office/word/2016/wordml/cid" xmlns:w16cex="http://schemas.microsoft.com/office/word/2018/wordml/cex" xmlns:w15="http://schemas.microsoft.com/office/word/2012/wordml" xmlns:oel="http://schemas.microsoft.com/office/2019/extlst" xmlns:am3d="http://schemas.microsoft.com/office/drawing/2017/model3d" xmlns:aink="http://schemas.microsoft.com/office/drawing/2016/ink" xmlns:cx8="http://schemas.microsoft.com/office/drawing/2016/5/14/chartex" xmlns:cx7="http://schemas.microsoft.com/office/drawing/2016/5/13/chartex" xmlns:cx6="http://schemas.microsoft.com/office/drawing/2016/5/12/chartex" xmlns:cx5="http://schemas.microsoft.com/office/drawing/2016/5/11/chartex" xmlns:cx4="http://schemas.microsoft.com/office/drawing/2016/5/10/chartex" xmlns:cx3="http://schemas.microsoft.com/office/drawing/2016/5/9/chartex" xmlns:cx2="http://schemas.microsoft.com/office/drawing/2015/10/21/chartex" xmlns:cx1="http://schemas.microsoft.com/office/drawing/2015/9/8/chartex" xmlns:cx="http://schemas.microsoft.com/office/drawing/2014/chartex">
             <w:pict>
               <v:rect w14:anchorId="40C1EF31" id="Rectangle 24" o:spid="_x0000_s1026" style="position:absolute;margin-left:484.4pt;margin-top:447.5pt;width:169.05pt;height:50.5pt;rotation:-2934598fd;z-index:251422208;visibility:visible;mso-wrap-style:square;mso-width-percent:0;mso-height-percent:0;mso-wrap-distance-left:9pt;mso-wrap-distance-top:0;mso-wrap-distance-right:9pt;mso-wrap-distance-bottom:0;mso-position-horizontal:absolute;mso-position-horizontal-relative:text;mso-position-vertical:absolute;mso-position-vertical-relative:text;mso-width-percent:0;mso-height-percent:0;mso-width-relative:margin;mso-height-relative:margin;v-text-anchor:middle" o:gfxdata="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" fillcolor="black" stroked="f" strokeweight="2pt"/>
             </w:pict>
@@ -1136,7 +1136,7 @@
               </wp:anchor>
             </w:drawing>
           </mc:Choice>
-          <mc:Fallback>
+          <mc:Fallback xmlns:w16se="http://schemas.microsoft.com/office/word/2015/wordml/symex" xmlns:w16sdtdh="http://schemas.microsoft.com/office/word/2020/wordml/sdtdatahash" xmlns:w16="http://schemas.microsoft.com/office/word/2018/wordml" xmlns:w16cid="http://schemas.microsoft.com/office/word/2016/wordml/cid" xmlns:w16cex="http://schemas.microsoft.com/office/word/2018/wordml/cex" xmlns:w15="http://schemas.microsoft.com/office/word/2012/wordml" xmlns:oel="http://schemas.microsoft.com/office/2019/extlst" xmlns:am3d="http://schemas.microsoft.com/office/drawing/2017/model3d" xmlns:aink="http://schemas.microsoft.com/office/drawing/2016/ink" xmlns:cx8="http://schemas.microsoft.com/office/drawing/2016/5/14/chartex" xmlns:cx7="http://schemas.microsoft.com/office/drawing/2016/5/13/chartex" xmlns:cx6="http://schemas.microsoft.com/office/drawing/2016/5/12/chartex" xmlns:cx5="http://schemas.microsoft.com/office/drawing/2016/5/11/chartex" xmlns:cx4="http://schemas.microsoft.com/office/drawing/2016/5/10/chartex" xmlns:cx3="http://schemas.microsoft.com/office/drawing/2016/5/9/chartex" xmlns:cx2="http://schemas.microsoft.com/office/drawing/2015/10/21/chartex" xmlns:cx1="http://schemas.microsoft.com/office/drawing/2015/9/8/chartex" xmlns:cx="http://schemas.microsoft.com/office/drawing/2014/chartex">
             <w:pict>
               <v:rect w14:anchorId="0A79CEE1" id="Rectangle 10" o:spid="_x0000_s1026" style="position:absolute;margin-left:21.55pt;margin-top:-348.85pt;width:82.35pt;height:24.25pt;rotation:-2986559fd;z-index:251281920;visibility:visible;mso-wrap-style:square;mso-width-percent:0;mso-height-percent:0;mso-wrap-distance-left:9pt;mso-wrap-distance-top:0;mso-wrap-distance-right:9pt;mso-wrap-distance-bottom:0;mso-position-horizontal:absolute;mso-position-horizontal-relative:text;mso-position-vertical:absolute;mso-position-vertical-relative:text;mso-width-percent:0;mso-height-percent:0;mso-width-relative:margin;mso-height-relative:margin;v-text-anchor:middle" o:gfxdata="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" fillcolor="#cecece" stroked="f" strokeweight="2pt"/>
             </w:pict>
@@ -1217,7 +1217,7 @@
               </wp:anchor>
             </w:drawing>
           </mc:Choice>
-          <mc:Fallback>
+          <mc:Fallback xmlns:w16se="http://schemas.microsoft.com/office/word/2015/wordml/symex" xmlns:w16sdtdh="http://schemas.microsoft.com/office/word/2020/wordml/sdtdatahash" xmlns:w16="http://schemas.microsoft.com/office/word/2018/wordml" xmlns:w16cid="http://schemas.microsoft.com/office/word/2016/wordml/cid" xmlns:w16cex="http://schemas.microsoft.com/office/word/2018/wordml/cex" xmlns:w15="http://schemas.microsoft.com/office/word/2012/wordml" xmlns:oel="http://schemas.microsoft.com/office/2019/extlst" xmlns:am3d="http://schemas.microsoft.com/office/drawing/2017/model3d" xmlns:aink="http://schemas.microsoft.com/office/drawing/2016/ink" xmlns:cx8="http://schemas.microsoft.com/office/drawing/2016/5/14/chartex" xmlns:cx7="http://schemas.microsoft.com/office/drawing/2016/5/13/chartex" xmlns:cx6="http://schemas.microsoft.com/office/drawing/2016/5/12/chartex" xmlns:cx5="http://schemas.microsoft.com/office/drawing/2016/5/11/chartex" xmlns:cx4="http://schemas.microsoft.com/office/drawing/2016/5/10/chartex" xmlns:cx3="http://schemas.microsoft.com/office/drawing/2016/5/9/chartex" xmlns:cx2="http://schemas.microsoft.com/office/drawing/2015/10/21/chartex" xmlns:cx1="http://schemas.microsoft.com/office/drawing/2015/9/8/chartex" xmlns:cx="http://schemas.microsoft.com/office/drawing/2014/chartex">
             <w:pict>
               <v:rect w14:anchorId="77A86BD4" id="Rectangle 9" o:spid="_x0000_s1026" style="position:absolute;margin-left:-95.3pt;margin-top:-463.15pt;width:404pt;height:24.25pt;rotation:-2896170fd;z-index:251263488;visibility:visible;mso-wrap-style:square;mso-width-percent:0;mso-height-percent:0;mso-wrap-distance-left:9pt;mso-wrap-distance-top:0;mso-wrap-distance-right:9pt;mso-wrap-distance-bottom:0;mso-position-horizontal:absolute;mso-position-horizontal-relative:text;mso-position-vertical:absolute;mso-position-vertical-relative:text;mso-width-percent:0;mso-height-percent:0;mso-width-relative:margin;mso-height-relative:margin;v-text-anchor:middle" o:gfxdata="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" fillcolor="#cecece" stroked="f" strokeweight="2pt"/>
             </w:pict>
@@ -1298,7 +1298,7 @@
               </wp:anchor>
             </w:drawing>
           </mc:Choice>
-          <mc:Fallback>
+          <mc:Fallback xmlns:w16se="http://schemas.microsoft.com/office/word/2015/wordml/symex" xmlns:w16sdtdh="http://schemas.microsoft.com/office/word/2020/wordml/sdtdatahash" xmlns:w16="http://schemas.microsoft.com/office/word/2018/wordml" xmlns:w16cid="http://schemas.microsoft.com/office/word/2016/wordml/cid" xmlns:w16cex="http://schemas.microsoft.com/office/word/2018/wordml/cex" xmlns:w15="http://schemas.microsoft.com/office/word/2012/wordml" xmlns:oel="http://schemas.microsoft.com/office/2019/extlst" xmlns:am3d="http://schemas.microsoft.com/office/drawing/2017/model3d" xmlns:aink="http://schemas.microsoft.com/office/drawing/2016/ink" xmlns:cx8="http://schemas.microsoft.com/office/drawing/2016/5/14/chartex" xmlns:cx7="http://schemas.microsoft.com/office/drawing/2016/5/13/chartex" xmlns:cx6="http://schemas.microsoft.com/office/drawing/2016/5/12/chartex" xmlns:cx5="http://schemas.microsoft.com/office/drawing/2016/5/11/chartex" xmlns:cx4="http://schemas.microsoft.com/office/drawing/2016/5/10/chartex" xmlns:cx3="http://schemas.microsoft.com/office/drawing/2016/5/9/chartex" xmlns:cx2="http://schemas.microsoft.com/office/drawing/2015/10/21/chartex" xmlns:cx1="http://schemas.microsoft.com/office/drawing/2015/9/8/chartex" xmlns:cx="http://schemas.microsoft.com/office/drawing/2014/chartex">
             <w:pict>
               <v:rect w14:anchorId="5AE6D1A7" id="Rectangle 6" o:spid="_x0000_s1026" style="position:absolute;margin-left:-104.85pt;margin-top:-609pt;width:284.2pt;height:146.7pt;rotation:-2837047fd;z-index:251216384;visibility:visible;mso-wrap-style:square;mso-width-percent:0;mso-height-percent:0;mso-wrap-distance-left:9pt;mso-wrap-distance-top:0;mso-wrap-distance-right:9pt;mso-wrap-distance-bottom:0;mso-position-horizontal:absolute;mso-position-horizontal-relative:text;mso-position-vertical:absolute;mso-position-vertical-relative:text;mso-width-percent:0;mso-height-percent:0;mso-width-relative:margin;mso-height-relative:margin;v-text-anchor:middle" o:gfxdata="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" fillcolor="#ffe700" stroked="f" strokeweight="2pt"/>
             </w:pict>
@@ -1379,7 +1379,7 @@
               </wp:anchor>
             </w:drawing>
           </mc:Choice>
-          <mc:Fallback>
+          <mc:Fallback xmlns:w16se="http://schemas.microsoft.com/office/word/2015/wordml/symex" xmlns:w16sdtdh="http://schemas.microsoft.com/office/word/2020/wordml/sdtdatahash" xmlns:w16="http://schemas.microsoft.com/office/word/2018/wordml" xmlns:w16cid="http://schemas.microsoft.com/office/word/2016/wordml/cid" xmlns:w16cex="http://schemas.microsoft.com/office/word/2018/wordml/cex" xmlns:w15="http://schemas.microsoft.com/office/word/2012/wordml" xmlns:oel="http://schemas.microsoft.com/office/2019/extlst" xmlns:am3d="http://schemas.microsoft.com/office/drawing/2017/model3d" xmlns:aink="http://schemas.microsoft.com/office/drawing/2016/ink" xmlns:cx8="http://schemas.microsoft.com/office/drawing/2016/5/14/chartex" xmlns:cx7="http://schemas.microsoft.com/office/drawing/2016/5/13/chartex" xmlns:cx6="http://schemas.microsoft.com/office/drawing/2016/5/12/chartex" xmlns:cx5="http://schemas.microsoft.com/office/drawing/2016/5/11/chartex" xmlns:cx4="http://schemas.microsoft.com/office/drawing/2016/5/10/chartex" xmlns:cx3="http://schemas.microsoft.com/office/drawing/2016/5/9/chartex" xmlns:cx2="http://schemas.microsoft.com/office/drawing/2015/10/21/chartex" xmlns:cx1="http://schemas.microsoft.com/office/drawing/2015/9/8/chartex" xmlns:cx="http://schemas.microsoft.com/office/drawing/2014/chartex">
             <w:pict>
               <v:rect w14:anchorId="33878775" id="Rectangle 7" o:spid="_x0000_s1026" style="position:absolute;margin-left:72.35pt;margin-top:-549.4pt;width:146.5pt;height:25.95pt;rotation:-2934598fd;z-index:251239936;visibility:visible;mso-wrap-style:square;mso-width-percent:0;mso-height-percent:0;mso-wrap-distance-left:9pt;mso-wrap-distance-top:0;mso-wrap-distance-right:9pt;mso-wrap-distance-bottom:0;mso-position-horizontal:absolute;mso-position-horizontal-relative:text;mso-position-vertical:absolute;mso-position-vertical-relative:text;mso-width-percent:0;mso-height-percent:0;mso-width-relative:margin;mso-height-relative:margin;v-text-anchor:middle" o:gfxdata="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" fillcolor="#004a31" stroked="f" strokeweight="2pt"/>
             </w:pict>
@@ -1460,7 +1460,7 @@
               </wp:anchor>
             </w:drawing>
           </mc:Choice>
-          <mc:Fallback>
+          <mc:Fallback xmlns:w16se="http://schemas.microsoft.com/office/word/2015/wordml/symex" xmlns:w16sdtdh="http://schemas.microsoft.com/office/word/2020/wordml/sdtdatahash" xmlns:w16="http://schemas.microsoft.com/office/word/2018/wordml" xmlns:w16cid="http://schemas.microsoft.com/office/word/2016/wordml/cid" xmlns:w16cex="http://schemas.microsoft.com/office/word/2018/wordml/cex" xmlns:w15="http://schemas.microsoft.com/office/word/2012/wordml" xmlns:oel="http://schemas.microsoft.com/office/2019/extlst" xmlns:am3d="http://schemas.microsoft.com/office/drawing/2017/model3d" xmlns:aink="http://schemas.microsoft.com/office/drawing/2016/ink" xmlns:cx8="http://schemas.microsoft.com/office/drawing/2016/5/14/chartex" xmlns:cx7="http://schemas.microsoft.com/office/drawing/2016/5/13/chartex" xmlns:cx6="http://schemas.microsoft.com/office/drawing/2016/5/12/chartex" xmlns:cx5="http://schemas.microsoft.com/office/drawing/2016/5/11/chartex" xmlns:cx4="http://schemas.microsoft.com/office/drawing/2016/5/10/chartex" xmlns:cx3="http://schemas.microsoft.com/office/drawing/2016/5/9/chartex" xmlns:cx2="http://schemas.microsoft.com/office/drawing/2015/10/21/chartex" xmlns:cx1="http://schemas.microsoft.com/office/drawing/2015/9/8/chartex" xmlns:cx="http://schemas.microsoft.com/office/drawing/2014/chartex">
             <w:pict>
               <v:rect w14:anchorId="0141FC25" id="Rectangle 2" o:spid="_x0000_s1026" style="position:absolute;margin-left:710.35pt;margin-top:-184.7pt;width:82.5pt;height:25.95pt;rotation:-2934598fd;z-index:251137536;visibility:visible;mso-wrap-style:square;mso-width-percent:0;mso-height-percent:0;mso-wrap-distance-left:9pt;mso-wrap-distance-top:0;mso-wrap-distance-right:9pt;mso-wrap-distance-bottom:0;mso-position-horizontal:absolute;mso-position-horizontal-relative:text;mso-position-vertical:absolute;mso-position-vertical-relative:text;mso-width-percent:0;mso-height-percent:0;mso-width-relative:margin;mso-height-relative:margin;v-text-anchor:middle" o:gfxdata="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" fillcolor="#cecece" stroked="f" strokeweight="2pt"/>
             </w:pict>
@@ -1558,6 +1558,8 @@
                               </w:rPr>
                               <w:t>Dimas Abdi Nugroho</w:t>
                             </w:r>
+                            <w:bookmarkStart w:id="0" w:name="_GoBack"/>
+                            <w:bookmarkEnd w:id="0"/>
                             <w:r>
                               <w:rPr>
                                 <w:rFonts w:ascii="Times New Roman" w:hAnsi="Times New Roman" w:cs="Times New Roman"/>
@@ -1651,11 +1653,11 @@
           </mc:Choice>
           <mc:Fallback>
             <w:pict>
-              <v:shapetype w14:anchorId="4B8DE252" id="_x0000_t202" coordsize="21600,21600" o:spt="202" path="m,l,21600r21600,l21600,xe">
+              <v:shapetype id="_x0000_t202" coordsize="21600,21600" o:spt="202" path="m,l,21600r21600,l21600,xe">
                 <v:stroke joinstyle="miter"/>
                 <v:path gradientshapeok="t" o:connecttype="rect"/>
               </v:shapetype>
-              <v:shape id="Text Box 2" o:spid="_x0000_s1026" type="#_x0000_t202" style="position:absolute;margin-left:-14.2pt;margin-top:276.55pt;width:842.85pt;height:69.5pt;z-index:250798592;visibility:visible;mso-wrap-style:square;mso-width-percent:0;mso-height-percent:0;mso-wrap-distance-left:9pt;mso-wrap-distance-top:0;mso-wrap-distance-right:9pt;mso-wrap-distance-bottom:0;mso-position-horizontal:absolute;mso-position-horizontal-relative:text;mso-position-vertical:absolute;mso-position-vertical-relative:text;mso-width-percent:0;mso-height-percent:0;mso-width-relative:margin;mso-height-relative:margin;v-text-anchor:top" o:gfxdata="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" filled="f" stroked="f">
+              <v:shape id="Text Box 2" o:spid="_x0000_s1026" type="#_x0000_t202" style="position:absolute;margin-left:-14.2pt;margin-top:276.55pt;width:842.85pt;height:69.5pt;z-index:250798592;visibility:visible;mso-wrap-style:square;mso-width-percent:0;mso-height-percent:0;mso-wrap-distance-left:9pt;mso-wrap-distance-top:0;mso-wrap-distance-right:9pt;mso-wrap-distance-bottom:0;mso-position-horizontal:absolute;mso-position-horizontal-relative:text;mso-position-vertical:absolute;mso-position-vertical-relative:text;mso-width-percent:0;mso-height-percent:0;mso-width-relative:margin;mso-height-relative:margin;v-text-anchor:top" o:gfxdata="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" filled="f" stroked="f">
                 <v:textbox>
                   <w:txbxContent>
                     <w:p>
@@ -1702,6 +1704,8 @@
                         </w:rPr>
                         <w:t>Dimas Abdi Nugroho</w:t>
                       </w:r>
+                      <w:bookmarkStart w:id="1" w:name="_GoBack"/>
+                      <w:bookmarkEnd w:id="1"/>
                       <w:r>
                         <w:rPr>
                           <w:rFonts w:ascii="Times New Roman" w:hAnsi="Times New Roman" w:cs="Times New Roman"/>
@@ -1895,7 +1899,7 @@
           </mc:Choice>
           <mc:Fallback>
             <w:pict>
-              <v:shape w14:anchorId="5F51744E" id="_x0000_s1027" type="#_x0000_t202" style="position:absolute;margin-left:-14.2pt;margin-top:106.8pt;width:842.85pt;height:34.75pt;z-index:250838528;visibility:visible;mso-wrap-style:square;mso-width-percent:0;mso-height-percent:0;mso-wrap-distance-left:9pt;mso-wrap-distance-top:0;mso-wrap-distance-right:9pt;mso-wrap-distance-bottom:0;mso-position-horizontal:absolute;mso-position-horizontal-relative:text;mso-position-vertical:absolute;mso-position-vertical-relative:text;mso-width-percent:0;mso-height-percent:0;mso-width-relative:margin;mso-height-relative:margin;v-text-anchor:top" o:gfxdata="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" filled="f" stroked="f">
+              <v:shape id="_x0000_s1027" type="#_x0000_t202" style="position:absolute;margin-left:-14.2pt;margin-top:106.8pt;width:842.85pt;height:34.75pt;z-index:250838528;visibility:visible;mso-wrap-style:square;mso-width-percent:0;mso-height-percent:0;mso-wrap-distance-left:9pt;mso-wrap-distance-top:0;mso-wrap-distance-right:9pt;mso-wrap-distance-bottom:0;mso-position-horizontal:absolute;mso-position-horizontal-relative:text;mso-position-vertical:absolute;mso-position-vertical-relative:text;mso-width-percent:0;mso-height-percent:0;mso-width-relative:margin;mso-height-relative:margin;v-text-anchor:top" o:gfxdata="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" filled="f" stroked="f">
                 <v:textbox>
                   <w:txbxContent>
                     <w:p>
@@ -2011,7 +2015,14 @@
                                 <w:rFonts w:ascii="Times New Roman" w:hAnsi="Times New Roman" w:cs="Times New Roman"/>
                                 <w:sz w:val="40"/>
                               </w:rPr>
-                              <w:t>Diberikan Kepada :</w:t>
+                              <w:t xml:space="preserve">Diberikan </w:t>
+                            </w:r>
+                            <w:r>
+                              <w:rPr>
+                                <w:rFonts w:ascii="Times New Roman" w:hAnsi="Times New Roman" w:cs="Times New Roman"/>
+                                <w:sz w:val="40"/>
+                              </w:rPr>
+                              <w:t>Kepada :</w:t>
                             </w:r>
                           </w:p>
                         </w:txbxContent>
@@ -2033,7 +2044,7 @@
           </mc:Choice>
           <mc:Fallback>
             <w:pict>
-              <v:shape w14:anchorId="1EC3D27E" id="_x0000_s1028" type="#_x0000_t202" style="position:absolute;margin-left:-14.2pt;margin-top:145.1pt;width:842.85pt;height:34.75pt;z-index:250851840;visibility:visible;mso-wrap-style:square;mso-width-percent:0;mso-height-percent:0;mso-wrap-distance-left:9pt;mso-wrap-distance-top:0;mso-wrap-distance-right:9pt;mso-wrap-distance-bottom:0;mso-position-horizontal:absolute;mso-position-horizontal-relative:text;mso-position-vertical:absolute;mso-position-vertical-relative:text;mso-width-percent:0;mso-height-percent:0;mso-width-relative:margin;mso-height-relative:margin;v-text-anchor:top" o:gfxdata="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" filled="f" stroked="f">
+              <v:shape id="_x0000_s1028" type="#_x0000_t202" style="position:absolute;margin-left:-14.2pt;margin-top:145.1pt;width:842.85pt;height:34.75pt;z-index:250851840;visibility:visible;mso-wrap-style:square;mso-width-percent:0;mso-height-percent:0;mso-wrap-distance-left:9pt;mso-wrap-distance-top:0;mso-wrap-distance-right:9pt;mso-wrap-distance-bottom:0;mso-position-horizontal:absolute;mso-position-horizontal-relative:text;mso-position-vertical:absolute;mso-position-vertical-relative:text;mso-width-percent:0;mso-height-percent:0;mso-width-relative:margin;mso-height-relative:margin;v-text-anchor:top" o:gfxdata="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" filled="f" stroked="f">
                 <v:textbox>
                   <w:txbxContent>
                     <w:p>
@@ -2049,7 +2060,14 @@
                           <w:rFonts w:ascii="Times New Roman" w:hAnsi="Times New Roman" w:cs="Times New Roman"/>
                           <w:sz w:val="40"/>
                         </w:rPr>
-                        <w:t>Diberikan Kepada :</w:t>
+                        <w:t xml:space="preserve">Diberikan </w:t>
+                      </w:r>
+                      <w:r>
+                        <w:rPr>
+                          <w:rFonts w:ascii="Times New Roman" w:hAnsi="Times New Roman" w:cs="Times New Roman"/>
+                          <w:sz w:val="40"/>
+                        </w:rPr>
+                        <w:t>Kepada :</w:t>
                       </w:r>
                     </w:p>
                   </w:txbxContent>
@@ -2144,7 +2162,7 @@
           </mc:Choice>
           <mc:Fallback>
             <w:pict>
-              <v:shape w14:anchorId="11E1191A" id="_x0000_s1029" type="#_x0000_t202" style="position:absolute;margin-left:-14.2pt;margin-top:38.45pt;width:842.85pt;height:69.5pt;z-index:250825216;visibility:visible;mso-wrap-style:square;mso-width-percent:0;mso-height-percent:0;mso-wrap-distance-left:9pt;mso-wrap-distance-top:0;mso-wrap-distance-right:9pt;mso-wrap-distance-bottom:0;mso-position-horizontal:absolute;mso-position-horizontal-relative:text;mso-position-vertical:absolute;mso-position-vertical-relative:text;mso-width-percent:0;mso-height-percent:0;mso-width-relative:margin;mso-height-relative:margin;v-text-anchor:top" o:gfxdata="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" filled="f" stroked="f">
+              <v:shape id="_x0000_s1029" type="#_x0000_t202" style="position:absolute;margin-left:-14.2pt;margin-top:38.45pt;width:842.85pt;height:69.5pt;z-index:250825216;visibility:visible;mso-wrap-style:square;mso-width-percent:0;mso-height-percent:0;mso-wrap-distance-left:9pt;mso-wrap-distance-top:0;mso-wrap-distance-right:9pt;mso-wrap-distance-bottom:0;mso-position-horizontal:absolute;mso-position-horizontal-relative:text;mso-position-vertical:absolute;mso-position-vertical-relative:text;mso-width-percent:0;mso-height-percent:0;mso-width-relative:margin;mso-height-relative:margin;v-text-anchor:top" o:gfxdata="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" filled="f" stroked="f">
                 <v:textbox>
                   <w:txbxContent>
                     <w:p>
@@ -2241,7 +2259,7 @@
               </wp:anchor>
             </w:drawing>
           </mc:Choice>
-          <mc:Fallback>
+          <mc:Fallback xmlns:w16se="http://schemas.microsoft.com/office/word/2015/wordml/symex" xmlns:w16sdtdh="http://schemas.microsoft.com/office/word/2020/wordml/sdtdatahash" xmlns:w16="http://schemas.microsoft.com/office/word/2018/wordml" xmlns:w16cid="http://schemas.microsoft.com/office/word/2016/wordml/cid" xmlns:w16cex="http://schemas.microsoft.com/office/word/2018/wordml/cex" xmlns:w15="http://schemas.microsoft.com/office/word/2012/wordml" xmlns:oel="http://schemas.microsoft.com/office/2019/extlst" xmlns:am3d="http://schemas.microsoft.com/office/drawing/2017/model3d" xmlns:aink="http://schemas.microsoft.com/office/drawing/2016/ink" xmlns:cx8="http://schemas.microsoft.com/office/drawing/2016/5/14/chartex" xmlns:cx7="http://schemas.microsoft.com/office/drawing/2016/5/13/chartex" xmlns:cx6="http://schemas.microsoft.com/office/drawing/2016/5/12/chartex" xmlns:cx5="http://schemas.microsoft.com/office/drawing/2016/5/11/chartex" xmlns:cx4="http://schemas.microsoft.com/office/drawing/2016/5/10/chartex" xmlns:cx3="http://schemas.microsoft.com/office/drawing/2016/5/9/chartex" xmlns:cx2="http://schemas.microsoft.com/office/drawing/2015/10/21/chartex" xmlns:cx1="http://schemas.microsoft.com/office/drawing/2015/9/8/chartex" xmlns:cx="http://schemas.microsoft.com/office/drawing/2014/chartex">
             <w:pict>
               <v:rect w14:anchorId="1E54586D" id="Rectangle 17" o:spid="_x0000_s1026" style="position:absolute;margin-left:221.65pt;margin-top:-481.65pt;width:415.85pt;height:80.7pt;z-index:250811904;visibility:visible;mso-wrap-style:square;mso-wrap-distance-left:9pt;mso-wrap-distance-top:0;mso-wrap-distance-right:9pt;mso-wrap-distance-bottom:0;mso-position-horizontal:absolute;mso-position-horizontal-relative:text;mso-position-vertical:absolute;mso-position-vertical-relative:text;v-text-anchor:middle" o:gfxdata="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" fillcolor="white [3212]" stroked="f" strokeweight="2pt"/>
             </w:pict>
@@ -2362,7 +2380,7 @@
           </mc:Choice>
           <mc:Fallback>
             <w:pict>
-              <v:shape w14:anchorId="3770597D" id="_x0000_s1030" type="#_x0000_t202" style="position:absolute;margin-left:-14.2pt;margin-top:176.45pt;width:842.85pt;height:69.5pt;z-index:250785280;visibility:visible;mso-wrap-style:square;mso-width-percent:0;mso-height-percent:0;mso-wrap-distance-left:9pt;mso-wrap-distance-top:0;mso-wrap-distance-right:9pt;mso-wrap-distance-bottom:0;mso-position-horizontal:absolute;mso-position-horizontal-relative:text;mso-position-vertical:absolute;mso-position-vertical-relative:text;mso-width-percent:0;mso-height-percent:0;mso-width-relative:margin;mso-height-relative:margin;v-text-anchor:top" o:gfxdata="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" filled="f" stroked="f">
+              <v:shape id="_x0000_s1030" type="#_x0000_t202" style="position:absolute;margin-left:-14.2pt;margin-top:176.45pt;width:842.85pt;height:69.5pt;z-index:250785280;visibility:visible;mso-wrap-style:square;mso-width-percent:0;mso-height-percent:0;mso-wrap-distance-left:9pt;mso-wrap-distance-top:0;mso-wrap-distance-right:9pt;mso-wrap-distance-bottom:0;mso-position-horizontal:absolute;mso-position-horizontal-relative:text;mso-position-vertical:absolute;mso-position-vertical-relative:text;mso-width-percent:0;mso-height-percent:0;mso-width-relative:margin;mso-height-relative:margin;v-text-anchor:top" o:gfxdata="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" filled="f" stroked="f">
                 <v:textbox>
                   <w:txbxContent>
                     <w:p>
@@ -2487,7 +2505,7 @@
               </wp:anchor>
             </w:drawing>
           </mc:Choice>
-          <mc:Fallback>
+          <mc:Fallback xmlns:w16se="http://schemas.microsoft.com/office/word/2015/wordml/symex" xmlns:w16sdtdh="http://schemas.microsoft.com/office/word/2020/wordml/sdtdatahash" xmlns:w16="http://schemas.microsoft.com/office/word/2018/wordml" xmlns:w16cid="http://schemas.microsoft.com/office/word/2016/wordml/cid" xmlns:w16cex="http://schemas.microsoft.com/office/word/2018/wordml/cex" xmlns:w15="http://schemas.microsoft.com/office/word/2012/wordml" xmlns:oel="http://schemas.microsoft.com/office/2019/extlst" xmlns:am3d="http://schemas.microsoft.com/office/drawing/2017/model3d" xmlns:aink="http://schemas.microsoft.com/office/drawing/2016/ink" xmlns:cx8="http://schemas.microsoft.com/office/drawing/2016/5/14/chartex" xmlns:cx7="http://schemas.microsoft.com/office/drawing/2016/5/13/chartex" xmlns:cx6="http://schemas.microsoft.com/office/drawing/2016/5/12/chartex" xmlns:cx5="http://schemas.microsoft.com/office/drawing/2016/5/11/chartex" xmlns:cx4="http://schemas.microsoft.com/office/drawing/2016/5/10/chartex" xmlns:cx3="http://schemas.microsoft.com/office/drawing/2016/5/9/chartex" xmlns:cx2="http://schemas.microsoft.com/office/drawing/2015/10/21/chartex" xmlns:cx1="http://schemas.microsoft.com/office/drawing/2015/9/8/chartex" xmlns:cx="http://schemas.microsoft.com/office/drawing/2014/chartex">
             <w:pict>
               <v:roundrect w14:anchorId="1B54B512" id="Rounded Rectangle 20" o:spid="_x0000_s1026" style="position:absolute;margin-left:-112.15pt;margin-top:-87.9pt;width:97.1pt;height:75.35pt;z-index:250770944;visibility:visible;mso-wrap-style:square;mso-height-percent:0;mso-wrap-distance-left:9pt;mso-wrap-distance-top:0;mso-wrap-distance-right:9pt;mso-wrap-distance-bottom:0;mso-position-horizontal:absolute;mso-position-horizontal-relative:text;mso-position-vertical:absolute;mso-position-vertical-relative:text;mso-height-percent:0;mso-height-relative:margin;v-text-anchor:middle" arcsize="10923f" o:gfxdata="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" filled="f" strokecolor="#243f60 [1604]" strokeweight="2pt"/>
             </w:pict>
@@ -2577,7 +2595,7 @@
               </wp:anchor>
             </w:drawing>
           </mc:Choice>
-          <mc:Fallback>
+          <mc:Fallback xmlns:w16se="http://schemas.microsoft.com/office/word/2015/wordml/symex" xmlns:w16sdtdh="http://schemas.microsoft.com/office/word/2020/wordml/sdtdatahash" xmlns:w16="http://schemas.microsoft.com/office/word/2018/wordml" xmlns:w16cid="http://schemas.microsoft.com/office/word/2016/wordml/cid" xmlns:w16cex="http://schemas.microsoft.com/office/word/2018/wordml/cex" xmlns:w15="http://schemas.microsoft.com/office/word/2012/wordml" xmlns:oel="http://schemas.microsoft.com/office/2019/extlst" xmlns:am3d="http://schemas.microsoft.com/office/drawing/2017/model3d" xmlns:aink="http://schemas.microsoft.com/office/drawing/2016/ink" xmlns:cx8="http://schemas.microsoft.com/office/drawing/2016/5/14/chartex" xmlns:cx7="http://schemas.microsoft.com/office/drawing/2016/5/13/chartex" xmlns:cx6="http://schemas.microsoft.com/office/drawing/2016/5/12/chartex" xmlns:cx5="http://schemas.microsoft.com/office/drawing/2016/5/11/chartex" xmlns:cx4="http://schemas.microsoft.com/office/drawing/2016/5/10/chartex" xmlns:cx3="http://schemas.microsoft.com/office/drawing/2016/5/9/chartex" xmlns:cx2="http://schemas.microsoft.com/office/drawing/2015/10/21/chartex" xmlns:cx1="http://schemas.microsoft.com/office/drawing/2015/9/8/chartex" xmlns:cx="http://schemas.microsoft.com/office/drawing/2014/chartex">
             <w:pict>
               <v:rect w14:anchorId="1872C396" id="Rectangle 44" o:spid="_x0000_s1026" style="position:absolute;margin-left:60.8pt;margin-top:15.35pt;width:146.45pt;height:25.95pt;rotation:-2934598fd;z-index:252538368;visibility:visible;mso-wrap-style:square;mso-width-percent:0;mso-height-percent:0;mso-wrap-distance-left:9pt;mso-wrap-distance-top:0;mso-wrap-distance-right:9pt;mso-wrap-distance-bottom:0;mso-position-horizontal:absolute;mso-position-horizontal-relative:text;mso-position-vertical:absolute;mso-position-vertical-relative:text;mso-width-percent:0;mso-height-percent:0;mso-width-relative:margin;mso-height-relative:margin;v-text-anchor:middle" o:gfxdata="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" fillcolor="#004a31" stroked="f" strokeweight="2pt"/>
             </w:pict>
@@ -2658,7 +2676,7 @@
               </wp:anchor>
             </w:drawing>
           </mc:Choice>
-          <mc:Fallback>
+          <mc:Fallback xmlns:w16se="http://schemas.microsoft.com/office/word/2015/wordml/symex" xmlns:w16sdtdh="http://schemas.microsoft.com/office/word/2020/wordml/sdtdatahash" xmlns:w16="http://schemas.microsoft.com/office/word/2018/wordml" xmlns:w16cid="http://schemas.microsoft.com/office/word/2016/wordml/cid" xmlns:w16cex="http://schemas.microsoft.com/office/word/2018/wordml/cex" xmlns:w15="http://schemas.microsoft.com/office/word/2012/wordml" xmlns:oel="http://schemas.microsoft.com/office/2019/extlst" xmlns:am3d="http://schemas.microsoft.com/office/drawing/2017/model3d" xmlns:aink="http://schemas.microsoft.com/office/drawing/2016/ink" xmlns:cx8="http://schemas.microsoft.com/office/drawing/2016/5/14/chartex" xmlns:cx7="http://schemas.microsoft.com/office/drawing/2016/5/13/chartex" xmlns:cx6="http://schemas.microsoft.com/office/drawing/2016/5/12/chartex" xmlns:cx5="http://schemas.microsoft.com/office/drawing/2016/5/11/chartex" xmlns:cx4="http://schemas.microsoft.com/office/drawing/2016/5/10/chartex" xmlns:cx3="http://schemas.microsoft.com/office/drawing/2016/5/9/chartex" xmlns:cx2="http://schemas.microsoft.com/office/drawing/2015/10/21/chartex" xmlns:cx1="http://schemas.microsoft.com/office/drawing/2015/9/8/chartex" xmlns:cx="http://schemas.microsoft.com/office/drawing/2014/chartex">
             <w:pict>
               <v:rect w14:anchorId="1647DD14" id="Rectangle 45" o:spid="_x0000_s1026" style="position:absolute;margin-left:-106.3pt;margin-top:101.6pt;width:404pt;height:24.25pt;rotation:-2896170fd;z-index:252547584;visibility:visible;mso-wrap-style:square;mso-width-percent:0;mso-height-percent:0;mso-wrap-distance-left:9pt;mso-wrap-distance-top:0;mso-wrap-distance-right:9pt;mso-wrap-distance-bottom:0;mso-position-horizontal:absolute;mso-position-horizontal-relative:text;mso-position-vertical:absolute;mso-position-vertical-relative:text;mso-width-percent:0;mso-height-percent:0;mso-width-relative:margin;mso-height-relative:margin;v-text-anchor:middle" o:gfxdata="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" fillcolor="#cecece" stroked="f" strokeweight="2pt"/>
             </w:pict>
@@ -2739,7 +2757,7 @@
               </wp:anchor>
             </w:drawing>
           </mc:Choice>
-          <mc:Fallback>
+          <mc:Fallback xmlns:w16se="http://schemas.microsoft.com/office/word/2015/wordml/symex" xmlns:w16sdtdh="http://schemas.microsoft.com/office/word/2020/wordml/sdtdatahash" xmlns:w16="http://schemas.microsoft.com/office/word/2018/wordml" xmlns:w16cid="http://schemas.microsoft.com/office/word/2016/wordml/cid" xmlns:w16cex="http://schemas.microsoft.com/office/word/2018/wordml/cex" xmlns:w15="http://schemas.microsoft.com/office/word/2012/wordml" xmlns:oel="http://schemas.microsoft.com/office/2019/extlst" xmlns:am3d="http://schemas.microsoft.com/office/drawing/2017/model3d" xmlns:aink="http://schemas.microsoft.com/office/drawing/2016/ink" xmlns:cx8="http://schemas.microsoft.com/office/drawing/2016/5/14/chartex" xmlns:cx7="http://schemas.microsoft.com/office/drawing/2016/5/13/chartex" xmlns:cx6="http://schemas.microsoft.com/office/drawing/2016/5/12/chartex" xmlns:cx5="http://schemas.microsoft.com/office/drawing/2016/5/11/chartex" xmlns:cx4="http://schemas.microsoft.com/office/drawing/2016/5/10/chartex" xmlns:cx3="http://schemas.microsoft.com/office/drawing/2016/5/9/chartex" xmlns:cx2="http://schemas.microsoft.com/office/drawing/2015/10/21/chartex" xmlns:cx1="http://schemas.microsoft.com/office/drawing/2015/9/8/chartex" xmlns:cx="http://schemas.microsoft.com/office/drawing/2014/chartex">
             <w:pict>
               <v:rect w14:anchorId="20C08150" id="Rectangle 46" o:spid="_x0000_s1026" style="position:absolute;margin-left:-115.85pt;margin-top:-43.7pt;width:284.2pt;height:146.7pt;rotation:-2837047fd;z-index:252529152;visibility:visible;mso-wrap-style:square;mso-width-percent:0;mso-height-percent:0;mso-wrap-distance-left:9pt;mso-wrap-distance-top:0;mso-wrap-distance-right:9pt;mso-wrap-distance-bottom:0;mso-position-horizontal:absolute;mso-position-horizontal-relative:text;mso-position-vertical:absolute;mso-position-vertical-relative:text;mso-width-percent:0;mso-height-percent:0;mso-width-relative:margin;mso-height-relative:margin;v-text-anchor:middle" o:gfxdata="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" fillcolor="#ffe700" stroked="f" strokeweight="2pt"/>
             </w:pict>
@@ -2820,7 +2838,7 @@
               </wp:anchor>
             </w:drawing>
           </mc:Choice>
-          <mc:Fallback>
+          <mc:Fallback xmlns:w16se="http://schemas.microsoft.com/office/word/2015/wordml/symex" xmlns:w16sdtdh="http://schemas.microsoft.com/office/word/2020/wordml/sdtdatahash" xmlns:w16="http://schemas.microsoft.com/office/word/2018/wordml" xmlns:w16cid="http://schemas.microsoft.com/office/word/2016/wordml/cid" xmlns:w16cex="http://schemas.microsoft.com/office/word/2018/wordml/cex" xmlns:w15="http://schemas.microsoft.com/office/word/2012/wordml" xmlns:oel="http://schemas.microsoft.com/office/2019/extlst" xmlns:am3d="http://schemas.microsoft.com/office/drawing/2017/model3d" xmlns:aink="http://schemas.microsoft.com/office/drawing/2016/ink" xmlns:cx8="http://schemas.microsoft.com/office/drawing/2016/5/14/chartex" xmlns:cx7="http://schemas.microsoft.com/office/drawing/2016/5/13/chartex" xmlns:cx6="http://schemas.microsoft.com/office/drawing/2016/5/12/chartex" xmlns:cx5="http://schemas.microsoft.com/office/drawing/2016/5/11/chartex" xmlns:cx4="http://schemas.microsoft.com/office/drawing/2016/5/10/chartex" xmlns:cx3="http://schemas.microsoft.com/office/drawing/2016/5/9/chartex" xmlns:cx2="http://schemas.microsoft.com/office/drawing/2015/10/21/chartex" xmlns:cx1="http://schemas.microsoft.com/office/drawing/2015/9/8/chartex" xmlns:cx="http://schemas.microsoft.com/office/drawing/2014/chartex">
             <w:pict>
               <v:rect w14:anchorId="40CA7A17" id="Rectangle 47" o:spid="_x0000_s1026" style="position:absolute;margin-left:9.9pt;margin-top:215.8pt;width:82.3pt;height:24.25pt;rotation:-2986559fd;z-index:252556800;visibility:visible;mso-wrap-style:square;mso-width-percent:0;mso-height-percent:0;mso-wrap-distance-left:9pt;mso-wrap-distance-top:0;mso-wrap-distance-right:9pt;mso-wrap-distance-bottom:0;mso-position-horizontal:absolute;mso-position-horizontal-relative:text;mso-position-vertical:absolute;mso-position-vertical-relative:text;mso-width-percent:0;mso-height-percent:0;mso-width-relative:margin;mso-height-relative:margin;v-text-anchor:middle" o:gfxdata="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" fillcolor="#cecece" stroked="f" strokeweight="2pt"/>
             </w:pict>
@@ -2901,7 +2919,7 @@
               </wp:anchor>
             </w:drawing>
           </mc:Choice>
-          <mc:Fallback>
+          <mc:Fallback xmlns:w16se="http://schemas.microsoft.com/office/word/2015/wordml/symex" xmlns:w16sdtdh="http://schemas.microsoft.com/office/word/2020/wordml/sdtdatahash" xmlns:w16="http://schemas.microsoft.com/office/word/2018/wordml" xmlns:w16cid="http://schemas.microsoft.com/office/word/2016/wordml/cid" xmlns:w16cex="http://schemas.microsoft.com/office/word/2018/wordml/cex" xmlns:w15="http://schemas.microsoft.com/office/word/2012/wordml" xmlns:oel="http://schemas.microsoft.com/office/2019/extlst" xmlns:am3d="http://schemas.microsoft.com/office/drawing/2017/model3d" xmlns:aink="http://schemas.microsoft.com/office/drawing/2016/ink" xmlns:cx8="http://schemas.microsoft.com/office/drawing/2016/5/14/chartex" xmlns:cx7="http://schemas.microsoft.com/office/drawing/2016/5/13/chartex" xmlns:cx6="http://schemas.microsoft.com/office/drawing/2016/5/12/chartex" xmlns:cx5="http://schemas.microsoft.com/office/drawing/2016/5/11/chartex" xmlns:cx4="http://schemas.microsoft.com/office/drawing/2016/5/10/chartex" xmlns:cx3="http://schemas.microsoft.com/office/drawing/2016/5/9/chartex" xmlns:cx2="http://schemas.microsoft.com/office/drawing/2015/10/21/chartex" xmlns:cx1="http://schemas.microsoft.com/office/drawing/2015/9/8/chartex" xmlns:cx="http://schemas.microsoft.com/office/drawing/2014/chartex">
             <w:pict>
               <v:rect w14:anchorId="7A6BA557" id="Rectangle 49" o:spid="_x0000_s1026" style="position:absolute;margin-left:583.55pt;margin-top:418.75pt;width:425.65pt;height:181.5pt;rotation:-2837047fd;z-index:252519936;visibility:visible;mso-wrap-style:square;mso-width-percent:0;mso-height-percent:0;mso-wrap-distance-left:9pt;mso-wrap-distance-top:0;mso-wrap-distance-right:9pt;mso-wrap-distance-bottom:0;mso-position-horizontal:absolute;mso-position-horizontal-relative:text;mso-position-vertical:absolute;mso-position-vertical-relative:text;mso-width-percent:0;mso-height-percent:0;mso-width-relative:margin;mso-height-relative:margin;v-text-anchor:middle" o:gfxdata="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" fillcolor="#ffe700" stroked="f" strokeweight="2pt"/>
             </w:pict>
@@ -2982,7 +3000,7 @@
               </wp:anchor>
             </w:drawing>
           </mc:Choice>
-          <mc:Fallback>
+          <mc:Fallback xmlns:w16se="http://schemas.microsoft.com/office/word/2015/wordml/symex" xmlns:w16sdtdh="http://schemas.microsoft.com/office/word/2020/wordml/sdtdatahash" xmlns:w16="http://schemas.microsoft.com/office/word/2018/wordml" xmlns:w16cid="http://schemas.microsoft.com/office/word/2016/wordml/cid" xmlns:w16cex="http://schemas.microsoft.com/office/word/2018/wordml/cex" xmlns:w15="http://schemas.microsoft.com/office/word/2012/wordml" xmlns:oel="http://schemas.microsoft.com/office/2019/extlst" xmlns:am3d="http://schemas.microsoft.com/office/drawing/2017/model3d" xmlns:aink="http://schemas.microsoft.com/office/drawing/2016/ink" xmlns:cx8="http://schemas.microsoft.com/office/drawing/2016/5/14/chartex" xmlns:cx7="http://schemas.microsoft.com/office/drawing/2016/5/13/chartex" xmlns:cx6="http://schemas.microsoft.com/office/drawing/2016/5/12/chartex" xmlns:cx5="http://schemas.microsoft.com/office/drawing/2016/5/11/chartex" xmlns:cx4="http://schemas.microsoft.com/office/drawing/2016/5/10/chartex" xmlns:cx3="http://schemas.microsoft.com/office/drawing/2016/5/9/chartex" xmlns:cx2="http://schemas.microsoft.com/office/drawing/2015/10/21/chartex" xmlns:cx1="http://schemas.microsoft.com/office/drawing/2015/9/8/chartex" xmlns:cx="http://schemas.microsoft.com/office/drawing/2014/chartex">
             <w:pict>
               <v:rect w14:anchorId="013350FC" id="Rectangle 50" o:spid="_x0000_s1026" style="position:absolute;margin-left:526.35pt;margin-top:447.35pt;width:311.3pt;height:14.45pt;rotation:-2896170fd;z-index:252510720;visibility:visible;mso-wrap-style:square;mso-width-percent:0;mso-height-percent:0;mso-wrap-distance-left:9pt;mso-wrap-distance-top:0;mso-wrap-distance-right:9pt;mso-wrap-distance-bottom:0;mso-position-horizontal:absolute;mso-position-horizontal-relative:text;mso-position-vertical:absolute;mso-position-vertical-relative:text;mso-width-percent:0;mso-height-percent:0;mso-width-relative:margin;mso-height-relative:margin;v-text-anchor:middle" o:gfxdata="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" fillcolor="#cecece" stroked="f" strokeweight="2pt"/>
             </w:pict>
@@ -3063,7 +3081,7 @@
               </wp:anchor>
             </w:drawing>
           </mc:Choice>
-          <mc:Fallback>
+          <mc:Fallback xmlns:w16se="http://schemas.microsoft.com/office/word/2015/wordml/symex" xmlns:w16sdtdh="http://schemas.microsoft.com/office/word/2020/wordml/sdtdatahash" xmlns:w16="http://schemas.microsoft.com/office/word/2018/wordml" xmlns:w16cid="http://schemas.microsoft.com/office/word/2016/wordml/cid" xmlns:w16cex="http://schemas.microsoft.com/office/word/2018/wordml/cex" xmlns:w15="http://schemas.microsoft.com/office/word/2012/wordml" xmlns:oel="http://schemas.microsoft.com/office/2019/extlst" xmlns:am3d="http://schemas.microsoft.com/office/drawing/2017/model3d" xmlns:aink="http://schemas.microsoft.com/office/drawing/2016/ink" xmlns:cx8="http://schemas.microsoft.com/office/drawing/2016/5/14/chartex" xmlns:cx7="http://schemas.microsoft.com/office/drawing/2016/5/13/chartex" xmlns:cx6="http://schemas.microsoft.com/office/drawing/2016/5/12/chartex" xmlns:cx5="http://schemas.microsoft.com/office/drawing/2016/5/11/chartex" xmlns:cx4="http://schemas.microsoft.com/office/drawing/2016/5/10/chartex" xmlns:cx3="http://schemas.microsoft.com/office/drawing/2016/5/9/chartex" xmlns:cx2="http://schemas.microsoft.com/office/drawing/2015/10/21/chartex" xmlns:cx1="http://schemas.microsoft.com/office/drawing/2015/9/8/chartex" xmlns:cx="http://schemas.microsoft.com/office/drawing/2014/chartex">
             <w:pict>
               <v:rect w14:anchorId="44D8F5D9" id="Rectangle 51" o:spid="_x0000_s1026" style="position:absolute;margin-left:667.65pt;margin-top:356.7pt;width:82.5pt;height:25.95pt;rotation:-2934598fd;z-index:252501504;visibility:visible;mso-wrap-style:square;mso-width-percent:0;mso-height-percent:0;mso-wrap-distance-left:9pt;mso-wrap-distance-top:0;mso-wrap-distance-right:9pt;mso-wrap-distance-bottom:0;mso-position-horizontal:absolute;mso-position-horizontal-relative:text;mso-position-vertical:absolute;mso-position-vertical-relative:text;mso-width-percent:0;mso-height-percent:0;mso-width-relative:margin;mso-height-relative:margin;v-text-anchor:middle" o:gfxdata="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" fillcolor="#cecece" stroked="f" strokeweight="2pt"/>
             </w:pict>
@@ -3144,7 +3162,7 @@
               </wp:anchor>
             </w:drawing>
           </mc:Choice>
-          <mc:Fallback>
+          <mc:Fallback xmlns:w16se="http://schemas.microsoft.com/office/word/2015/wordml/symex" xmlns:w16sdtdh="http://schemas.microsoft.com/office/word/2020/wordml/sdtdatahash" xmlns:w16="http://schemas.microsoft.com/office/word/2018/wordml" xmlns:w16cid="http://schemas.microsoft.com/office/word/2016/wordml/cid" xmlns:w16cex="http://schemas.microsoft.com/office/word/2018/wordml/cex" xmlns:w15="http://schemas.microsoft.com/office/word/2012/wordml" xmlns:oel="http://schemas.microsoft.com/office/2019/extlst" xmlns:am3d="http://schemas.microsoft.com/office/drawing/2017/model3d" xmlns:aink="http://schemas.microsoft.com/office/drawing/2016/ink" xmlns:cx8="http://schemas.microsoft.com/office/drawing/2016/5/14/chartex" xmlns:cx7="http://schemas.microsoft.com/office/drawing/2016/5/13/chartex" xmlns:cx6="http://schemas.microsoft.com/office/drawing/2016/5/12/chartex" xmlns:cx5="http://schemas.microsoft.com/office/drawing/2016/5/11/chartex" xmlns:cx4="http://schemas.microsoft.com/office/drawing/2016/5/10/chartex" xmlns:cx3="http://schemas.microsoft.com/office/drawing/2016/5/9/chartex" xmlns:cx2="http://schemas.microsoft.com/office/drawing/2015/10/21/chartex" xmlns:cx1="http://schemas.microsoft.com/office/drawing/2015/9/8/chartex" xmlns:cx="http://schemas.microsoft.com/office/drawing/2014/chartex">
             <w:pict>
               <v:rect w14:anchorId="67DE9853" id="Rectangle 52" o:spid="_x0000_s1026" style="position:absolute;margin-left:484.4pt;margin-top:447.5pt;width:169.05pt;height:50.5pt;rotation:-2934598fd;z-index:252492288;visibility:visible;mso-wrap-style:square;mso-width-percent:0;mso-height-percent:0;mso-wrap-distance-left:9pt;mso-wrap-distance-top:0;mso-wrap-distance-right:9pt;mso-wrap-distance-bottom:0;mso-position-horizontal:absolute;mso-position-horizontal-relative:text;mso-position-vertical:absolute;mso-position-vertical-relative:text;mso-width-percent:0;mso-height-percent:0;mso-width-relative:margin;mso-height-relative:margin;v-text-anchor:middle" o:gfxdata="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" fillcolor="black" stroked="f" strokeweight="2pt"/>
             </w:pict>
@@ -3225,7 +3243,7 @@
               </wp:anchor>
             </w:drawing>
           </mc:Choice>
-          <mc:Fallback>
+          <mc:Fallback xmlns:w16se="http://schemas.microsoft.com/office/word/2015/wordml/symex" xmlns:w16sdtdh="http://schemas.microsoft.com/office/word/2020/wordml/sdtdatahash" xmlns:w16="http://schemas.microsoft.com/office/word/2018/wordml" xmlns:w16cid="http://schemas.microsoft.com/office/word/2016/wordml/cid" xmlns:w16cex="http://schemas.microsoft.com/office/word/2018/wordml/cex" xmlns:w15="http://schemas.microsoft.com/office/word/2012/wordml" xmlns:oel="http://schemas.microsoft.com/office/2019/extlst" xmlns:am3d="http://schemas.microsoft.com/office/drawing/2017/model3d" xmlns:aink="http://schemas.microsoft.com/office/drawing/2016/ink" xmlns:cx8="http://schemas.microsoft.com/office/drawing/2016/5/14/chartex" xmlns:cx7="http://schemas.microsoft.com/office/drawing/2016/5/13/chartex" xmlns:cx6="http://schemas.microsoft.com/office/drawing/2016/5/12/chartex" xmlns:cx5="http://schemas.microsoft.com/office/drawing/2016/5/11/chartex" xmlns:cx4="http://schemas.microsoft.com/office/drawing/2016/5/10/chartex" xmlns:cx3="http://schemas.microsoft.com/office/drawing/2016/5/9/chartex" xmlns:cx2="http://schemas.microsoft.com/office/drawing/2015/10/21/chartex" xmlns:cx1="http://schemas.microsoft.com/office/drawing/2015/9/8/chartex" xmlns:cx="http://schemas.microsoft.com/office/drawing/2014/chartex">
             <w:pict>
               <v:rect w14:anchorId="580F7148" id="Rectangle 53" o:spid="_x0000_s1026" style="position:absolute;margin-left:21.55pt;margin-top:-348.85pt;width:82.35pt;height:24.25pt;rotation:-2986559fd;z-index:252483072;visibility:visible;mso-wrap-style:square;mso-width-percent:0;mso-height-percent:0;mso-wrap-distance-left:9pt;mso-wrap-distance-top:0;mso-wrap-distance-right:9pt;mso-wrap-distance-bottom:0;mso-position-horizontal:absolute;mso-position-horizontal-relative:text;mso-position-vertical:absolute;mso-position-vertical-relative:text;mso-width-percent:0;mso-height-percent:0;mso-width-relative:margin;mso-height-relative:margin;v-text-anchor:middle" o:gfxdata="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" fillcolor="#cecece" stroked="f" strokeweight="2pt"/>
             </w:pict>
@@ -3306,7 +3324,7 @@
               </wp:anchor>
             </w:drawing>
           </mc:Choice>
-          <mc:Fallback>
+          <mc:Fallback xmlns:w16se="http://schemas.microsoft.com/office/word/2015/wordml/symex" xmlns:w16sdtdh="http://schemas.microsoft.com/office/word/2020/wordml/sdtdatahash" xmlns:w16="http://schemas.microsoft.com/office/word/2018/wordml" xmlns:w16cid="http://schemas.microsoft.com/office/word/2016/wordml/cid" xmlns:w16cex="http://schemas.microsoft.com/office/word/2018/wordml/cex" xmlns:w15="http://schemas.microsoft.com/office/word/2012/wordml" xmlns:oel="http://schemas.microsoft.com/office/2019/extlst" xmlns:am3d="http://schemas.microsoft.com/office/drawing/2017/model3d" xmlns:aink="http://schemas.microsoft.com/office/drawing/2016/ink" xmlns:cx8="http://schemas.microsoft.com/office/drawing/2016/5/14/chartex" xmlns:cx7="http://schemas.microsoft.com/office/drawing/2016/5/13/chartex" xmlns:cx6="http://schemas.microsoft.com/office/drawing/2016/5/12/chartex" xmlns:cx5="http://schemas.microsoft.com/office/drawing/2016/5/11/chartex" xmlns:cx4="http://schemas.microsoft.com/office/drawing/2016/5/10/chartex" xmlns:cx3="http://schemas.microsoft.com/office/drawing/2016/5/9/chartex" xmlns:cx2="http://schemas.microsoft.com/office/drawing/2015/10/21/chartex" xmlns:cx1="http://schemas.microsoft.com/office/drawing/2015/9/8/chartex" xmlns:cx="http://schemas.microsoft.com/office/drawing/2014/chartex">
             <w:pict>
               <v:rect w14:anchorId="2DF48C39" id="Rectangle 54" o:spid="_x0000_s1026" style="position:absolute;margin-left:-95.3pt;margin-top:-463.15pt;width:404pt;height:24.25pt;rotation:-2896170fd;z-index:252473856;visibility:visible;mso-wrap-style:square;mso-width-percent:0;mso-height-percent:0;mso-wrap-distance-left:9pt;mso-wrap-distance-top:0;mso-wrap-distance-right:9pt;mso-wrap-distance-bottom:0;mso-position-horizontal:absolute;mso-position-horizontal-relative:text;mso-position-vertical:absolute;mso-position-vertical-relative:text;mso-width-percent:0;mso-height-percent:0;mso-width-relative:margin;mso-height-relative:margin;v-text-anchor:middle" o:gfxdata="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" fillcolor="#cecece" stroked="f" strokeweight="2pt"/>
             </w:pict>
@@ -3387,7 +3405,7 @@
               </wp:anchor>
             </w:drawing>
           </mc:Choice>
-          <mc:Fallback>
+          <mc:Fallback xmlns:w16se="http://schemas.microsoft.com/office/word/2015/wordml/symex" xmlns:w16sdtdh="http://schemas.microsoft.com/office/word/2020/wordml/sdtdatahash" xmlns:w16="http://schemas.microsoft.com/office/word/2018/wordml" xmlns:w16cid="http://schemas.microsoft.com/office/word/2016/wordml/cid" xmlns:w16cex="http://schemas.microsoft.com/office/word/2018/wordml/cex" xmlns:w15="http://schemas.microsoft.com/office/word/2012/wordml" xmlns:oel="http://schemas.microsoft.com/office/2019/extlst" xmlns:am3d="http://schemas.microsoft.com/office/drawing/2017/model3d" xmlns:aink="http://schemas.microsoft.com/office/drawing/2016/ink" xmlns:cx8="http://schemas.microsoft.com/office/drawing/2016/5/14/chartex" xmlns:cx7="http://schemas.microsoft.com/office/drawing/2016/5/13/chartex" xmlns:cx6="http://schemas.microsoft.com/office/drawing/2016/5/12/chartex" xmlns:cx5="http://schemas.microsoft.com/office/drawing/2016/5/11/chartex" xmlns:cx4="http://schemas.microsoft.com/office/drawing/2016/5/10/chartex" xmlns:cx3="http://schemas.microsoft.com/office/drawing/2016/5/9/chartex" xmlns:cx2="http://schemas.microsoft.com/office/drawing/2015/10/21/chartex" xmlns:cx1="http://schemas.microsoft.com/office/drawing/2015/9/8/chartex" xmlns:cx="http://schemas.microsoft.com/office/drawing/2014/chartex">
             <w:pict>
               <v:rect w14:anchorId="0B858149" id="Rectangle 55" o:spid="_x0000_s1026" style="position:absolute;margin-left:-104.85pt;margin-top:-609pt;width:284.2pt;height:146.7pt;rotation:-2837047fd;z-index:252455424;visibility:visible;mso-wrap-style:square;mso-width-percent:0;mso-height-percent:0;mso-wrap-distance-left:9pt;mso-wrap-distance-top:0;mso-wrap-distance-right:9pt;mso-wrap-distance-bottom:0;mso-position-horizontal:absolute;mso-position-horizontal-relative:text;mso-position-vertical:absolute;mso-position-vertical-relative:text;mso-width-percent:0;mso-height-percent:0;mso-width-relative:margin;mso-height-relative:margin;v-text-anchor:middle" o:gfxdata="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" fillcolor="#ffe700" stroked="f" strokeweight="2pt"/>
             </w:pict>
@@ -3468,7 +3486,7 @@
               </wp:anchor>
             </w:drawing>
           </mc:Choice>
-          <mc:Fallback>
+          <mc:Fallback xmlns:w16se="http://schemas.microsoft.com/office/word/2015/wordml/symex" xmlns:w16sdtdh="http://schemas.microsoft.com/office/word/2020/wordml/sdtdatahash" xmlns:w16="http://schemas.microsoft.com/office/word/2018/wordml" xmlns:w16cid="http://schemas.microsoft.com/office/word/2016/wordml/cid" xmlns:w16cex="http://schemas.microsoft.com/office/word/2018/wordml/cex" xmlns:w15="http://schemas.microsoft.com/office/word/2012/wordml" xmlns:oel="http://schemas.microsoft.com/office/2019/extlst" xmlns:am3d="http://schemas.microsoft.com/office/drawing/2017/model3d" xmlns:aink="http://schemas.microsoft.com/office/drawing/2016/ink" xmlns:cx8="http://schemas.microsoft.com/office/drawing/2016/5/14/chartex" xmlns:cx7="http://schemas.microsoft.com/office/drawing/2016/5/13/chartex" xmlns:cx6="http://schemas.microsoft.com/office/drawing/2016/5/12/chartex" xmlns:cx5="http://schemas.microsoft.com/office/drawing/2016/5/11/chartex" xmlns:cx4="http://schemas.microsoft.com/office/drawing/2016/5/10/chartex" xmlns:cx3="http://schemas.microsoft.com/office/drawing/2016/5/9/chartex" xmlns:cx2="http://schemas.microsoft.com/office/drawing/2015/10/21/chartex" xmlns:cx1="http://schemas.microsoft.com/office/drawing/2015/9/8/chartex" xmlns:cx="http://schemas.microsoft.com/office/drawing/2014/chartex">
             <w:pict>
               <v:rect w14:anchorId="00D30541" id="Rectangle 56" o:spid="_x0000_s1026" style="position:absolute;margin-left:72.35pt;margin-top:-549.4pt;width:146.5pt;height:25.95pt;rotation:-2934598fd;z-index:252464640;visibility:visible;mso-wrap-style:square;mso-width-percent:0;mso-height-percent:0;mso-wrap-distance-left:9pt;mso-wrap-distance-top:0;mso-wrap-distance-right:9pt;mso-wrap-distance-bottom:0;mso-position-horizontal:absolute;mso-position-horizontal-relative:text;mso-position-vertical:absolute;mso-position-vertical-relative:text;mso-width-percent:0;mso-height-percent:0;mso-width-relative:margin;mso-height-relative:margin;v-text-anchor:middle" o:gfxdata="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" fillcolor="#004a31" stroked="f" strokeweight="2pt"/>
             </w:pict>
@@ -3549,7 +3567,7 @@
               </wp:anchor>
             </w:drawing>
           </mc:Choice>
-          <mc:Fallback>
+          <mc:Fallback xmlns:w16se="http://schemas.microsoft.com/office/word/2015/wordml/symex" xmlns:w16sdtdh="http://schemas.microsoft.com/office/word/2020/wordml/sdtdatahash" xmlns:w16="http://schemas.microsoft.com/office/word/2018/wordml" xmlns:w16cid="http://schemas.microsoft.com/office/word/2016/wordml/cid" xmlns:w16cex="http://schemas.microsoft.com/office/word/2018/wordml/cex" xmlns:w15="http://schemas.microsoft.com/office/word/2012/wordml" xmlns:oel="http://schemas.microsoft.com/office/2019/extlst" xmlns:am3d="http://schemas.microsoft.com/office/drawing/2017/model3d" xmlns:aink="http://schemas.microsoft.com/office/drawing/2016/ink" xmlns:cx8="http://schemas.microsoft.com/office/drawing/2016/5/14/chartex" xmlns:cx7="http://schemas.microsoft.com/office/drawing/2016/5/13/chartex" xmlns:cx6="http://schemas.microsoft.com/office/drawing/2016/5/12/chartex" xmlns:cx5="http://schemas.microsoft.com/office/drawing/2016/5/11/chartex" xmlns:cx4="http://schemas.microsoft.com/office/drawing/2016/5/10/chartex" xmlns:cx3="http://schemas.microsoft.com/office/drawing/2016/5/9/chartex" xmlns:cx2="http://schemas.microsoft.com/office/drawing/2015/10/21/chartex" xmlns:cx1="http://schemas.microsoft.com/office/drawing/2015/9/8/chartex" xmlns:cx="http://schemas.microsoft.com/office/drawing/2014/chartex">
             <w:pict>
               <v:rect w14:anchorId="744A9948" id="Rectangle 57" o:spid="_x0000_s1026" style="position:absolute;margin-left:710.35pt;margin-top:-184.7pt;width:82.5pt;height:25.95pt;rotation:-2934598fd;z-index:252442112;visibility:visible;mso-wrap-style:square;mso-width-percent:0;mso-height-percent:0;mso-wrap-distance-left:9pt;mso-wrap-distance-top:0;mso-wrap-distance-right:9pt;mso-wrap-distance-bottom:0;mso-position-horizontal:absolute;mso-position-horizontal-relative:text;mso-position-vertical:absolute;mso-position-vertical-relative:text;mso-width-percent:0;mso-height-percent:0;mso-width-relative:margin;mso-height-relative:margin;v-text-anchor:middle" o:gfxdata="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" fillcolor="#cecece" stroked="f" strokeweight="2pt"/>
             </w:pict>
@@ -3624,7 +3642,7 @@
               </wp:anchor>
             </w:drawing>
           </mc:Choice>
-          <mc:Fallback>
+          <mc:Fallback xmlns:w16se="http://schemas.microsoft.com/office/word/2015/wordml/symex" xmlns:w16sdtdh="http://schemas.microsoft.com/office/word/2020/wordml/sdtdatahash" xmlns:w16="http://schemas.microsoft.com/office/word/2018/wordml" xmlns:w16cid="http://schemas.microsoft.com/office/word/2016/wordml/cid" xmlns:w16cex="http://schemas.microsoft.com/office/word/2018/wordml/cex" xmlns:w15="http://schemas.microsoft.com/office/word/2012/wordml" xmlns:oel="http://schemas.microsoft.com/office/2019/extlst" xmlns:am3d="http://schemas.microsoft.com/office/drawing/2017/model3d" xmlns:aink="http://schemas.microsoft.com/office/drawing/2016/ink" xmlns:cx8="http://schemas.microsoft.com/office/drawing/2016/5/14/chartex" xmlns:cx7="http://schemas.microsoft.com/office/drawing/2016/5/13/chartex" xmlns:cx6="http://schemas.microsoft.com/office/drawing/2016/5/12/chartex" xmlns:cx5="http://schemas.microsoft.com/office/drawing/2016/5/11/chartex" xmlns:cx4="http://schemas.microsoft.com/office/drawing/2016/5/10/chartex" xmlns:cx3="http://schemas.microsoft.com/office/drawing/2016/5/9/chartex" xmlns:cx2="http://schemas.microsoft.com/office/drawing/2015/10/21/chartex" xmlns:cx1="http://schemas.microsoft.com/office/drawing/2015/9/8/chartex" xmlns:cx="http://schemas.microsoft.com/office/drawing/2014/chartex">
             <w:pict>
               <v:rect w14:anchorId="6ABD00DD" id="Rectangle 62" o:spid="_x0000_s1026" style="position:absolute;margin-left:221.65pt;margin-top:-481.65pt;width:415.85pt;height:80.7pt;z-index:252420608;visibility:visible;mso-wrap-style:square;mso-wrap-distance-left:9pt;mso-wrap-distance-top:0;mso-wrap-distance-right:9pt;mso-wrap-distance-bottom:0;mso-position-horizontal:absolute;mso-position-horizontal-relative:text;mso-position-vertical:absolute;mso-position-vertical-relative:text;v-text-anchor:middle" o:gfxdata="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" fillcolor="white [3212]" stroked="f" strokeweight="2pt"/>
             </w:pict>
@@ -3697,7 +3715,7 @@
               </wp:anchor>
             </w:drawing>
           </mc:Choice>
-          <mc:Fallback>
+          <mc:Fallback xmlns:w16se="http://schemas.microsoft.com/office/word/2015/wordml/symex" xmlns:w16sdtdh="http://schemas.microsoft.com/office/word/2020/wordml/sdtdatahash" xmlns:w16="http://schemas.microsoft.com/office/word/2018/wordml" xmlns:w16cid="http://schemas.microsoft.com/office/word/2016/wordml/cid" xmlns:w16cex="http://schemas.microsoft.com/office/word/2018/wordml/cex" xmlns:w15="http://schemas.microsoft.com/office/word/2012/wordml" xmlns:oel="http://schemas.microsoft.com/office/2019/extlst" xmlns:am3d="http://schemas.microsoft.com/office/drawing/2017/model3d" xmlns:aink="http://schemas.microsoft.com/office/drawing/2016/ink" xmlns:cx8="http://schemas.microsoft.com/office/drawing/2016/5/14/chartex" xmlns:cx7="http://schemas.microsoft.com/office/drawing/2016/5/13/chartex" xmlns:cx6="http://schemas.microsoft.com/office/drawing/2016/5/12/chartex" xmlns:cx5="http://schemas.microsoft.com/office/drawing/2016/5/11/chartex" xmlns:cx4="http://schemas.microsoft.com/office/drawing/2016/5/10/chartex" xmlns:cx3="http://schemas.microsoft.com/office/drawing/2016/5/9/chartex" xmlns:cx2="http://schemas.microsoft.com/office/drawing/2015/10/21/chartex" xmlns:cx1="http://schemas.microsoft.com/office/drawing/2015/9/8/chartex" xmlns:cx="http://schemas.microsoft.com/office/drawing/2014/chartex">
             <w:pict>
               <v:roundrect w14:anchorId="2848F0D7" id="Rounded Rectangle 20" o:spid="_x0000_s1026" style="position:absolute;margin-left:-112.15pt;margin-top:-87.9pt;width:97.1pt;height:75.35pt;z-index:252407296;visibility:visible;mso-wrap-style:square;mso-height-percent:0;mso-wrap-distance-left:9pt;mso-wrap-distance-top:0;mso-wrap-distance-right:9pt;mso-wrap-distance-bottom:0;mso-position-horizontal:absolute;mso-position-horizontal-relative:text;mso-position-vertical:absolute;mso-position-vertical-relative:text;mso-height-percent:0;mso-height-relative:margin;v-text-anchor:middle" arcsize="10923f" o:gfxdata="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" filled="f" strokecolor="#243f60 [1604]" strokeweight="2pt"/>
             </w:pict>
@@ -3790,7 +3808,7 @@
           </mc:Choice>
           <mc:Fallback>
             <w:pict>
-              <v:shape w14:anchorId="015B0188" id="_x0000_s1031" type="#_x0000_t202" style="position:absolute;margin-left:-16.05pt;margin-top:28.65pt;width:845.05pt;height:110.55pt;z-index:251121152;visibility:visible;mso-wrap-style:square;mso-width-percent:0;mso-height-percent:200;mso-wrap-distance-left:9pt;mso-wrap-distance-top:0;mso-wrap-distance-right:9pt;mso-wrap-distance-bottom:0;mso-position-horizontal:absolute;mso-position-horizontal-relative:text;mso-position-vertical:absolute;mso-position-vertical-relative:text;mso-width-percent:0;mso-height-percent:200;mso-width-relative:margin;mso-height-relative:margin;v-text-anchor:top" o:gfxdata="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" filled="f" stroked="f">
+              <v:shape id="_x0000_s1031" type="#_x0000_t202" style="position:absolute;margin-left:-16.05pt;margin-top:28.65pt;width:845.05pt;height:110.55pt;z-index:251121152;visibility:visible;mso-wrap-style:square;mso-width-percent:0;mso-height-percent:200;mso-wrap-distance-left:9pt;mso-wrap-distance-top:0;mso-wrap-distance-right:9pt;mso-wrap-distance-bottom:0;mso-position-horizontal:absolute;mso-position-horizontal-relative:text;mso-position-vertical:absolute;mso-position-vertical-relative:text;mso-width-percent:0;mso-height-percent:200;mso-width-relative:margin;mso-height-relative:margin;v-text-anchor:top" o:gfxdata="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" filled="f" stroked="f">
                 <v:textbox style="mso-fit-shape-to-text:t">
                   <w:txbxContent>
                     <w:p>
@@ -3849,7 +3867,7 @@
                     <pic:cNvPicPr/>
                   </pic:nvPicPr>
                   <pic:blipFill>
-                    <a:blip r:embed="rId5">
+                    <a:blip r:embed="rId6">
                       <a:extLst>
                         <a:ext uri="{28A0092B-C50C-407E-A947-70E740481C1C}">
                           <a14:useLocalDpi xmlns:a14="http://schemas.microsoft.com/office/drawing/2010/main" val="0"/>
@@ -3977,7 +3995,14 @@
                                       <w:color w:val="000000" w:themeColor="text1"/>
                                       <w:sz w:val="36"/>
                                     </w:rPr>
-                                    <w:t>Kepala Sekolah</w:t>
+                                    <w:t xml:space="preserve">Kepala </w:t>
+                                  </w:r>
+                                  <w:r>
+                                    <w:rPr>
+                                      <w:color w:val="000000" w:themeColor="text1"/>
+                                      <w:sz w:val="36"/>
+                                    </w:rPr>
+                                    <w:t>Sekolah</w:t>
                                   </w:r>
                                 </w:p>
                               </w:tc>
@@ -4052,7 +4077,7 @@
           </mc:Choice>
           <mc:Fallback>
             <w:pict>
-              <v:rect w14:anchorId="3FE5491F" id="Rectangle 31" o:spid="_x0000_s1032" style="position:absolute;margin-left:239.45pt;margin-top:378.5pt;width:243.3pt;height:146.45pt;z-index:251004416;visibility:visible;mso-wrap-style:square;mso-width-percent:0;mso-height-percent:0;mso-wrap-distance-left:9pt;mso-wrap-distance-top:0;mso-wrap-distance-right:9pt;mso-wrap-distance-bottom:0;mso-position-horizontal:absolute;mso-position-horizontal-relative:text;mso-position-vertical:absolute;mso-position-vertical-relative:text;mso-width-percent:0;mso-height-percent:0;mso-width-relative:margin;mso-height-relative:margin;v-text-anchor:middle" o:gfxdata="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" filled="f" stroked="f" strokeweight="2pt">
+              <v:rect id="Rectangle 31" o:spid="_x0000_s1032" style="position:absolute;margin-left:239.45pt;margin-top:378.5pt;width:243.3pt;height:146.45pt;z-index:251004416;visibility:visible;mso-wrap-style:square;mso-width-percent:0;mso-height-percent:0;mso-wrap-distance-left:9pt;mso-wrap-distance-top:0;mso-wrap-distance-right:9pt;mso-wrap-distance-bottom:0;mso-position-horizontal:absolute;mso-position-horizontal-relative:text;mso-position-vertical:absolute;mso-position-vertical-relative:text;mso-width-percent:0;mso-height-percent:0;mso-width-relative:margin;mso-height-relative:margin;v-text-anchor:middle" o:gfxdata="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" filled="f" stroked="f" strokeweight="2pt">
                 <v:textbox>
                   <w:txbxContent>
                     <w:tbl>
@@ -4095,7 +4120,14 @@
                                 <w:color w:val="000000" w:themeColor="text1"/>
                                 <w:sz w:val="36"/>
                               </w:rPr>
-                              <w:t>Kepala Sekolah</w:t>
+                              <w:t xml:space="preserve">Kepala </w:t>
+                            </w:r>
+                            <w:r>
+                              <w:rPr>
+                                <w:color w:val="000000" w:themeColor="text1"/>
+                                <w:sz w:val="36"/>
+                              </w:rPr>
+                              <w:t>Sekolah</w:t>
                             </w:r>
                           </w:p>
                         </w:tc>
@@ -4251,7 +4283,14 @@
                                       <w:color w:val="000000" w:themeColor="text1"/>
                                       <w:sz w:val="36"/>
                                     </w:rPr>
-                                    <w:t>Hubungan Industri</w:t>
+                                    <w:t xml:space="preserve">Hubungan </w:t>
+                                  </w:r>
+                                  <w:r>
+                                    <w:rPr>
+                                      <w:color w:val="000000" w:themeColor="text1"/>
+                                      <w:sz w:val="36"/>
+                                    </w:rPr>
+                                    <w:t>Industri</w:t>
                                   </w:r>
                                 </w:p>
                               </w:tc>
@@ -4326,7 +4365,7 @@
           </mc:Choice>
           <mc:Fallback>
             <w:pict>
-              <v:rect w14:anchorId="72B84509" id="Rectangle 30" o:spid="_x0000_s1033" style="position:absolute;margin-left:9pt;margin-top:378.45pt;width:232.1pt;height:146.45pt;z-index:250957312;visibility:visible;mso-wrap-style:square;mso-width-percent:0;mso-height-percent:0;mso-wrap-distance-left:9pt;mso-wrap-distance-top:0;mso-wrap-distance-right:9pt;mso-wrap-distance-bottom:0;mso-position-horizontal:absolute;mso-position-horizontal-relative:text;mso-position-vertical:absolute;mso-position-vertical-relative:text;mso-width-percent:0;mso-height-percent:0;mso-width-relative:margin;mso-height-relative:margin;v-text-anchor:middle" o:gfxdata="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" filled="f" stroked="f" strokeweight="2pt">
+              <v:rect id="Rectangle 30" o:spid="_x0000_s1033" style="position:absolute;margin-left:9pt;margin-top:378.45pt;width:232.1pt;height:146.45pt;z-index:250957312;visibility:visible;mso-wrap-style:square;mso-width-percent:0;mso-height-percent:0;mso-wrap-distance-left:9pt;mso-wrap-distance-top:0;mso-wrap-distance-right:9pt;mso-wrap-distance-bottom:0;mso-position-horizontal:absolute;mso-position-horizontal-relative:text;mso-position-vertical:absolute;mso-position-vertical-relative:text;mso-width-percent:0;mso-height-percent:0;mso-width-relative:margin;mso-height-relative:margin;v-text-anchor:middle" o:gfxdata="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" filled="f" stroked="f" strokeweight="2pt">
                 <v:textbox>
                   <w:txbxContent>
                     <w:tbl>
@@ -4369,7 +4408,14 @@
                                 <w:color w:val="000000" w:themeColor="text1"/>
                                 <w:sz w:val="36"/>
                               </w:rPr>
-                              <w:t>Hubungan Industri</w:t>
+                              <w:t xml:space="preserve">Hubungan </w:t>
+                            </w:r>
+                            <w:r>
+                              <w:rPr>
+                                <w:color w:val="000000" w:themeColor="text1"/>
+                                <w:sz w:val="36"/>
+                              </w:rPr>
+                              <w:t>Industri</w:t>
                             </w:r>
                           </w:p>
                         </w:tc>
@@ -4458,7 +4504,7 @@
                     <pic:cNvPicPr/>
                   </pic:nvPicPr>
                   <pic:blipFill>
-                    <a:blip r:embed="rId6">
+                    <a:blip r:embed="rId7">
                       <a:extLst>
                         <a:ext uri="{28A0092B-C50C-407E-A947-70E740481C1C}">
                           <a14:useLocalDpi xmlns:a14="http://schemas.microsoft.com/office/drawing/2010/main" val="0"/>
@@ -4735,7 +4781,7 @@
           </mc:Choice>
           <mc:Fallback>
             <w:pict>
-              <v:rect w14:anchorId="563728C4" id="Rectangle 25" o:spid="_x0000_s1034" style="position:absolute;margin-left:12.65pt;margin-top:152.15pt;width:839.15pt;height:175pt;z-index:250895872;visibility:visible;mso-wrap-style:square;mso-width-percent:0;mso-height-percent:0;mso-wrap-distance-left:9pt;mso-wrap-distance-top:0;mso-wrap-distance-right:9pt;mso-wrap-distance-bottom:0;mso-position-horizontal:absolute;mso-position-horizontal-relative:text;mso-position-vertical:absolute;mso-position-vertical-relative:text;mso-width-percent:0;mso-height-percent:0;mso-width-relative:margin;mso-height-relative:margin;v-text-anchor:middle" o:gfxdata="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" filled="f" stroked="f" strokeweight="2pt">
+              <v:rect id="Rectangle 25" o:spid="_x0000_s1034" style="position:absolute;margin-left:12.65pt;margin-top:152.15pt;width:839.15pt;height:175pt;z-index:250895872;visibility:visible;mso-wrap-style:square;mso-width-percent:0;mso-height-percent:0;mso-wrap-distance-left:9pt;mso-wrap-distance-top:0;mso-wrap-distance-right:9pt;mso-wrap-distance-bottom:0;mso-position-horizontal:absolute;mso-position-horizontal-relative:text;mso-position-vertical:absolute;mso-position-vertical-relative:text;mso-width-percent:0;mso-height-percent:0;mso-width-relative:margin;mso-height-relative:margin;v-text-anchor:middle" o:gfxdata="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" filled="f" stroked="f" strokeweight="2pt">
                 <v:textbox>
                   <w:txbxContent>
                     <w:tbl>
@@ -4973,7 +5019,14 @@
                                 <w:rFonts w:ascii="Times New Roman" w:hAnsi="Times New Roman" w:cs="Times New Roman"/>
                                 <w:sz w:val="36"/>
                               </w:rPr>
-                              <w:t>Kami sudah menilai</w:t>
+                              <w:t xml:space="preserve">Kami </w:t>
+                            </w:r>
+                            <w:r>
+                              <w:rPr>
+                                <w:rFonts w:ascii="Times New Roman" w:hAnsi="Times New Roman" w:cs="Times New Roman"/>
+                                <w:sz w:val="36"/>
+                              </w:rPr>
+                              <w:t>sudah menilai</w:t>
                             </w:r>
                             <w:r>
                               <w:rPr>
@@ -5068,7 +5121,7 @@
           </mc:Choice>
           <mc:Fallback>
             <w:pict>
-              <v:shape w14:anchorId="5EDFF6D3" id="_x0000_s1035" type="#_x0000_t202" style="position:absolute;margin-left:-16pt;margin-top:70.4pt;width:842.85pt;height:69.5pt;z-index:250911232;visibility:visible;mso-wrap-style:square;mso-width-percent:0;mso-height-percent:0;mso-wrap-distance-left:9pt;mso-wrap-distance-top:0;mso-wrap-distance-right:9pt;mso-wrap-distance-bottom:0;mso-position-horizontal:absolute;mso-position-horizontal-relative:text;mso-position-vertical:absolute;mso-position-vertical-relative:text;mso-width-percent:0;mso-height-percent:0;mso-width-relative:margin;mso-height-relative:margin;v-text-anchor:top" o:gfxdata="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" filled="f" stroked="f">
+              <v:shape id="_x0000_s1035" type="#_x0000_t202" style="position:absolute;margin-left:-16pt;margin-top:70.4pt;width:842.85pt;height:69.5pt;z-index:250911232;visibility:visible;mso-wrap-style:square;mso-width-percent:0;mso-height-percent:0;mso-wrap-distance-left:9pt;mso-wrap-distance-top:0;mso-wrap-distance-right:9pt;mso-wrap-distance-bottom:0;mso-position-horizontal:absolute;mso-position-horizontal-relative:text;mso-position-vertical:absolute;mso-position-vertical-relative:text;mso-width-percent:0;mso-height-percent:0;mso-width-relative:margin;mso-height-relative:margin;v-text-anchor:top" o:gfxdata="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" filled="f" stroked="f">
                 <v:textbox>
                   <w:txbxContent>
                     <w:p>
@@ -5084,7 +5137,14 @@
                           <w:rFonts w:ascii="Times New Roman" w:hAnsi="Times New Roman" w:cs="Times New Roman"/>
                           <w:sz w:val="36"/>
                         </w:rPr>
-                        <w:t>Kami sudah menilai</w:t>
+                        <w:t xml:space="preserve">Kami </w:t>
+                      </w:r>
+                      <w:r>
+                        <w:rPr>
+                          <w:rFonts w:ascii="Times New Roman" w:hAnsi="Times New Roman" w:cs="Times New Roman"/>
+                          <w:sz w:val="36"/>
+                        </w:rPr>
+                        <w:t>sudah menilai</w:t>
                       </w:r>
                       <w:r>
                         <w:rPr>
@@ -5244,7 +5304,7 @@
               </wp:anchor>
             </w:drawing>
           </mc:Choice>
-          <mc:Fallback>
+          <mc:Fallback xmlns:w16se="http://schemas.microsoft.com/office/word/2015/wordml/symex" xmlns:w16sdtdh="http://schemas.microsoft.com/office/word/2020/wordml/sdtdatahash" xmlns:w16="http://schemas.microsoft.com/office/word/2018/wordml" xmlns:w16cid="http://schemas.microsoft.com/office/word/2016/wordml/cid" xmlns:w16cex="http://schemas.microsoft.com/office/word/2018/wordml/cex" xmlns:w15="http://schemas.microsoft.com/office/word/2012/wordml" xmlns:oel="http://schemas.microsoft.com/office/2019/extlst" xmlns:am3d="http://schemas.microsoft.com/office/drawing/2017/model3d" xmlns:aink="http://schemas.microsoft.com/office/drawing/2016/ink" xmlns:cx8="http://schemas.microsoft.com/office/drawing/2016/5/14/chartex" xmlns:cx7="http://schemas.microsoft.com/office/drawing/2016/5/13/chartex" xmlns:cx6="http://schemas.microsoft.com/office/drawing/2016/5/12/chartex" xmlns:cx5="http://schemas.microsoft.com/office/drawing/2016/5/11/chartex" xmlns:cx4="http://schemas.microsoft.com/office/drawing/2016/5/10/chartex" xmlns:cx3="http://schemas.microsoft.com/office/drawing/2016/5/9/chartex" xmlns:cx2="http://schemas.microsoft.com/office/drawing/2015/10/21/chartex" xmlns:cx1="http://schemas.microsoft.com/office/drawing/2015/9/8/chartex" xmlns:cx="http://schemas.microsoft.com/office/drawing/2014/chartex">
             <w:pict>
               <v:rect w14:anchorId="35D4DA76" id="Rectangle 28" o:spid="_x0000_s1026" style="position:absolute;margin-left:122.25pt;margin-top:-328.55pt;width:351.3pt;height:132.45pt;z-index:250879488;visibility:visible;mso-wrap-style:square;mso-width-percent:0;mso-height-percent:0;mso-wrap-distance-left:9pt;mso-wrap-distance-top:0;mso-wrap-distance-right:9pt;mso-wrap-distance-bottom:0;mso-position-horizontal:absolute;mso-position-horizontal-relative:text;mso-position-vertical:absolute;mso-position-vertical-relative:text;mso-width-percent:0;mso-height-percent:0;mso-width-relative:margin;mso-height-relative:margin;v-text-anchor:middle" o:gfxdata="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" fillcolor="white [3212]" strokecolor="white [3212]" strokeweight="2pt"/>
             </w:pict>
@@ -5327,7 +5387,7 @@
               </wp:anchor>
             </w:drawing>
           </mc:Choice>
-          <mc:Fallback>
+          <mc:Fallback xmlns:w16se="http://schemas.microsoft.com/office/word/2015/wordml/symex" xmlns:w16sdtdh="http://schemas.microsoft.com/office/word/2020/wordml/sdtdatahash" xmlns:w16="http://schemas.microsoft.com/office/word/2018/wordml" xmlns:w16cid="http://schemas.microsoft.com/office/word/2016/wordml/cid" xmlns:w16cex="http://schemas.microsoft.com/office/word/2018/wordml/cex" xmlns:w15="http://schemas.microsoft.com/office/word/2012/wordml" xmlns:oel="http://schemas.microsoft.com/office/2019/extlst" xmlns:am3d="http://schemas.microsoft.com/office/drawing/2017/model3d" xmlns:aink="http://schemas.microsoft.com/office/drawing/2016/ink" xmlns:cx8="http://schemas.microsoft.com/office/drawing/2016/5/14/chartex" xmlns:cx7="http://schemas.microsoft.com/office/drawing/2016/5/13/chartex" xmlns:cx6="http://schemas.microsoft.com/office/drawing/2016/5/12/chartex" xmlns:cx5="http://schemas.microsoft.com/office/drawing/2016/5/11/chartex" xmlns:cx4="http://schemas.microsoft.com/office/drawing/2016/5/10/chartex" xmlns:cx3="http://schemas.microsoft.com/office/drawing/2016/5/9/chartex" xmlns:cx2="http://schemas.microsoft.com/office/drawing/2015/10/21/chartex" xmlns:cx1="http://schemas.microsoft.com/office/drawing/2015/9/8/chartex" xmlns:cx="http://schemas.microsoft.com/office/drawing/2014/chartex">
             <w:pict>
               <v:rect w14:anchorId="0DD07829" id="Rectangle 26" o:spid="_x0000_s1026" style="position:absolute;margin-left:92.55pt;margin-top:-327.7pt;width:686.5pt;height:43.45pt;z-index:250873344;visibility:visible;mso-wrap-style:square;mso-width-percent:0;mso-height-percent:0;mso-wrap-distance-left:9pt;mso-wrap-distance-top:0;mso-wrap-distance-right:9pt;mso-wrap-distance-bottom:0;mso-position-horizontal:absolute;mso-position-horizontal-relative:text;mso-position-vertical:absolute;mso-position-vertical-relative:text;mso-width-percent:0;mso-height-percent:0;mso-width-relative:margin;mso-height-relative:margin;v-text-anchor:middle" o:gfxdata="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" fillcolor="white [3212]" strokecolor="white [3212]" strokeweight="2pt"/>
             </w:pict>
@@ -5346,7 +5406,7 @@
 </file>
 
 <file path=word/styles.xml><?xml version="1.0" encoding="utf-8"?>
-<w:styles xmlns:mc="http://schemas.openxmlformats.org/markup-compatibility/2006" xmlns:r="http://schemas.openxmlformats.org/officeDocument/2006/relationships" xmlns:w="http://schemas.openxmlformats.org/wordprocessingml/2006/main" xmlns:w14="http://schemas.microsoft.com/office/word/2010/wordml" xmlns:w15="http://schemas.microsoft.com/office/word/2012/wordml" xmlns:w16cex="http://schemas.microsoft.com/office/word/2018/wordml/cex" xmlns:w16cid="http://schemas.microsoft.com/office/word/2016/wordml/cid" xmlns:w16="http://schemas.microsoft.com/office/word/2018/wordml" xmlns:w16sdtdh="http://schemas.microsoft.com/office/word/2020/wordml/sdtdatahash" xmlns:w16se="http://schemas.microsoft.com/office/word/2015/wordml/symex" mc:Ignorable="w14 w15 w16se w16cid w16 w16cex w16sdtdh">
+<w:styles xmlns:mc="http://schemas.openxmlformats.org/markup-compatibility/2006" xmlns:r="http://schemas.openxmlformats.org/officeDocument/2006/relationships" xmlns:w="http://schemas.openxmlformats.org/wordprocessingml/2006/main" xmlns:w14="http://schemas.microsoft.com/office/word/2010/wordml" mc:Ignorable="w14">
   <w:docDefaults>
     <w:rPrDefault>
       <w:rPr>
@@ -5362,383 +5422,144 @@
       </w:pPr>
     </w:pPrDefault>
   </w:docDefaults>
-  <w:latentStyles w:defLockedState="0" w:defUIPriority="99" w:defSemiHidden="0" w:defUnhideWhenUsed="0" w:defQFormat="0" w:count="376">
-    <w:lsdException w:name="Normal" w:uiPriority="0" w:qFormat="1"/>
-    <w:lsdException w:name="heading 1" w:uiPriority="9" w:qFormat="1"/>
-    <w:lsdException w:name="heading 2" w:semiHidden="1" w:uiPriority="9" w:unhideWhenUsed="1" w:qFormat="1"/>
-    <w:lsdException w:name="heading 3" w:semiHidden="1" w:uiPriority="9" w:unhideWhenUsed="1" w:qFormat="1"/>
-    <w:lsdException w:name="heading 4" w:semiHidden="1" w:uiPriority="9" w:unhideWhenUsed="1" w:qFormat="1"/>
-    <w:lsdException w:name="heading 5" w:semiHidden="1" w:uiPriority="9" w:unhideWhenUsed="1" w:qFormat="1"/>
-    <w:lsdException w:name="heading 6" w:semiHidden="1" w:uiPriority="9" w:unhideWhenUsed="1" w:qFormat="1"/>
-    <w:lsdException w:name="heading 7" w:semiHidden="1" w:uiPriority="9" w:unhideWhenUsed="1" w:qFormat="1"/>
-    <w:lsdException w:name="heading 8" w:semiHidden="1" w:uiPriority="9" w:unhideWhenUsed="1" w:qFormat="1"/>
-    <w:lsdException w:name="heading 9" w:semiHidden="1" w:uiPriority="9" w:unhideWhenUsed="1" w:qFormat="1"/>
-    <w:lsdException w:name="index 1" w:semiHidden="1" w:unhideWhenUsed="1"/>
-    <w:lsdException w:name="index 2" w:semiHidden="1" w:unhideWhenUsed="1"/>
-    <w:lsdException w:name="index 3" w:semiHidden="1" w:unhideWhenUsed="1"/>
-    <w:lsdException w:name="index 4" w:semiHidden="1" w:unhideWhenUsed="1"/>
-    <w:lsdException w:name="index 5" w:semiHidden="1" w:unhideWhenUsed="1"/>
-    <w:lsdException w:name="index 6" w:semiHidden="1" w:unhideWhenUsed="1"/>
-    <w:lsdException w:name="index 7" w:semiHidden="1" w:unhideWhenUsed="1"/>
-    <w:lsdException w:name="index 8" w:semiHidden="1" w:unhideWhenUsed="1"/>
-    <w:lsdException w:name="index 9" w:semiHidden="1" w:unhideWhenUsed="1"/>
-    <w:lsdException w:name="toc 1" w:semiHidden="1" w:uiPriority="39" w:unhideWhenUsed="1"/>
-    <w:lsdException w:name="toc 2" w:semiHidden="1" w:uiPriority="39" w:unhideWhenUsed="1"/>
-    <w:lsdException w:name="toc 3" w:semiHidden="1" w:uiPriority="39" w:unhideWhenUsed="1"/>
-    <w:lsdException w:name="toc 4" w:semiHidden="1" w:uiPriority="39" w:unhideWhenUsed="1"/>
-    <w:lsdException w:name="toc 5" w:semiHidden="1" w:uiPriority="39" w:unhideWhenUsed="1"/>
-    <w:lsdException w:name="toc 6" w:semiHidden="1" w:uiPriority="39" w:unhideWhenUsed="1"/>
-    <w:lsdException w:name="toc 7" w:semiHidden="1" w:uiPriority="39" w:unhideWhenUsed="1"/>
-    <w:lsdException w:name="toc 8" w:semiHidden="1" w:uiPriority="39" w:unhideWhenUsed="1"/>
-    <w:lsdException w:name="toc 9" w:semiHidden="1" w:uiPriority="39" w:unhideWhenUsed="1"/>
-    <w:lsdException w:name="Normal Indent" w:semiHidden="1" w:unhideWhenUsed="1"/>
-    <w:lsdException w:name="footnote text" w:semiHidden="1" w:unhideWhenUsed="1"/>
-    <w:lsdException w:name="annotation text" w:semiHidden="1" w:unhideWhenUsed="1"/>
-    <w:lsdException w:name="header" w:semiHidden="1" w:unhideWhenUsed="1"/>
-    <w:lsdException w:name="footer" w:semiHidden="1" w:unhideWhenUsed="1"/>
-    <w:lsdException w:name="index heading" w:semiHidden="1" w:unhideWhenUsed="1"/>
-    <w:lsdException w:name="caption" w:semiHidden="1" w:uiPriority="35" w:unhideWhenUsed="1" w:qFormat="1"/>
-    <w:lsdException w:name="table of figures" w:semiHidden="1" w:unhideWhenUsed="1"/>
-    <w:lsdException w:name="envelope address" w:semiHidden="1" w:unhideWhenUsed="1"/>
-    <w:lsdException w:name="envelope return" w:semiHidden="1" w:unhideWhenUsed="1"/>
-    <w:lsdException w:name="footnote reference" w:semiHidden="1" w:unhideWhenUsed="1"/>
-    <w:lsdException w:name="annotation reference" w:semiHidden="1" w:unhideWhenUsed="1"/>
-    <w:lsdException w:name="line number" w:semiHidden="1" w:unhideWhenUsed="1"/>
-    <w:lsdException w:name="page number" w:semiHidden="1" w:unhideWhenUsed="1"/>
-    <w:lsdException w:name="endnote reference" w:semiHidden="1" w:unhideWhenUsed="1"/>
-    <w:lsdException w:name="endnote text" w:semiHidden="1" w:unhideWhenUsed="1"/>
-    <w:lsdException w:name="table of authorities" w:semiHidden="1" w:unhideWhenUsed="1"/>
-    <w:lsdException w:name="macro" w:semiHidden="1" w:unhideWhenUsed="1"/>
-    <w:lsdException w:name="toa heading" w:semiHidden="1" w:unhideWhenUsed="1"/>
-    <w:lsdException w:name="List" w:semiHidden="1" w:unhideWhenUsed="1"/>
-    <w:lsdException w:name="List Bullet" w:semiHidden="1" w:unhideWhenUsed="1"/>
-    <w:lsdException w:name="List Number" w:semiHidden="1" w:unhideWhenUsed="1"/>
-    <w:lsdException w:name="List 2" w:semiHidden="1" w:unhideWhenUsed="1"/>
-    <w:lsdException w:name="List 3" w:semiHidden="1" w:unhideWhenUsed="1"/>
-    <w:lsdException w:name="List 4" w:semiHidden="1" w:unhideWhenUsed="1"/>
-    <w:lsdException w:name="List 5" w:semiHidden="1" w:unhideWhenUsed="1"/>
-    <w:lsdException w:name="List Bullet 2" w:semiHidden="1" w:unhideWhenUsed="1"/>
-    <w:lsdException w:name="List Bullet 3" w:semiHidden="1" w:unhideWhenUsed="1"/>
-    <w:lsdException w:name="List Bullet 4" w:semiHidden="1" w:unhideWhenUsed="1"/>
-    <w:lsdException w:name="List Bullet 5" w:semiHidden="1" w:unhideWhenUsed="1"/>
-    <w:lsdException w:name="List Number 2" w:semiHidden="1" w:unhideWhenUsed="1"/>
-    <w:lsdException w:name="List Number 3" w:semiHidden="1" w:unhideWhenUsed="1"/>
-    <w:lsdException w:name="List Number 4" w:semiHidden="1" w:unhideWhenUsed="1"/>
-    <w:lsdException w:name="List Number 5" w:semiHidden="1" w:unhideWhenUsed="1"/>
-    <w:lsdException w:name="Title" w:uiPriority="10" w:qFormat="1"/>
-    <w:lsdException w:name="Closing" w:semiHidden="1" w:unhideWhenUsed="1"/>
-    <w:lsdException w:name="Signature" w:semiHidden="1" w:unhideWhenUsed="1"/>
-    <w:lsdException w:name="Default Paragraph Font" w:semiHidden="1" w:uiPriority="1" w:unhideWhenUsed="1"/>
-    <w:lsdException w:name="Body Text" w:semiHidden="1" w:unhideWhenUsed="1"/>
-    <w:lsdException w:name="Body Text Indent" w:semiHidden="1" w:unhideWhenUsed="1"/>
-    <w:lsdException w:name="List Continue" w:semiHidden="1" w:unhideWhenUsed="1"/>
-    <w:lsdException w:name="List Continue 2" w:semiHidden="1" w:unhideWhenUsed="1"/>
-    <w:lsdException w:name="List Continue 3" w:semiHidden="1" w:unhideWhenUsed="1"/>
-    <w:lsdException w:name="List Continue 4" w:semiHidden="1" w:unhideWhenUsed="1"/>
-    <w:lsdException w:name="List Continue 5" w:semiHidden="1" w:unhideWhenUsed="1"/>
-    <w:lsdException w:name="Message Header" w:semiHidden="1" w:unhideWhenUsed="1"/>
-    <w:lsdException w:name="Subtitle" w:uiPriority="11" w:qFormat="1"/>
-    <w:lsdException w:name="Salutation" w:semiHidden="1" w:unhideWhenUsed="1"/>
-    <w:lsdException w:name="Date" w:semiHidden="1" w:unhideWhenUsed="1"/>
-    <w:lsdException w:name="Body Text First Indent" w:semiHidden="1" w:unhideWhenUsed="1"/>
-    <w:lsdException w:name="Body Text First Indent 2" w:semiHidden="1" w:unhideWhenUsed="1"/>
-    <w:lsdException w:name="Note Heading" w:semiHidden="1" w:unhideWhenUsed="1"/>
-    <w:lsdException w:name="Body Text 2" w:semiHidden="1" w:unhideWhenUsed="1"/>
-    <w:lsdException w:name="Body Text 3" w:semiHidden="1" w:unhideWhenUsed="1"/>
-    <w:lsdException w:name="Body Text Indent 2" w:semiHidden="1" w:unhideWhenUsed="1"/>
-    <w:lsdException w:name="Body Text Indent 3" w:semiHidden="1" w:unhideWhenUsed="1"/>
-    <w:lsdException w:name="Block Text" w:semiHidden="1" w:unhideWhenUsed="1"/>
-    <w:lsdException w:name="Hyperlink" w:semiHidden="1" w:unhideWhenUsed="1"/>
-    <w:lsdException w:name="FollowedHyperlink" w:semiHidden="1" w:unhideWhenUsed="1"/>
-    <w:lsdException w:name="Strong" w:uiPriority="22" w:qFormat="1"/>
-    <w:lsdException w:name="Emphasis" w:uiPriority="20" w:qFormat="1"/>
-    <w:lsdException w:name="Document Map" w:semiHidden="1" w:unhideWhenUsed="1"/>
-    <w:lsdException w:name="Plain Text" w:semiHidden="1" w:unhideWhenUsed="1"/>
-    <w:lsdException w:name="E-mail Signature" w:semiHidden="1" w:unhideWhenUsed="1"/>
-    <w:lsdException w:name="HTML Top of Form" w:semiHidden="1" w:unhideWhenUsed="1"/>
-    <w:lsdException w:name="HTML Bottom of Form" w:semiHidden="1" w:unhideWhenUsed="1"/>
-    <w:lsdException w:name="Normal (Web)" w:semiHidden="1" w:unhideWhenUsed="1"/>
-    <w:lsdException w:name="HTML Acronym" w:semiHidden="1" w:unhideWhenUsed="1"/>
-    <w:lsdException w:name="HTML Address" w:semiHidden="1" w:unhideWhenUsed="1"/>
-    <w:lsdException w:name="HTML Cite" w:semiHidden="1" w:unhideWhenUsed="1"/>
-    <w:lsdException w:name="HTML Code" w:semiHidden="1" w:unhideWhenUsed="1"/>
-    <w:lsdException w:name="HTML Definition" w:semiHidden="1" w:unhideWhenUsed="1"/>
-    <w:lsdException w:name="HTML Keyboard" w:semiHidden="1" w:unhideWhenUsed="1"/>
-    <w:lsdException w:name="HTML Preformatted" w:semiHidden="1" w:unhideWhenUsed="1"/>
-    <w:lsdException w:name="HTML Sample" w:semiHidden="1" w:unhideWhenUsed="1"/>
-    <w:lsdException w:name="HTML Typewriter" w:semiHidden="1" w:unhideWhenUsed="1"/>
-    <w:lsdException w:name="HTML Variable" w:semiHidden="1" w:unhideWhenUsed="1"/>
-    <w:lsdException w:name="Normal Table" w:semiHidden="1" w:unhideWhenUsed="1"/>
-    <w:lsdException w:name="annotation subject" w:semiHidden="1" w:unhideWhenUsed="1"/>
-    <w:lsdException w:name="No List" w:semiHidden="1" w:unhideWhenUsed="1"/>
-    <w:lsdException w:name="Outline List 1" w:semiHidden="1" w:unhideWhenUsed="1"/>
-    <w:lsdException w:name="Outline List 2" w:semiHidden="1" w:unhideWhenUsed="1"/>
-    <w:lsdException w:name="Outline List 3" w:semiHidden="1" w:unhideWhenUsed="1"/>
-    <w:lsdException w:name="Table Simple 1" w:semiHidden="1" w:unhideWhenUsed="1"/>
-    <w:lsdException w:name="Table Simple 2" w:semiHidden="1" w:unhideWhenUsed="1"/>
-    <w:lsdException w:name="Table Simple 3" w:semiHidden="1" w:unhideWhenUsed="1"/>
-    <w:lsdException w:name="Table Classic 1" w:semiHidden="1" w:unhideWhenUsed="1"/>
-    <w:lsdException w:name="Table Classic 2" w:semiHidden="1" w:unhideWhenUsed="1"/>
-    <w:lsdException w:name="Table Classic 3" w:semiHidden="1" w:unhideWhenUsed="1"/>
-    <w:lsdException w:name="Table Classic 4" w:semiHidden="1" w:unhideWhenUsed="1"/>
-    <w:lsdException w:name="Table Colorful 1" w:semiHidden="1" w:unhideWhenUsed="1"/>
-    <w:lsdException w:name="Table Colorful 2" w:semiHidden="1" w:unhideWhenUsed="1"/>
-    <w:lsdException w:name="Table Colorful 3" w:semiHidden="1" w:unhideWhenUsed="1"/>
-    <w:lsdException w:name="Table Columns 1" w:semiHidden="1" w:unhideWhenUsed="1"/>
-    <w:lsdException w:name="Table Columns 2" w:semiHidden="1" w:unhideWhenUsed="1"/>
-    <w:lsdException w:name="Table Columns 3" w:semiHidden="1" w:unhideWhenUsed="1"/>
-    <w:lsdException w:name="Table Columns 4" w:semiHidden="1" w:unhideWhenUsed="1"/>
-    <w:lsdException w:name="Table Columns 5" w:semiHidden="1" w:unhideWhenUsed="1"/>
-    <w:lsdException w:name="Table Grid 1" w:semiHidden="1" w:unhideWhenUsed="1"/>
-    <w:lsdException w:name="Table Grid 2" w:semiHidden="1" w:unhideWhenUsed="1"/>
-    <w:lsdException w:name="Table Grid 3" w:semiHidden="1" w:unhideWhenUsed="1"/>
-    <w:lsdException w:name="Table Grid 4" w:semiHidden="1" w:unhideWhenUsed="1"/>
-    <w:lsdException w:name="Table Grid 5" w:semiHidden="1" w:unhideWhenUsed="1"/>
-    <w:lsdException w:name="Table Grid 6" w:semiHidden="1" w:unhideWhenUsed="1"/>
-    <w:lsdException w:name="Table Grid 7" w:semiHidden="1" w:unhideWhenUsed="1"/>
-    <w:lsdException w:name="Table Grid 8" w:semiHidden="1" w:unhideWhenUsed="1"/>
-    <w:lsdException w:name="Table List 1" w:semiHidden="1" w:unhideWhenUsed="1"/>
-    <w:lsdException w:name="Table List 2" w:semiHidden="1" w:unhideWhenUsed="1"/>
-    <w:lsdException w:name="Table List 3" w:semiHidden="1" w:unhideWhenUsed="1"/>
-    <w:lsdException w:name="Table List 4" w:semiHidden="1" w:unhideWhenUsed="1"/>
-    <w:lsdException w:name="Table List 5" w:semiHidden="1" w:unhideWhenUsed="1"/>
-    <w:lsdException w:name="Table List 6" w:semiHidden="1" w:unhideWhenUsed="1"/>
-    <w:lsdException w:name="Table List 7" w:semiHidden="1" w:unhideWhenUsed="1"/>
-    <w:lsdException w:name="Table List 8" w:semiHidden="1" w:unhideWhenUsed="1"/>
-    <w:lsdException w:name="Table 3D effects 1" w:semiHidden="1" w:unhideWhenUsed="1"/>
-    <w:lsdException w:name="Table 3D effects 2" w:semiHidden="1" w:unhideWhenUsed="1"/>
-    <w:lsdException w:name="Table 3D effects 3" w:semiHidden="1" w:unhideWhenUsed="1"/>
-    <w:lsdException w:name="Table Contemporary" w:semiHidden="1" w:unhideWhenUsed="1"/>
-    <w:lsdException w:name="Table Elegant" w:semiHidden="1" w:unhideWhenUsed="1"/>
-    <w:lsdException w:name="Table Professional" w:semiHidden="1" w:unhideWhenUsed="1"/>
-    <w:lsdException w:name="Table Subtle 1" w:semiHidden="1" w:unhideWhenUsed="1"/>
-    <w:lsdException w:name="Table Subtle 2" w:semiHidden="1" w:unhideWhenUsed="1"/>
-    <w:lsdException w:name="Table Web 1" w:semiHidden="1" w:unhideWhenUsed="1"/>
-    <w:lsdException w:name="Table Web 2" w:semiHidden="1" w:unhideWhenUsed="1"/>
-    <w:lsdException w:name="Table Web 3" w:semiHidden="1" w:unhideWhenUsed="1"/>
-    <w:lsdException w:name="Balloon Text" w:semiHidden="1" w:unhideWhenUsed="1"/>
-    <w:lsdException w:name="Table Grid" w:semiHidden="1" w:uiPriority="59" w:unhideWhenUsed="1"/>
-    <w:lsdException w:name="Table Theme" w:semiHidden="1" w:unhideWhenUsed="1"/>
-    <w:lsdException w:name="Placeholder Text" w:semiHidden="1"/>
-    <w:lsdException w:name="No Spacing" w:uiPriority="1" w:qFormat="1"/>
-    <w:lsdException w:name="Light Shading" w:uiPriority="60"/>
-    <w:lsdException w:name="Light List" w:uiPriority="61"/>
-    <w:lsdException w:name="Light Grid" w:uiPriority="62"/>
-    <w:lsdException w:name="Medium Shading 1" w:uiPriority="63"/>
-    <w:lsdException w:name="Medium Shading 2" w:uiPriority="64"/>
-    <w:lsdException w:name="Medium List 1" w:uiPriority="65"/>
-    <w:lsdException w:name="Medium List 2" w:uiPriority="66"/>
-    <w:lsdException w:name="Medium Grid 1" w:uiPriority="67"/>
-    <w:lsdException w:name="Medium Grid 2" w:uiPriority="68"/>
-    <w:lsdException w:name="Medium Grid 3" w:uiPriority="69"/>
-    <w:lsdException w:name="Dark List" w:uiPriority="70"/>
-    <w:lsdException w:name="Colorful Shading" w:uiPriority="71"/>
-    <w:lsdException w:name="Colorful List" w:uiPriority="72"/>
-    <w:lsdException w:name="Colorful Grid" w:uiPriority="73"/>
-    <w:lsdException w:name="Light Shading Accent 1" w:uiPriority="60"/>
-    <w:lsdException w:name="Light List Accent 1" w:uiPriority="61"/>
-    <w:lsdException w:name="Light Grid Accent 1" w:uiPriority="62"/>
-    <w:lsdException w:name="Medium Shading 1 Accent 1" w:uiPriority="63"/>
-    <w:lsdException w:name="Medium Shading 2 Accent 1" w:uiPriority="64"/>
-    <w:lsdException w:name="Medium List 1 Accent 1" w:uiPriority="65"/>
-    <w:lsdException w:name="Revision" w:semiHidden="1"/>
-    <w:lsdException w:name="List Paragraph" w:uiPriority="34" w:qFormat="1"/>
-    <w:lsdException w:name="Quote" w:uiPriority="29" w:qFormat="1"/>
-    <w:lsdException w:name="Intense Quote" w:uiPriority="30" w:qFormat="1"/>
-    <w:lsdException w:name="Medium List 2 Accent 1" w:uiPriority="66"/>
-    <w:lsdException w:name="Medium Grid 1 Accent 1" w:uiPriority="67"/>
-    <w:lsdException w:name="Medium Grid 2 Accent 1" w:uiPriority="68"/>
-    <w:lsdException w:name="Medium Grid 3 Accent 1" w:uiPriority="69"/>
-    <w:lsdException w:name="Dark List Accent 1" w:uiPriority="70"/>
-    <w:lsdException w:name="Colorful Shading Accent 1" w:uiPriority="71"/>
-    <w:lsdException w:name="Colorful List Accent 1" w:uiPriority="72"/>
-    <w:lsdException w:name="Colorful Grid Accent 1" w:uiPriority="73"/>
-    <w:lsdException w:name="Light Shading Accent 2" w:uiPriority="60"/>
-    <w:lsdException w:name="Light List Accent 2" w:uiPriority="61"/>
-    <w:lsdException w:name="Light Grid Accent 2" w:uiPriority="62"/>
-    <w:lsdException w:name="Medium Shading 1 Accent 2" w:uiPriority="63"/>
-    <w:lsdException w:name="Medium Shading 2 Accent 2" w:uiPriority="64"/>
-    <w:lsdException w:name="Medium List 1 Accent 2" w:uiPriority="65"/>
-    <w:lsdException w:name="Medium List 2 Accent 2" w:uiPriority="66"/>
-    <w:lsdException w:name="Medium Grid 1 Accent 2" w:uiPriority="67"/>
-    <w:lsdException w:name="Medium Grid 2 Accent 2" w:uiPriority="68"/>
-    <w:lsdException w:name="Medium Grid 3 Accent 2" w:uiPriority="69"/>
-    <w:lsdException w:name="Dark List Accent 2" w:uiPriority="70"/>
-    <w:lsdException w:name="Colorful Shading Accent 2" w:uiPriority="71"/>
-    <w:lsdException w:name="Colorful List Accent 2" w:uiPriority="72"/>
-    <w:lsdException w:name="Colorful Grid Accent 2" w:uiPriority="73"/>
-    <w:lsdException w:name="Light Shading Accent 3" w:uiPriority="60"/>
-    <w:lsdException w:name="Light List Accent 3" w:uiPriority="61"/>
-    <w:lsdException w:name="Light Grid Accent 3" w:uiPriority="62"/>
-    <w:lsdException w:name="Medium Shading 1 Accent 3" w:uiPriority="63"/>
-    <w:lsdException w:name="Medium Shading 2 Accent 3" w:uiPriority="64"/>
-    <w:lsdException w:name="Medium List 1 Accent 3" w:uiPriority="65"/>
-    <w:lsdException w:name="Medium List 2 Accent 3" w:uiPriority="66"/>
-    <w:lsdException w:name="Medium Grid 1 Accent 3" w:uiPriority="67"/>
-    <w:lsdException w:name="Medium Grid 2 Accent 3" w:uiPriority="68"/>
-    <w:lsdException w:name="Medium Grid 3 Accent 3" w:uiPriority="69"/>
-    <w:lsdException w:name="Dark List Accent 3" w:uiPriority="70"/>
-    <w:lsdException w:name="Colorful Shading Accent 3" w:uiPriority="71"/>
-    <w:lsdException w:name="Colorful List Accent 3" w:uiPriority="72"/>
-    <w:lsdException w:name="Colorful Grid Accent 3" w:uiPriority="73"/>
-    <w:lsdException w:name="Light Shading Accent 4" w:uiPriority="60"/>
-    <w:lsdException w:name="Light List Accent 4" w:uiPriority="61"/>
-    <w:lsdException w:name="Light Grid Accent 4" w:uiPriority="62"/>
-    <w:lsdException w:name="Medium Shading 1 Accent 4" w:uiPriority="63"/>
-    <w:lsdException w:name="Medium Shading 2 Accent 4" w:uiPriority="64"/>
-    <w:lsdException w:name="Medium List 1 Accent 4" w:uiPriority="65"/>
-    <w:lsdException w:name="Medium List 2 Accent 4" w:uiPriority="66"/>
-    <w:lsdException w:name="Medium Grid 1 Accent 4" w:uiPriority="67"/>
-    <w:lsdException w:name="Medium Grid 2 Accent 4" w:uiPriority="68"/>
-    <w:lsdException w:name="Medium Grid 3 Accent 4" w:uiPriority="69"/>
-    <w:lsdException w:name="Dark List Accent 4" w:uiPriority="70"/>
-    <w:lsdException w:name="Colorful Shading Accent 4" w:uiPriority="71"/>
-    <w:lsdException w:name="Colorful List Accent 4" w:uiPriority="72"/>
-    <w:lsdException w:name="Colorful Grid Accent 4" w:uiPriority="73"/>
-    <w:lsdException w:name="Light Shading Accent 5" w:uiPriority="60"/>
-    <w:lsdException w:name="Light List Accent 5" w:uiPriority="61"/>
-    <w:lsdException w:name="Light Grid Accent 5" w:uiPriority="62"/>
-    <w:lsdException w:name="Medium Shading 1 Accent 5" w:uiPriority="63"/>
-    <w:lsdException w:name="Medium Shading 2 Accent 5" w:uiPriority="64"/>
-    <w:lsdException w:name="Medium List 1 Accent 5" w:uiPriority="65"/>
-    <w:lsdException w:name="Medium List 2 Accent 5" w:uiPriority="66"/>
-    <w:lsdException w:name="Medium Grid 1 Accent 5" w:uiPriority="67"/>
-    <w:lsdException w:name="Medium Grid 2 Accent 5" w:uiPriority="68"/>
-    <w:lsdException w:name="Medium Grid 3 Accent 5" w:uiPriority="69"/>
-    <w:lsdException w:name="Dark List Accent 5" w:uiPriority="70"/>
-    <w:lsdException w:name="Colorful Shading Accent 5" w:uiPriority="71"/>
-    <w:lsdException w:name="Colorful List Accent 5" w:uiPriority="72"/>
-    <w:lsdException w:name="Colorful Grid Accent 5" w:uiPriority="73"/>
-    <w:lsdException w:name="Light Shading Accent 6" w:uiPriority="60"/>
-    <w:lsdException w:name="Light List Accent 6" w:uiPriority="61"/>
-    <w:lsdException w:name="Light Grid Accent 6" w:uiPriority="62"/>
-    <w:lsdException w:name="Medium Shading 1 Accent 6" w:uiPriority="63"/>
-    <w:lsdException w:name="Medium Shading 2 Accent 6" w:uiPriority="64"/>
-    <w:lsdException w:name="Medium List 1 Accent 6" w:uiPriority="65"/>
-    <w:lsdException w:name="Medium List 2 Accent 6" w:uiPriority="66"/>
-    <w:lsdException w:name="Medium Grid 1 Accent 6" w:uiPriority="67"/>
-    <w:lsdException w:name="Medium Grid 2 Accent 6" w:uiPriority="68"/>
-    <w:lsdException w:name="Medium Grid 3 Accent 6" w:uiPriority="69"/>
-    <w:lsdException w:name="Dark List Accent 6" w:uiPriority="70"/>
-    <w:lsdException w:name="Colorful Shading Accent 6" w:uiPriority="71"/>
-    <w:lsdException w:name="Colorful List Accent 6" w:uiPriority="72"/>
-    <w:lsdException w:name="Colorful Grid Accent 6" w:uiPriority="73"/>
-    <w:lsdException w:name="Subtle Emphasis" w:uiPriority="19" w:qFormat="1"/>
-    <w:lsdException w:name="Intense Emphasis" w:uiPriority="21" w:qFormat="1"/>
-    <w:lsdException w:name="Subtle Reference" w:uiPriority="31" w:qFormat="1"/>
-    <w:lsdException w:name="Intense Reference" w:uiPriority="32" w:qFormat="1"/>
-    <w:lsdException w:name="Book Title" w:uiPriority="33" w:qFormat="1"/>
-    <w:lsdException w:name="Bibliography" w:semiHidden="1" w:uiPriority="37" w:unhideWhenUsed="1"/>
-    <w:lsdException w:name="TOC Heading" w:semiHidden="1" w:uiPriority="39" w:unhideWhenUsed="1" w:qFormat="1"/>
-    <w:lsdException w:name="Plain Table 1" w:uiPriority="41"/>
-    <w:lsdException w:name="Plain Table 2" w:uiPriority="42"/>
-    <w:lsdException w:name="Plain Table 3" w:uiPriority="43"/>
-    <w:lsdException w:name="Plain Table 4" w:uiPriority="44"/>
-    <w:lsdException w:name="Plain Table 5" w:uiPriority="45"/>
-    <w:lsdException w:name="Grid Table Light" w:uiPriority="40"/>
-    <w:lsdException w:name="Grid Table 1 Light" w:uiPriority="46"/>
-    <w:lsdException w:name="Grid Table 2" w:uiPriority="47"/>
-    <w:lsdException w:name="Grid Table 3" w:uiPriority="48"/>
-    <w:lsdException w:name="Grid Table 4" w:uiPriority="49"/>
-    <w:lsdException w:name="Grid Table 5 Dark" w:uiPriority="50"/>
-    <w:lsdException w:name="Grid Table 6 Colorful" w:uiPriority="51"/>
-    <w:lsdException w:name="Grid Table 7 Colorful" w:uiPriority="52"/>
-    <w:lsdException w:name="Grid Table 1 Light Accent 1" w:uiPriority="46"/>
-    <w:lsdException w:name="Grid Table 2 Accent 1" w:uiPriority="47"/>
-    <w:lsdException w:name="Grid Table 3 Accent 1" w:uiPriority="48"/>
-    <w:lsdException w:name="Grid Table 4 Accent 1" w:uiPriority="49"/>
-    <w:lsdException w:name="Grid Table 5 Dark Accent 1" w:uiPriority="50"/>
-    <w:lsdException w:name="Grid Table 6 Colorful Accent 1" w:uiPriority="51"/>
-    <w:lsdException w:name="Grid Table 7 Colorful Accent 1" w:uiPriority="52"/>
-    <w:lsdException w:name="Grid Table 1 Light Accent 2" w:uiPriority="46"/>
-    <w:lsdException w:name="Grid Table 2 Accent 2" w:uiPriority="47"/>
-    <w:lsdException w:name="Grid Table 3 Accent 2" w:uiPriority="48"/>
-    <w:lsdException w:name="Grid Table 4 Accent 2" w:uiPriority="49"/>
-    <w:lsdException w:name="Grid Table 5 Dark Accent 2" w:uiPriority="50"/>
-    <w:lsdException w:name="Grid Table 6 Colorful Accent 2" w:uiPriority="51"/>
-    <w:lsdException w:name="Grid Table 7 Colorful Accent 2" w:uiPriority="52"/>
-    <w:lsdException w:name="Grid Table 1 Light Accent 3" w:uiPriority="46"/>
-    <w:lsdException w:name="Grid Table 2 Accent 3" w:uiPriority="47"/>
-    <w:lsdException w:name="Grid Table 3 Accent 3" w:uiPriority="48"/>
-    <w:lsdException w:name="Grid Table 4 Accent 3" w:uiPriority="49"/>
-    <w:lsdException w:name="Grid Table 5 Dark Accent 3" w:uiPriority="50"/>
-    <w:lsdException w:name="Grid Table 6 Colorful Accent 3" w:uiPriority="51"/>
-    <w:lsdException w:name="Grid Table 7 Colorful Accent 3" w:uiPriority="52"/>
-    <w:lsdException w:name="Grid Table 1 Light Accent 4" w:uiPriority="46"/>
-    <w:lsdException w:name="Grid Table 2 Accent 4" w:uiPriority="47"/>
-    <w:lsdException w:name="Grid Table 3 Accent 4" w:uiPriority="48"/>
-    <w:lsdException w:name="Grid Table 4 Accent 4" w:uiPriority="49"/>
-    <w:lsdException w:name="Grid Table 5 Dark Accent 4" w:uiPriority="50"/>
-    <w:lsdException w:name="Grid Table 6 Colorful Accent 4" w:uiPriority="51"/>
-    <w:lsdException w:name="Grid Table 7 Colorful Accent 4" w:uiPriority="52"/>
-    <w:lsdException w:name="Grid Table 1 Light Accent 5" w:uiPriority="46"/>
-    <w:lsdException w:name="Grid Table 2 Accent 5" w:uiPriority="47"/>
-    <w:lsdException w:name="Grid Table 3 Accent 5" w:uiPriority="48"/>
-    <w:lsdException w:name="Grid Table 4 Accent 5" w:uiPriority="49"/>
-    <w:lsdException w:name="Grid Table 5 Dark Accent 5" w:uiPriority="50"/>
-    <w:lsdException w:name="Grid Table 6 Colorful Accent 5" w:uiPriority="51"/>
-    <w:lsdException w:name="Grid Table 7 Colorful Accent 5" w:uiPriority="52"/>
-    <w:lsdException w:name="Grid Table 1 Light Accent 6" w:uiPriority="46"/>
-    <w:lsdException w:name="Grid Table 2 Accent 6" w:uiPriority="47"/>
-    <w:lsdException w:name="Grid Table 3 Accent 6" w:uiPriority="48"/>
-    <w:lsdException w:name="Grid Table 4 Accent 6" w:uiPriority="49"/>
-    <w:lsdException w:name="Grid Table 5 Dark Accent 6" w:uiPriority="50"/>
-    <w:lsdException w:name="Grid Table 6 Colorful Accent 6" w:uiPriority="51"/>
-    <w:lsdException w:name="Grid Table 7 Colorful Accent 6" w:uiPriority="52"/>
-    <w:lsdException w:name="List Table 1 Light" w:uiPriority="46"/>
-    <w:lsdException w:name="List Table 2" w:uiPriority="47"/>
-    <w:lsdException w:name="List Table 3" w:uiPriority="48"/>
-    <w:lsdException w:name="List Table 4" w:uiPriority="49"/>
-    <w:lsdException w:name="List Table 5 Dark" w:uiPriority="50"/>
-    <w:lsdException w:name="List Table 6 Colorful" w:uiPriority="51"/>
-    <w:lsdException w:name="List Table 7 Colorful" w:uiPriority="52"/>
-    <w:lsdException w:name="List Table 1 Light Accent 1" w:uiPriority="46"/>
-    <w:lsdException w:name="List Table 2 Accent 1" w:uiPriority="47"/>
-    <w:lsdException w:name="List Table 3 Accent 1" w:uiPriority="48"/>
-    <w:lsdException w:name="List Table 4 Accent 1" w:uiPriority="49"/>
-    <w:lsdException w:name="List Table 5 Dark Accent 1" w:uiPriority="50"/>
-    <w:lsdException w:name="List Table 6 Colorful Accent 1" w:uiPriority="51"/>
-    <w:lsdException w:name="List Table 7 Colorful Accent 1" w:uiPriority="52"/>
-    <w:lsdException w:name="List Table 1 Light Accent 2" w:uiPriority="46"/>
-    <w:lsdException w:name="List Table 2 Accent 2" w:uiPriority="47"/>
-    <w:lsdException w:name="List Table 3 Accent 2" w:uiPriority="48"/>
-    <w:lsdException w:name="List Table 4 Accent 2" w:uiPriority="49"/>
-    <w:lsdException w:name="List Table 5 Dark Accent 2" w:uiPriority="50"/>
-    <w:lsdException w:name="List Table 6 Colorful Accent 2" w:uiPriority="51"/>
-    <w:lsdException w:name="List Table 7 Colorful Accent 2" w:uiPriority="52"/>
-    <w:lsdException w:name="List Table 1 Light Accent 3" w:uiPriority="46"/>
-    <w:lsdException w:name="List Table 2 Accent 3" w:uiPriority="47"/>
-    <w:lsdException w:name="List Table 3 Accent 3" w:uiPriority="48"/>
-    <w:lsdException w:name="List Table 4 Accent 3" w:uiPriority="49"/>
-    <w:lsdException w:name="List Table 5 Dark Accent 3" w:uiPriority="50"/>
-    <w:lsdException w:name="List Table 6 Colorful Accent 3" w:uiPriority="51"/>
-    <w:lsdException w:name="List Table 7 Colorful Accent 3" w:uiPriority="52"/>
-    <w:lsdException w:name="List Table 1 Light Accent 4" w:uiPriority="46"/>
-    <w:lsdException w:name="List Table 2 Accent 4" w:uiPriority="47"/>
-    <w:lsdException w:name="List Table 3 Accent 4" w:uiPriority="48"/>
-    <w:lsdException w:name="List Table 4 Accent 4" w:uiPriority="49"/>
-    <w:lsdException w:name="List Table 5 Dark Accent 4" w:uiPriority="50"/>
-    <w:lsdException w:name="List Table 6 Colorful Accent 4" w:uiPriority="51"/>
-    <w:lsdException w:name="List Table 7 Colorful Accent 4" w:uiPriority="52"/>
-    <w:lsdException w:name="List Table 1 Light Accent 5" w:uiPriority="46"/>
-    <w:lsdException w:name="List Table 2 Accent 5" w:uiPriority="47"/>
-    <w:lsdException w:name="List Table 3 Accent 5" w:uiPriority="48"/>
-    <w:lsdException w:name="List Table 4 Accent 5" w:uiPriority="49"/>
-    <w:lsdException w:name="List Table 5 Dark Accent 5" w:uiPriority="50"/>
-    <w:lsdException w:name="List Table 6 Colorful Accent 5" w:uiPriority="51"/>
-    <w:lsdException w:name="List Table 7 Colorful Accent 5" w:uiPriority="52"/>
-    <w:lsdException w:name="List Table 1 Light Accent 6" w:uiPriority="46"/>
-    <w:lsdException w:name="List Table 2 Accent 6" w:uiPriority="47"/>
-    <w:lsdException w:name="List Table 3 Accent 6" w:uiPriority="48"/>
-    <w:lsdException w:name="List Table 4 Accent 6" w:uiPriority="49"/>
-    <w:lsdException w:name="List Table 5 Dark Accent 6" w:uiPriority="50"/>
-    <w:lsdException w:name="List Table 6 Colorful Accent 6" w:uiPriority="51"/>
-    <w:lsdException w:name="List Table 7 Colorful Accent 6" w:uiPriority="52"/>
-    <w:lsdException w:name="Mention" w:semiHidden="1" w:unhideWhenUsed="1"/>
-    <w:lsdException w:name="Smart Hyperlink" w:semiHidden="1" w:unhideWhenUsed="1"/>
-    <w:lsdException w:name="Hashtag" w:semiHidden="1" w:unhideWhenUsed="1"/>
-    <w:lsdException w:name="Unresolved Mention" w:semiHidden="1" w:unhideWhenUsed="1"/>
-    <w:lsdException w:name="Smart Link" w:semiHidden="1" w:unhideWhenUsed="1"/>
+  <w:latentStyles w:defLockedState="0" w:defUIPriority="99" w:defSemiHidden="1" w:defUnhideWhenUsed="1" w:defQFormat="0" w:count="267">
+    <w:lsdException w:name="Normal" w:semiHidden="0" w:uiPriority="0" w:unhideWhenUsed="0" w:qFormat="1"/>
+    <w:lsdException w:name="heading 1" w:semiHidden="0" w:uiPriority="9" w:unhideWhenUsed="0" w:qFormat="1"/>
+    <w:lsdException w:name="heading 2" w:uiPriority="9" w:qFormat="1"/>
+    <w:lsdException w:name="heading 3" w:uiPriority="9" w:qFormat="1"/>
+    <w:lsdException w:name="heading 4" w:uiPriority="9" w:qFormat="1"/>
+    <w:lsdException w:name="heading 5" w:uiPriority="9" w:qFormat="1"/>
+    <w:lsdException w:name="heading 6" w:uiPriority="9" w:qFormat="1"/>
+    <w:lsdException w:name="heading 7" w:uiPriority="9" w:qFormat="1"/>
+    <w:lsdException w:name="heading 8" w:uiPriority="9" w:qFormat="1"/>
+    <w:lsdException w:name="heading 9" w:uiPriority="9" w:qFormat="1"/>
+    <w:lsdException w:name="toc 1" w:uiPriority="39"/>
+    <w:lsdException w:name="toc 2" w:uiPriority="39"/>
+    <w:lsdException w:name="toc 3" w:uiPriority="39"/>
+    <w:lsdException w:name="toc 4" w:uiPriority="39"/>
+    <w:lsdException w:name="toc 5" w:uiPriority="39"/>
+    <w:lsdException w:name="toc 6" w:uiPriority="39"/>
+    <w:lsdException w:name="toc 7" w:uiPriority="39"/>
+    <w:lsdException w:name="toc 8" w:uiPriority="39"/>
+    <w:lsdException w:name="toc 9" w:uiPriority="39"/>
+    <w:lsdException w:name="caption" w:uiPriority="35" w:qFormat="1"/>
+    <w:lsdException w:name="Title" w:semiHidden="0" w:uiPriority="10" w:unhideWhenUsed="0" w:qFormat="1"/>
+    <w:lsdException w:name="Default Paragraph Font" w:uiPriority="1"/>
+    <w:lsdException w:name="Subtitle" w:semiHidden="0" w:uiPriority="11" w:unhideWhenUsed="0" w:qFormat="1"/>
+    <w:lsdException w:name="Strong" w:semiHidden="0" w:uiPriority="22" w:unhideWhenUsed="0" w:qFormat="1"/>
+    <w:lsdException w:name="Emphasis" w:semiHidden="0" w:uiPriority="20" w:unhideWhenUsed="0" w:qFormat="1"/>
+    <w:lsdException w:name="Table Grid" w:uiPriority="59"/>
+    <w:lsdException w:name="Placeholder Text" w:unhideWhenUsed="0"/>
+    <w:lsdException w:name="No Spacing" w:semiHidden="0" w:uiPriority="1" w:unhideWhenUsed="0" w:qFormat="1"/>
+    <w:lsdException w:name="Light Shading" w:semiHidden="0" w:uiPriority="60" w:unhideWhenUsed="0"/>
+    <w:lsdException w:name="Light List" w:semiHidden="0" w:uiPriority="61" w:unhideWhenUsed="0"/>
+    <w:lsdException w:name="Light Grid" w:semiHidden="0" w:uiPriority="62" w:unhideWhenUsed="0"/>
+    <w:lsdException w:name="Medium Shading 1" w:semiHidden="0" w:uiPriority="63" w:unhideWhenUsed="0"/>
+    <w:lsdException w:name="Medium Shading 2" w:semiHidden="0" w:uiPriority="64" w:unhideWhenUsed="0"/>
+    <w:lsdException w:name="Medium List 1" w:semiHidden="0" w:uiPriority="65" w:unhideWhenUsed="0"/>
+    <w:lsdException w:name="Medium List 2" w:semiHidden="0" w:uiPriority="66" w:unhideWhenUsed="0"/>
+    <w:lsdException w:name="Medium Grid 1" w:semiHidden="0" w:uiPriority="67" w:unhideWhenUsed="0"/>
+    <w:lsdException w:name="Medium Grid 2" w:semiHidden="0" w:uiPriority="68" w:unhideWhenUsed="0"/>
+    <w:lsdException w:name="Medium Grid 3" w:semiHidden="0" w:uiPriority="69" w:unhideWhenUsed="0"/>
+    <w:lsdException w:name="Dark List" w:semiHidden="0" w:uiPriority="70" w:unhideWhenUsed="0"/>
+    <w:lsdException w:name="Colorful Shading" w:semiHidden="0" w:uiPriority="71" w:unhideWhenUsed="0"/>
+    <w:lsdException w:name="Colorful List" w:semiHidden="0" w:uiPriority="72" w:unhideWhenUsed="0"/>
+    <w:lsdException w:name="Colorful Grid" w:semiHidden="0" w:uiPriority="73" w:unhideWhenUsed="0"/>
+    <w:lsdException w:name="Light Shading Accent 1" w:semiHidden="0" w:uiPriority="60" w:unhideWhenUsed="0"/>
+    <w:lsdException w:name="Light List Accent 1" w:semiHidden="0" w:uiPriority="61" w:unhideWhenUsed="0"/>
+    <w:lsdException w:name="Light Grid Accent 1" w:semiHidden="0" w:uiPriority="62" w:unhideWhenUsed="0"/>
+    <w:lsdException w:name="Medium Shading 1 Accent 1" w:semiHidden="0" w:uiPriority="63" w:unhideWhenUsed="0"/>
+    <w:lsdException w:name="Medium Shading 2 Accent 1" w:semiHidden="0" w:uiPriority="64" w:unhideWhenUsed="0"/>
+    <w:lsdException w:name="Medium List 1 Accent 1" w:semiHidden="0" w:uiPriority="65" w:unhideWhenUsed="0"/>
+    <w:lsdException w:name="Revision" w:unhideWhenUsed="0"/>
+    <w:lsdException w:name="List Paragraph" w:semiHidden="0" w:uiPriority="34" w:unhideWhenUsed="0" w:qFormat="1"/>
+    <w:lsdException w:name="Quote" w:semiHidden="0" w:uiPriority="29" w:unhideWhenUsed="0" w:qFormat="1"/>
+    <w:lsdException w:name="Intense Quote" w:semiHidden="0" w:uiPriority="30" w:unhideWhenUsed="0" w:qFormat="1"/>
+    <w:lsdException w:name="Medium List 2 Accent 1" w:semiHidden="0" w:uiPriority="66" w:unhideWhenUsed="0"/>
+    <w:lsdException w:name="Medium Grid 1 Accent 1" w:semiHidden="0" w:uiPriority="67" w:unhideWhenUsed="0"/>
+    <w:lsdException w:name="Medium Grid 2 Accent 1" w:semiHidden="0" w:uiPriority="68" w:unhideWhenUsed="0"/>
+    <w:lsdException w:name="Medium Grid 3 Accent 1" w:semiHidden="0" w:uiPriority="69" w:unhideWhenUsed="0"/>
+    <w:lsdException w:name="Dark List Accent 1" w:semiHidden="0" w:uiPriority="70" w:unhideWhenUsed="0"/>
+    <w:lsdException w:name="Colorful Shading Accent 1" w:semiHidden="0" w:uiPriority="71" w:unhideWhenUsed="0"/>
+    <w:lsdException w:name="Colorful List Accent 1" w:semiHidden="0" w:uiPriority="72" w:unhideWhenUsed="0"/>
+    <w:lsdException w:name="Colorful Grid Accent 1" w:semiHidden="0" w:uiPriority="73" w:unhideWhenUsed="0"/>
+    <w:lsdException w:name="Light Shading Accent 2" w:semiHidden="0" w:uiPriority="60" w:unhideWhenUsed="0"/>
+    <w:lsdException w:name="Light List Accent 2" w:semiHidden="0" w:uiPriority="61" w:unhideWhenUsed="0"/>
+    <w:lsdException w:name="Light Grid Accent 2" w:semiHidden="0" w:uiPriority="62" w:unhideWhenUsed="0"/>
+    <w:lsdException w:name="Medium Shading 1 Accent 2" w:semiHidden="0" w:uiPriority="63" w:unhideWhenUsed="0"/>
+    <w:lsdException w:name="Medium Shading 2 Accent 2" w:semiHidden="0" w:uiPriority="64" w:unhideWhenUsed="0"/>
+    <w:lsdException w:name="Medium List 1 Accent 2" w:semiHidden="0" w:uiPriority="65" w:unhideWhenUsed="0"/>
+    <w:lsdException w:name="Medium List 2 Accent 2" w:semiHidden="0" w:uiPriority="66" w:unhideWhenUsed="0"/>
+    <w:lsdException w:name="Medium Grid 1 Accent 2" w:semiHidden="0" w:uiPriority="67" w:unhideWhenUsed="0"/>
+    <w:lsdException w:name="Medium Grid 2 Accent 2" w:semiHidden="0" w:uiPriority="68" w:unhideWhenUsed="0"/>
+    <w:lsdException w:name="Medium Grid 3 Accent 2" w:semiHidden="0" w:uiPriority="69" w:unhideWhenUsed="0"/>
+    <w:lsdException w:name="Dark List Accent 2" w:semiHidden="0" w:uiPriority="70" w:unhideWhenUsed="0"/>
+    <w:lsdException w:name="Colorful Shading Accent 2" w:semiHidden="0" w:uiPriority="71" w:unhideWhenUsed="0"/>
+    <w:lsdException w:name="Colorful List Accent 2" w:semiHidden="0" w:uiPriority="72" w:unhideWhenUsed="0"/>
+    <w:lsdException w:name="Colorful Grid Accent 2" w:semiHidden="0" w:uiPriority="73" w:unhideWhenUsed="0"/>
+    <w:lsdException w:name="Light Shading Accent 3" w:semiHidden="0" w:uiPriority="60" w:unhideWhenUsed="0"/>
+    <w:lsdException w:name="Light List Accent 3" w:semiHidden="0" w:uiPriority="61" w:unhideWhenUsed="0"/>
+    <w:lsdException w:name="Light Grid Accent 3" w:semiHidden="0" w:uiPriority="62" w:unhideWhenUsed="0"/>
+    <w:lsdException w:name="Medium Shading 1 Accent 3" w:semiHidden="0" w:uiPriority="63" w:unhideWhenUsed="0"/>
+    <w:lsdException w:name="Medium Shading 2 Accent 3" w:semiHidden="0" w:uiPriority="64" w:unhideWhenUsed="0"/>
+    <w:lsdException w:name="Medium List 1 Accent 3" w:semiHidden="0" w:uiPriority="65" w:unhideWhenUsed="0"/>
+    <w:lsdException w:name="Medium List 2 Accent 3" w:semiHidden="0" w:uiPriority="66" w:unhideWhenUsed="0"/>
+    <w:lsdException w:name="Medium Grid 1 Accent 3" w:semiHidden="0" w:uiPriority="67" w:unhideWhenUsed="0"/>
+    <w:lsdException w:name="Medium Grid 2 Accent 3" w:semiHidden="0" w:uiPriority="68" w:unhideWhenUsed="0"/>
+    <w:lsdException w:name="Medium Grid 3 Accent 3" w:semiHidden="0" w:uiPriority="69" w:unhideWhenUsed="0"/>
+    <w:lsdException w:name="Dark List Accent 3" w:semiHidden="0" w:uiPriority="70" w:unhideWhenUsed="0"/>
+    <w:lsdException w:name="Colorful Shading Accent 3" w:semiHidden="0" w:uiPriority="71" w:unhideWhenUsed="0"/>
+    <w:lsdException w:name="Colorful List Accent 3" w:semiHidden="0" w:uiPriority="72" w:unhideWhenUsed="0"/>
+    <w:lsdException w:name="Colorful Grid Accent 3" w:semiHidden="0" w:uiPriority="73" w:unhideWhenUsed="0"/>
+    <w:lsdException w:name="Light Shading Accent 4" w:semiHidden="0" w:uiPriority="60" w:unhideWhenUsed="0"/>
+    <w:lsdException w:name="Light List Accent 4" w:semiHidden="0" w:uiPriority="61" w:unhideWhenUsed="0"/>
+    <w:lsdException w:name="Light Grid Accent 4" w:semiHidden="0" w:uiPriority="62" w:unhideWhenUsed="0"/>
+    <w:lsdException w:name="Medium Shading 1 Accent 4" w:semiHidden="0" w:uiPriority="63" w:unhideWhenUsed="0"/>
+    <w:lsdException w:name="Medium Shading 2 Accent 4" w:semiHidden="0" w:uiPriority="64" w:unhideWhenUsed="0"/>
+    <w:lsdException w:name="Medium List 1 Accent 4" w:semiHidden="0" w:uiPriority="65" w:unhideWhenUsed="0"/>
+    <w:lsdException w:name="Medium List 2 Accent 4" w:semiHidden="0" w:uiPriority="66" w:unhideWhenUsed="0"/>
+    <w:lsdException w:name="Medium Grid 1 Accent 4" w:semiHidden="0" w:uiPriority="67" w:unhideWhenUsed="0"/>
+    <w:lsdException w:name="Medium Grid 2 Accent 4" w:semiHidden="0" w:uiPriority="68" w:unhideWhenUsed="0"/>
+    <w:lsdException w:name="Medium Grid 3 Accent 4" w:semiHidden="0" w:uiPriority="69" w:unhideWhenUsed="0"/>
+    <w:lsdException w:name="Dark List Accent 4" w:semiHidden="0" w:uiPriority="70" w:unhideWhenUsed="0"/>
+    <w:lsdException w:name="Colorful Shading Accent 4" w:semiHidden="0" w:uiPriority="71" w:unhideWhenUsed="0"/>
+    <w:lsdException w:name="Colorful List Accent 4" w:semiHidden="0" w:uiPriority="72" w:unhideWhenUsed="0"/>
+    <w:lsdException w:name="Colorful Grid Accent 4" w:semiHidden="0" w:uiPriority="73" w:unhideWhenUsed="0"/>
+    <w:lsdException w:name="Light Shading Accent 5" w:semiHidden="0" w:uiPriority="60" w:unhideWhenUsed="0"/>
+    <w:lsdException w:name="Light List Accent 5" w:semiHidden="0" w:uiPriority="61" w:unhideWhenUsed="0"/>
+    <w:lsdException w:name="Light Grid Accent 5" w:semiHidden="0" w:uiPriority="62" w:unhideWhenUsed="0"/>
+    <w:lsdException w:name="Medium Shading 1 Accent 5" w:semiHidden="0" w:uiPriority="63" w:unhideWhenUsed="0"/>
+    <w:lsdException w:name="Medium Shading 2 Accent 5" w:semiHidden="0" w:uiPriority="64" w:unhideWhenUsed="0"/>
+    <w:lsdException w:name="Medium List 1 Accent 5" w:semiHidden="0" w:uiPriority="65" w:unhideWhenUsed="0"/>
+    <w:lsdException w:name="Medium List 2 Accent 5" w:semiHidden="0" w:uiPriority="66" w:unhideWhenUsed="0"/>
+    <w:lsdException w:name="Medium Grid 1 Accent 5" w:semiHidden="0" w:uiPriority="67" w:unhideWhenUsed="0"/>
+    <w:lsdException w:name="Medium Grid 2 Accent 5" w:semiHidden="0" w:uiPriority="68" w:unhideWhenUsed="0"/>
+    <w:lsdException w:name="Medium Grid 3 Accent 5" w:semiHidden="0" w:uiPriority="69" w:unhideWhenUsed="0"/>
+    <w:lsdException w:name="Dark List Accent 5" w:semiHidden="0" w:uiPriority="70" w:unhideWhenUsed="0"/>
+    <w:lsdException w:name="Colorful Shading Accent 5" w:semiHidden="0" w:uiPriority="71" w:unhideWhenUsed="0"/>
+    <w:lsdException w:name="Colorful List Accent 5" w:semiHidden="0" w:uiPriority="72" w:unhideWhenUsed="0"/>
+    <w:lsdException w:name="Colorful Grid Accent 5" w:semiHidden="0" w:uiPriority="73" w:unhideWhenUsed="0"/>
+    <w:lsdException w:name="Light Shading Accent 6" w:semiHidden="0" w:uiPriority="60" w:unhideWhenUsed="0"/>
+    <w:lsdException w:name="Light List Accent 6" w:semiHidden="0" w:uiPriority="61" w:unhideWhenUsed="0"/>
+    <w:lsdException w:name="Light Grid Accent 6" w:semiHidden="0" w:uiPriority="62" w:unhideWhenUsed="0"/>
+    <w:lsdException w:name="Medium Shading 1 Accent 6" w:semiHidden="0" w:uiPriority="63" w:unhideWhenUsed="0"/>
+    <w:lsdException w:name="Medium Shading 2 Accent 6" w:semiHidden="0" w:uiPriority="64" w:unhideWhenUsed="0"/>
+    <w:lsdException w:name="Medium List 1 Accent 6" w:semiHidden="0" w:uiPriority="65" w:unhideWhenUsed="0"/>
+    <w:lsdException w:name="Medium List 2 Accent 6" w:semiHidden="0" w:uiPriority="66" w:unhideWhenUsed="0"/>
+    <w:lsdException w:name="Medium Grid 1 Accent 6" w:semiHidden="0" w:uiPriority="67" w:unhideWhenUsed="0"/>
+    <w:lsdException w:name="Medium Grid 2 Accent 6" w:semiHidden="0" w:uiPriority="68" w:unhideWhenUsed="0"/>
+    <w:lsdException w:name="Medium Grid 3 Accent 6" w:semiHidden="0" w:uiPriority="69" w:unhideWhenUsed="0"/>
+    <w:lsdException w:name="Dark List Accent 6" w:semiHidden="0" w:uiPriority="70" w:unhideWhenUsed="0"/>
+    <w:lsdException w:name="Colorful Shading Accent 6" w:semiHidden="0" w:uiPriority="71" w:unhideWhenUsed="0"/>
+    <w:lsdException w:name="Colorful List Accent 6" w:semiHidden="0" w:uiPriority="72" w:unhideWhenUsed="0"/>
+    <w:lsdException w:name="Colorful Grid Accent 6" w:semiHidden="0" w:uiPriority="73" w:unhideWhenUsed="0"/>
+    <w:lsdException w:name="Subtle Emphasis" w:semiHidden="0" w:uiPriority="19" w:unhideWhenUsed="0" w:qFormat="1"/>
+    <w:lsdException w:name="Intense Emphasis" w:semiHidden="0" w:uiPriority="21" w:unhideWhenUsed="0" w:qFormat="1"/>
+    <w:lsdException w:name="Subtle Reference" w:semiHidden="0" w:uiPriority="31" w:unhideWhenUsed="0" w:qFormat="1"/>
+    <w:lsdException w:name="Intense Reference" w:semiHidden="0" w:uiPriority="32" w:unhideWhenUsed="0" w:qFormat="1"/>
+    <w:lsdException w:name="Book Title" w:semiHidden="0" w:uiPriority="33" w:unhideWhenUsed="0" w:qFormat="1"/>
+    <w:lsdException w:name="Bibliography" w:uiPriority="37"/>
+    <w:lsdException w:name="TOC Heading" w:uiPriority="39" w:qFormat="1"/>
   </w:latentStyles>
   <w:style w:type="paragraph" w:default="1" w:styleId="Normal">
     <w:name w:val="Normal"/>
@@ -5811,6 +5632,7 @@
       <w:spacing w:after="0" w:line="240" w:lineRule="auto"/>
     </w:pPr>
     <w:tblPr>
+      <w:tblInd w:w="0" w:type="dxa"/>
       <w:tblBorders>
         <w:top w:val="single" w:sz="4" w:space="0" w:color="auto"/>
         <w:left w:val="single" w:sz="4" w:space="0" w:color="auto"/>
@@ -5819,6 +5641,259 @@
         <w:insideH w:val="single" w:sz="4" w:space="0" w:color="auto"/>
         <w:insideV w:val="single" w:sz="4" w:space="0" w:color="auto"/>
       </w:tblBorders>
+      <w:tblCellMar>
+        <w:top w:w="0" w:type="dxa"/>
+        <w:left w:w="108" w:type="dxa"/>
+        <w:bottom w:w="0" w:type="dxa"/>
+        <w:right w:w="108" w:type="dxa"/>
+      </w:tblCellMar>
+    </w:tblPr>
+  </w:style>
+</w:styles>
+</file>
+
+<file path=word/stylesWithEffects.xml><?xml version="1.0" encoding="utf-8"?>
+<w:styles xmlns:wpc="http://schemas.microsoft.com/office/word/2010/wordprocessingCanvas" xmlns:mc="http://schemas.openxmlformats.org/markup-compatibility/2006" xmlns:o="urn:schemas-microsoft-com:office:office" xmlns:r="http://schemas.openxmlformats.org/officeDocument/2006/relationships" xmlns:m="http://schemas.openxmlformats.org/officeDocument/2006/math" xmlns:v="urn:schemas-microsoft-com:vml" xmlns:wp14="http://schemas.microsoft.com/office/word/2010/wordprocessingDrawing" xmlns:wp="http://schemas.openxmlformats.org/drawingml/2006/wordprocessingDrawing" xmlns:w10="urn:schemas-microsoft-com:office:word" xmlns:w="http://schemas.openxmlformats.org/wordprocessingml/2006/main" xmlns:w14="http://schemas.microsoft.com/office/word/2010/wordml" xmlns:wpg="http://schemas.microsoft.com/office/word/2010/wordprocessingGroup" xmlns:wpi="http://schemas.microsoft.com/office/word/2010/wordprocessingInk" xmlns:wne="http://schemas.microsoft.com/office/word/2006/wordml" xmlns:wps="http://schemas.microsoft.com/office/word/2010/wordprocessingShape" mc:Ignorable="w14 wp14">
+  <w:docDefaults>
+    <w:rPrDefault>
+      <w:rPr>
+        <w:rFonts w:asciiTheme="minorHAnsi" w:eastAsiaTheme="minorHAnsi" w:hAnsiTheme="minorHAnsi" w:cstheme="minorBidi"/>
+        <w:sz w:val="22"/>
+        <w:szCs w:val="22"/>
+        <w:lang w:val="id-ID" w:eastAsia="en-US" w:bidi="ar-SA"/>
+      </w:rPr>
+    </w:rPrDefault>
+    <w:pPrDefault>
+      <w:pPr>
+        <w:spacing w:after="200" w:line="276" w:lineRule="auto"/>
+      </w:pPr>
+    </w:pPrDefault>
+  </w:docDefaults>
+  <w:latentStyles w:defLockedState="0" w:defUIPriority="99" w:defSemiHidden="1" w:defUnhideWhenUsed="1" w:defQFormat="0" w:count="267">
+    <w:lsdException w:name="Normal" w:semiHidden="0" w:uiPriority="0" w:unhideWhenUsed="0" w:qFormat="1"/>
+    <w:lsdException w:name="heading 1" w:semiHidden="0" w:uiPriority="9" w:unhideWhenUsed="0" w:qFormat="1"/>
+    <w:lsdException w:name="heading 2" w:uiPriority="9" w:qFormat="1"/>
+    <w:lsdException w:name="heading 3" w:uiPriority="9" w:qFormat="1"/>
+    <w:lsdException w:name="heading 4" w:uiPriority="9" w:qFormat="1"/>
+    <w:lsdException w:name="heading 5" w:uiPriority="9" w:qFormat="1"/>
+    <w:lsdException w:name="heading 6" w:uiPriority="9" w:qFormat="1"/>
+    <w:lsdException w:name="heading 7" w:uiPriority="9" w:qFormat="1"/>
+    <w:lsdException w:name="heading 8" w:uiPriority="9" w:qFormat="1"/>
+    <w:lsdException w:name="heading 9" w:uiPriority="9" w:qFormat="1"/>
+    <w:lsdException w:name="toc 1" w:uiPriority="39"/>
+    <w:lsdException w:name="toc 2" w:uiPriority="39"/>
+    <w:lsdException w:name="toc 3" w:uiPriority="39"/>
+    <w:lsdException w:name="toc 4" w:uiPriority="39"/>
+    <w:lsdException w:name="toc 5" w:uiPriority="39"/>
+    <w:lsdException w:name="toc 6" w:uiPriority="39"/>
+    <w:lsdException w:name="toc 7" w:uiPriority="39"/>
+    <w:lsdException w:name="toc 8" w:uiPriority="39"/>
+    <w:lsdException w:name="toc 9" w:uiPriority="39"/>
+    <w:lsdException w:name="caption" w:uiPriority="35" w:qFormat="1"/>
+    <w:lsdException w:name="Title" w:semiHidden="0" w:uiPriority="10" w:unhideWhenUsed="0" w:qFormat="1"/>
+    <w:lsdException w:name="Default Paragraph Font" w:uiPriority="1"/>
+    <w:lsdException w:name="Subtitle" w:semiHidden="0" w:uiPriority="11" w:unhideWhenUsed="0" w:qFormat="1"/>
+    <w:lsdException w:name="Strong" w:semiHidden="0" w:uiPriority="22" w:unhideWhenUsed="0" w:qFormat="1"/>
+    <w:lsdException w:name="Emphasis" w:semiHidden="0" w:uiPriority="20" w:unhideWhenUsed="0" w:qFormat="1"/>
+    <w:lsdException w:name="Table Grid" w:uiPriority="59"/>
+    <w:lsdException w:name="Placeholder Text" w:unhideWhenUsed="0"/>
+    <w:lsdException w:name="No Spacing" w:semiHidden="0" w:uiPriority="1" w:unhideWhenUsed="0" w:qFormat="1"/>
+    <w:lsdException w:name="Light Shading" w:semiHidden="0" w:uiPriority="60" w:unhideWhenUsed="0"/>
+    <w:lsdException w:name="Light List" w:semiHidden="0" w:uiPriority="61" w:unhideWhenUsed="0"/>
+    <w:lsdException w:name="Light Grid" w:semiHidden="0" w:uiPriority="62" w:unhideWhenUsed="0"/>
+    <w:lsdException w:name="Medium Shading 1" w:semiHidden="0" w:uiPriority="63" w:unhideWhenUsed="0"/>
+    <w:lsdException w:name="Medium Shading 2" w:semiHidden="0" w:uiPriority="64" w:unhideWhenUsed="0"/>
+    <w:lsdException w:name="Medium List 1" w:semiHidden="0" w:uiPriority="65" w:unhideWhenUsed="0"/>
+    <w:lsdException w:name="Medium List 2" w:semiHidden="0" w:uiPriority="66" w:unhideWhenUsed="0"/>
+    <w:lsdException w:name="Medium Grid 1" w:semiHidden="0" w:uiPriority="67" w:unhideWhenUsed="0"/>
+    <w:lsdException w:name="Medium Grid 2" w:semiHidden="0" w:uiPriority="68" w:unhideWhenUsed="0"/>
+    <w:lsdException w:name="Medium Grid 3" w:semiHidden="0" w:uiPriority="69" w:unhideWhenUsed="0"/>
+    <w:lsdException w:name="Dark List" w:semiHidden="0" w:uiPriority="70" w:unhideWhenUsed="0"/>
+    <w:lsdException w:name="Colorful Shading" w:semiHidden="0" w:uiPriority="71" w:unhideWhenUsed="0"/>
+    <w:lsdException w:name="Colorful List" w:semiHidden="0" w:uiPriority="72" w:unhideWhenUsed="0"/>
+    <w:lsdException w:name="Colorful Grid" w:semiHidden="0" w:uiPriority="73" w:unhideWhenUsed="0"/>
+    <w:lsdException w:name="Light Shading Accent 1" w:semiHidden="0" w:uiPriority="60" w:unhideWhenUsed="0"/>
+    <w:lsdException w:name="Light List Accent 1" w:semiHidden="0" w:uiPriority="61" w:unhideWhenUsed="0"/>
+    <w:lsdException w:name="Light Grid Accent 1" w:semiHidden="0" w:uiPriority="62" w:unhideWhenUsed="0"/>
+    <w:lsdException w:name="Medium Shading 1 Accent 1" w:semiHidden="0" w:uiPriority="63" w:unhideWhenUsed="0"/>
+    <w:lsdException w:name="Medium Shading 2 Accent 1" w:semiHidden="0" w:uiPriority="64" w:unhideWhenUsed="0"/>
+    <w:lsdException w:name="Medium List 1 Accent 1" w:semiHidden="0" w:uiPriority="65" w:unhideWhenUsed="0"/>
+    <w:lsdException w:name="Revision" w:unhideWhenUsed="0"/>
+    <w:lsdException w:name="List Paragraph" w:semiHidden="0" w:uiPriority="34" w:unhideWhenUsed="0" w:qFormat="1"/>
+    <w:lsdException w:name="Quote" w:semiHidden="0" w:uiPriority="29" w:unhideWhenUsed="0" w:qFormat="1"/>
+    <w:lsdException w:name="Intense Quote" w:semiHidden="0" w:uiPriority="30" w:unhideWhenUsed="0" w:qFormat="1"/>
+    <w:lsdException w:name="Medium List 2 Accent 1" w:semiHidden="0" w:uiPriority="66" w:unhideWhenUsed="0"/>
+    <w:lsdException w:name="Medium Grid 1 Accent 1" w:semiHidden="0" w:uiPriority="67" w:unhideWhenUsed="0"/>
+    <w:lsdException w:name="Medium Grid 2 Accent 1" w:semiHidden="0" w:uiPriority="68" w:unhideWhenUsed="0"/>
+    <w:lsdException w:name="Medium Grid 3 Accent 1" w:semiHidden="0" w:uiPriority="69" w:unhideWhenUsed="0"/>
+    <w:lsdException w:name="Dark List Accent 1" w:semiHidden="0" w:uiPriority="70" w:unhideWhenUsed="0"/>
+    <w:lsdException w:name="Colorful Shading Accent 1" w:semiHidden="0" w:uiPriority="71" w:unhideWhenUsed="0"/>
+    <w:lsdException w:name="Colorful List Accent 1" w:semiHidden="0" w:uiPriority="72" w:unhideWhenUsed="0"/>
+    <w:lsdException w:name="Colorful Grid Accent 1" w:semiHidden="0" w:uiPriority="73" w:unhideWhenUsed="0"/>
+    <w:lsdException w:name="Light Shading Accent 2" w:semiHidden="0" w:uiPriority="60" w:unhideWhenUsed="0"/>
+    <w:lsdException w:name="Light List Accent 2" w:semiHidden="0" w:uiPriority="61" w:unhideWhenUsed="0"/>
+    <w:lsdException w:name="Light Grid Accent 2" w:semiHidden="0" w:uiPriority="62" w:unhideWhenUsed="0"/>
+    <w:lsdException w:name="Medium Shading 1 Accent 2" w:semiHidden="0" w:uiPriority="63" w:unhideWhenUsed="0"/>
+    <w:lsdException w:name="Medium Shading 2 Accent 2" w:semiHidden="0" w:uiPriority="64" w:unhideWhenUsed="0"/>
+    <w:lsdException w:name="Medium List 1 Accent 2" w:semiHidden="0" w:uiPriority="65" w:unhideWhenUsed="0"/>
+    <w:lsdException w:name="Medium List 2 Accent 2" w:semiHidden="0" w:uiPriority="66" w:unhideWhenUsed="0"/>
+    <w:lsdException w:name="Medium Grid 1 Accent 2" w:semiHidden="0" w:uiPriority="67" w:unhideWhenUsed="0"/>
+    <w:lsdException w:name="Medium Grid 2 Accent 2" w:semiHidden="0" w:uiPriority="68" w:unhideWhenUsed="0"/>
+    <w:lsdException w:name="Medium Grid 3 Accent 2" w:semiHidden="0" w:uiPriority="69" w:unhideWhenUsed="0"/>
+    <w:lsdException w:name="Dark List Accent 2" w:semiHidden="0" w:uiPriority="70" w:unhideWhenUsed="0"/>
+    <w:lsdException w:name="Colorful Shading Accent 2" w:semiHidden="0" w:uiPriority="71" w:unhideWhenUsed="0"/>
+    <w:lsdException w:name="Colorful List Accent 2" w:semiHidden="0" w:uiPriority="72" w:unhideWhenUsed="0"/>
+    <w:lsdException w:name="Colorful Grid Accent 2" w:semiHidden="0" w:uiPriority="73" w:unhideWhenUsed="0"/>
+    <w:lsdException w:name="Light Shading Accent 3" w:semiHidden="0" w:uiPriority="60" w:unhideWhenUsed="0"/>
+    <w:lsdException w:name="Light List Accent 3" w:semiHidden="0" w:uiPriority="61" w:unhideWhenUsed="0"/>
+    <w:lsdException w:name="Light Grid Accent 3" w:semiHidden="0" w:uiPriority="62" w:unhideWhenUsed="0"/>
+    <w:lsdException w:name="Medium Shading 1 Accent 3" w:semiHidden="0" w:uiPriority="63" w:unhideWhenUsed="0"/>
+    <w:lsdException w:name="Medium Shading 2 Accent 3" w:semiHidden="0" w:uiPriority="64" w:unhideWhenUsed="0"/>
+    <w:lsdException w:name="Medium List 1 Accent 3" w:semiHidden="0" w:uiPriority="65" w:unhideWhenUsed="0"/>
+    <w:lsdException w:name="Medium List 2 Accent 3" w:semiHidden="0" w:uiPriority="66" w:unhideWhenUsed="0"/>
+    <w:lsdException w:name="Medium Grid 1 Accent 3" w:semiHidden="0" w:uiPriority="67" w:unhideWhenUsed="0"/>
+    <w:lsdException w:name="Medium Grid 2 Accent 3" w:semiHidden="0" w:uiPriority="68" w:unhideWhenUsed="0"/>
+    <w:lsdException w:name="Medium Grid 3 Accent 3" w:semiHidden="0" w:uiPriority="69" w:unhideWhenUsed="0"/>
+    <w:lsdException w:name="Dark List Accent 3" w:semiHidden="0" w:uiPriority="70" w:unhideWhenUsed="0"/>
+    <w:lsdException w:name="Colorful Shading Accent 3" w:semiHidden="0" w:uiPriority="71" w:unhideWhenUsed="0"/>
+    <w:lsdException w:name="Colorful List Accent 3" w:semiHidden="0" w:uiPriority="72" w:unhideWhenUsed="0"/>
+    <w:lsdException w:name="Colorful Grid Accent 3" w:semiHidden="0" w:uiPriority="73" w:unhideWhenUsed="0"/>
+    <w:lsdException w:name="Light Shading Accent 4" w:semiHidden="0" w:uiPriority="60" w:unhideWhenUsed="0"/>
+    <w:lsdException w:name="Light List Accent 4" w:semiHidden="0" w:uiPriority="61" w:unhideWhenUsed="0"/>
+    <w:lsdException w:name="Light Grid Accent 4" w:semiHidden="0" w:uiPriority="62" w:unhideWhenUsed="0"/>
+    <w:lsdException w:name="Medium Shading 1 Accent 4" w:semiHidden="0" w:uiPriority="63" w:unhideWhenUsed="0"/>
+    <w:lsdException w:name="Medium Shading 2 Accent 4" w:semiHidden="0" w:uiPriority="64" w:unhideWhenUsed="0"/>
+    <w:lsdException w:name="Medium List 1 Accent 4" w:semiHidden="0" w:uiPriority="65" w:unhideWhenUsed="0"/>
+    <w:lsdException w:name="Medium List 2 Accent 4" w:semiHidden="0" w:uiPriority="66" w:unhideWhenUsed="0"/>
+    <w:lsdException w:name="Medium Grid 1 Accent 4" w:semiHidden="0" w:uiPriority="67" w:unhideWhenUsed="0"/>
+    <w:lsdException w:name="Medium Grid 2 Accent 4" w:semiHidden="0" w:uiPriority="68" w:unhideWhenUsed="0"/>
+    <w:lsdException w:name="Medium Grid 3 Accent 4" w:semiHidden="0" w:uiPriority="69" w:unhideWhenUsed="0"/>
+    <w:lsdException w:name="Dark List Accent 4" w:semiHidden="0" w:uiPriority="70" w:unhideWhenUsed="0"/>
+    <w:lsdException w:name="Colorful Shading Accent 4" w:semiHidden="0" w:uiPriority="71" w:unhideWhenUsed="0"/>
+    <w:lsdException w:name="Colorful List Accent 4" w:semiHidden="0" w:uiPriority="72" w:unhideWhenUsed="0"/>
+    <w:lsdException w:name="Colorful Grid Accent 4" w:semiHidden="0" w:uiPriority="73" w:unhideWhenUsed="0"/>
+    <w:lsdException w:name="Light Shading Accent 5" w:semiHidden="0" w:uiPriority="60" w:unhideWhenUsed="0"/>
+    <w:lsdException w:name="Light List Accent 5" w:semiHidden="0" w:uiPriority="61" w:unhideWhenUsed="0"/>
+    <w:lsdException w:name="Light Grid Accent 5" w:semiHidden="0" w:uiPriority="62" w:unhideWhenUsed="0"/>
+    <w:lsdException w:name="Medium Shading 1 Accent 5" w:semiHidden="0" w:uiPriority="63" w:unhideWhenUsed="0"/>
+    <w:lsdException w:name="Medium Shading 2 Accent 5" w:semiHidden="0" w:uiPriority="64" w:unhideWhenUsed="0"/>
+    <w:lsdException w:name="Medium List 1 Accent 5" w:semiHidden="0" w:uiPriority="65" w:unhideWhenUsed="0"/>
+    <w:lsdException w:name="Medium List 2 Accent 5" w:semiHidden="0" w:uiPriority="66" w:unhideWhenUsed="0"/>
+    <w:lsdException w:name="Medium Grid 1 Accent 5" w:semiHidden="0" w:uiPriority="67" w:unhideWhenUsed="0"/>
+    <w:lsdException w:name="Medium Grid 2 Accent 5" w:semiHidden="0" w:uiPriority="68" w:unhideWhenUsed="0"/>
+    <w:lsdException w:name="Medium Grid 3 Accent 5" w:semiHidden="0" w:uiPriority="69" w:unhideWhenUsed="0"/>
+    <w:lsdException w:name="Dark List Accent 5" w:semiHidden="0" w:uiPriority="70" w:unhideWhenUsed="0"/>
+    <w:lsdException w:name="Colorful Shading Accent 5" w:semiHidden="0" w:uiPriority="71" w:unhideWhenUsed="0"/>
+    <w:lsdException w:name="Colorful List Accent 5" w:semiHidden="0" w:uiPriority="72" w:unhideWhenUsed="0"/>
+    <w:lsdException w:name="Colorful Grid Accent 5" w:semiHidden="0" w:uiPriority="73" w:unhideWhenUsed="0"/>
+    <w:lsdException w:name="Light Shading Accent 6" w:semiHidden="0" w:uiPriority="60" w:unhideWhenUsed="0"/>
+    <w:lsdException w:name="Light List Accent 6" w:semiHidden="0" w:uiPriority="61" w:unhideWhenUsed="0"/>
+    <w:lsdException w:name="Light Grid Accent 6" w:semiHidden="0" w:uiPriority="62" w:unhideWhenUsed="0"/>
+    <w:lsdException w:name="Medium Shading 1 Accent 6" w:semiHidden="0" w:uiPriority="63" w:unhideWhenUsed="0"/>
+    <w:lsdException w:name="Medium Shading 2 Accent 6" w:semiHidden="0" w:uiPriority="64" w:unhideWhenUsed="0"/>
+    <w:lsdException w:name="Medium List 1 Accent 6" w:semiHidden="0" w:uiPriority="65" w:unhideWhenUsed="0"/>
+    <w:lsdException w:name="Medium List 2 Accent 6" w:semiHidden="0" w:uiPriority="66" w:unhideWhenUsed="0"/>
+    <w:lsdException w:name="Medium Grid 1 Accent 6" w:semiHidden="0" w:uiPriority="67" w:unhideWhenUsed="0"/>
+    <w:lsdException w:name="Medium Grid 2 Accent 6" w:semiHidden="0" w:uiPriority="68" w:unhideWhenUsed="0"/>
+    <w:lsdException w:name="Medium Grid 3 Accent 6" w:semiHidden="0" w:uiPriority="69" w:unhideWhenUsed="0"/>
+    <w:lsdException w:name="Dark List Accent 6" w:semiHidden="0" w:uiPriority="70" w:unhideWhenUsed="0"/>
+    <w:lsdException w:name="Colorful Shading Accent 6" w:semiHidden="0" w:uiPriority="71" w:unhideWhenUsed="0"/>
+    <w:lsdException w:name="Colorful List Accent 6" w:semiHidden="0" w:uiPriority="72" w:unhideWhenUsed="0"/>
+    <w:lsdException w:name="Colorful Grid Accent 6" w:semiHidden="0" w:uiPriority="73" w:unhideWhenUsed="0"/>
+    <w:lsdException w:name="Subtle Emphasis" w:semiHidden="0" w:uiPriority="19" w:unhideWhenUsed="0" w:qFormat="1"/>
+    <w:lsdException w:name="Intense Emphasis" w:semiHidden="0" w:uiPriority="21" w:unhideWhenUsed="0" w:qFormat="1"/>
+    <w:lsdException w:name="Subtle Reference" w:semiHidden="0" w:uiPriority="31" w:unhideWhenUsed="0" w:qFormat="1"/>
+    <w:lsdException w:name="Intense Reference" w:semiHidden="0" w:uiPriority="32" w:unhideWhenUsed="0" w:qFormat="1"/>
+    <w:lsdException w:name="Book Title" w:semiHidden="0" w:uiPriority="33" w:unhideWhenUsed="0" w:qFormat="1"/>
+    <w:lsdException w:name="Bibliography" w:uiPriority="37"/>
+    <w:lsdException w:name="TOC Heading" w:uiPriority="39" w:qFormat="1"/>
+  </w:latentStyles>
+  <w:style w:type="paragraph" w:default="1" w:styleId="Normal">
+    <w:name w:val="Normal"/>
+    <w:qFormat/>
+    <w:rsid w:val="00285B4C"/>
+  </w:style>
+  <w:style w:type="character" w:default="1" w:styleId="DefaultParagraphFont">
+    <w:name w:val="Default Paragraph Font"/>
+    <w:uiPriority w:val="1"/>
+    <w:semiHidden/>
+    <w:unhideWhenUsed/>
+  </w:style>
+  <w:style w:type="table" w:default="1" w:styleId="TableNormal">
+    <w:name w:val="Normal Table"/>
+    <w:uiPriority w:val="99"/>
+    <w:semiHidden/>
+    <w:unhideWhenUsed/>
+    <w:tblPr>
+      <w:tblInd w:w="0" w:type="dxa"/>
+      <w:tblCellMar>
+        <w:top w:w="0" w:type="dxa"/>
+        <w:left w:w="108" w:type="dxa"/>
+        <w:bottom w:w="0" w:type="dxa"/>
+        <w:right w:w="108" w:type="dxa"/>
+      </w:tblCellMar>
+    </w:tblPr>
+  </w:style>
+  <w:style w:type="numbering" w:default="1" w:styleId="NoList">
+    <w:name w:val="No List"/>
+    <w:uiPriority w:val="99"/>
+    <w:semiHidden/>
+    <w:unhideWhenUsed/>
+  </w:style>
+  <w:style w:type="paragraph" w:styleId="BalloonText">
+    <w:name w:val="Balloon Text"/>
+    <w:basedOn w:val="Normal"/>
+    <w:link w:val="BalloonTextChar"/>
+    <w:uiPriority w:val="99"/>
+    <w:semiHidden/>
+    <w:unhideWhenUsed/>
+    <w:rsid w:val="005C2A25"/>
+    <w:pPr>
+      <w:spacing w:after="0" w:line="240" w:lineRule="auto"/>
+    </w:pPr>
+    <w:rPr>
+      <w:rFonts w:ascii="Tahoma" w:hAnsi="Tahoma" w:cs="Tahoma"/>
+      <w:sz w:val="16"/>
+      <w:szCs w:val="16"/>
+    </w:rPr>
+  </w:style>
+  <w:style w:type="character" w:customStyle="1" w:styleId="BalloonTextChar">
+    <w:name w:val="Balloon Text Char"/>
+    <w:basedOn w:val="DefaultParagraphFont"/>
+    <w:link w:val="BalloonText"/>
+    <w:uiPriority w:val="99"/>
+    <w:semiHidden/>
+    <w:rsid w:val="005C2A25"/>
+    <w:rPr>
+      <w:rFonts w:ascii="Tahoma" w:hAnsi="Tahoma" w:cs="Tahoma"/>
+      <w:sz w:val="16"/>
+      <w:szCs w:val="16"/>
+    </w:rPr>
+  </w:style>
+  <w:style w:type="table" w:styleId="TableGrid">
+    <w:name w:val="Table Grid"/>
+    <w:basedOn w:val="TableNormal"/>
+    <w:uiPriority w:val="59"/>
+    <w:rsid w:val="00285B4C"/>
+    <w:pPr>
+      <w:spacing w:after="0" w:line="240" w:lineRule="auto"/>
+    </w:pPr>
+    <w:tblPr>
+      <w:tblInd w:w="0" w:type="dxa"/>
+      <w:tblBorders>
+        <w:top w:val="single" w:sz="4" w:space="0" w:color="auto"/>
+        <w:left w:val="single" w:sz="4" w:space="0" w:color="auto"/>
+        <w:bottom w:val="single" w:sz="4" w:space="0" w:color="auto"/>
+        <w:right w:val="single" w:sz="4" w:space="0" w:color="auto"/>
+        <w:insideH w:val="single" w:sz="4" w:space="0" w:color="auto"/>
+        <w:insideV w:val="single" w:sz="4" w:space="0" w:color="auto"/>
+      </w:tblBorders>
+      <w:tblCellMar>
+        <w:top w:w="0" w:type="dxa"/>
+        <w:left w:w="108" w:type="dxa"/>
+        <w:bottom w:w="0" w:type="dxa"/>
+        <w:right w:w="108" w:type="dxa"/>
+      </w:tblCellMar>
     </w:tblPr>
   </w:style>
 </w:styles>
@@ -6114,7 +6189,7 @@
 </file>
 
 <file path=customXml/itemProps1.xml><?xml version="1.0" encoding="utf-8"?>
-<ds:datastoreItem xmlns:ds="http://schemas.openxmlformats.org/officeDocument/2006/customXml" ds:itemID="{87AE22A9-B85B-4731-8391-06FBE1E9D63D}">
+<ds:datastoreItem xmlns:ds="http://schemas.openxmlformats.org/officeDocument/2006/customXml" ds:itemID="{37FC16DF-33FA-40FD-A1CD-57A4F9E88FB7}">
   <ds:schemaRefs>
     <ds:schemaRef ds:uri="http://schemas.openxmlformats.org/officeDocument/2006/bibliography"/>
   </ds:schemaRefs>

</xml_diff>